<commit_message>
Atualização do enunciado da função
</commit_message>
<xml_diff>
--- a/testes/Relatorio de Testes RM78882.docx
+++ b/testes/Relatorio de Testes RM78882.docx
@@ -92,7 +92,6 @@
           <w:szCs w:val="14"/>
         </w:rPr>
       </w:pPr>
-      <w:proofErr w:type="spellStart"/>
       <w:r>
         <w:rPr>
           <w:rFonts w:ascii="Consolas" w:hAnsi="Consolas" w:cs="Courier New"/>
@@ -100,57 +99,7 @@
           <w:sz w:val="14"/>
           <w:szCs w:val="14"/>
         </w:rPr>
-        <w:t>public</w:t>
-      </w:r>
-      <w:proofErr w:type="spellEnd"/>
-      <w:r>
-        <w:rPr>
-          <w:rFonts w:ascii="Consolas" w:hAnsi="Consolas" w:cs="Courier New"/>
-          <w:color w:val="333333"/>
-          <w:sz w:val="14"/>
-          <w:szCs w:val="14"/>
-        </w:rPr>
-        <w:t xml:space="preserve"> </w:t>
-      </w:r>
-      <w:proofErr w:type="spellStart"/>
-      <w:r>
-        <w:rPr>
-          <w:rFonts w:ascii="Consolas" w:hAnsi="Consolas" w:cs="Courier New"/>
-          <w:color w:val="333333"/>
-          <w:sz w:val="14"/>
-          <w:szCs w:val="14"/>
-        </w:rPr>
-        <w:t>class</w:t>
-      </w:r>
-      <w:proofErr w:type="spellEnd"/>
-      <w:r>
-        <w:rPr>
-          <w:rFonts w:ascii="Consolas" w:hAnsi="Consolas" w:cs="Courier New"/>
-          <w:color w:val="333333"/>
-          <w:sz w:val="14"/>
-          <w:szCs w:val="14"/>
-        </w:rPr>
-        <w:t xml:space="preserve"> </w:t>
-      </w:r>
-      <w:proofErr w:type="spellStart"/>
-      <w:r>
-        <w:rPr>
-          <w:rFonts w:ascii="Consolas" w:hAnsi="Consolas" w:cs="Courier New"/>
-          <w:color w:val="333333"/>
-          <w:sz w:val="14"/>
-          <w:szCs w:val="14"/>
-        </w:rPr>
-        <w:t>JulgamentoPrisioneiro</w:t>
-      </w:r>
-      <w:proofErr w:type="spellEnd"/>
-      <w:r>
-        <w:rPr>
-          <w:rFonts w:ascii="Consolas" w:hAnsi="Consolas" w:cs="Courier New"/>
-          <w:color w:val="333333"/>
-          <w:sz w:val="14"/>
-          <w:szCs w:val="14"/>
-        </w:rPr>
-        <w:t xml:space="preserve"> {</w:t>
+        <w:t>public class JulgamentoPrisioneiro {</w:t>
       </w:r>
     </w:p>
     <w:p>
@@ -201,47 +150,7 @@
           <w:sz w:val="14"/>
           <w:szCs w:val="14"/>
         </w:rPr>
-        <w:t xml:space="preserve">   </w:t>
-      </w:r>
-      <w:proofErr w:type="spellStart"/>
-      <w:r>
-        <w:rPr>
-          <w:rFonts w:ascii="Consolas" w:hAnsi="Consolas" w:cs="Courier New"/>
-          <w:color w:val="333333"/>
-          <w:sz w:val="14"/>
-          <w:szCs w:val="14"/>
-        </w:rPr>
-        <w:t>private</w:t>
-      </w:r>
-      <w:proofErr w:type="spellEnd"/>
-      <w:r>
-        <w:rPr>
-          <w:rFonts w:ascii="Consolas" w:hAnsi="Consolas" w:cs="Courier New"/>
-          <w:color w:val="333333"/>
-          <w:sz w:val="14"/>
-          <w:szCs w:val="14"/>
-        </w:rPr>
-        <w:t xml:space="preserve"> </w:t>
-      </w:r>
-      <w:proofErr w:type="spellStart"/>
-      <w:r>
-        <w:rPr>
-          <w:rFonts w:ascii="Consolas" w:hAnsi="Consolas" w:cs="Courier New"/>
-          <w:color w:val="333333"/>
-          <w:sz w:val="14"/>
-          <w:szCs w:val="14"/>
-        </w:rPr>
-        <w:t>int</w:t>
-      </w:r>
-      <w:proofErr w:type="spellEnd"/>
-      <w:r>
-        <w:rPr>
-          <w:rFonts w:ascii="Consolas" w:hAnsi="Consolas" w:cs="Courier New"/>
-          <w:color w:val="333333"/>
-          <w:sz w:val="14"/>
-          <w:szCs w:val="14"/>
-        </w:rPr>
-        <w:t xml:space="preserve"> PENA_INOCENCIA = 10;</w:t>
+        <w:t xml:space="preserve">   private int PENA_INOCENCIA = 10;</w:t>
       </w:r>
     </w:p>
     <w:p>
@@ -292,47 +201,7 @@
           <w:sz w:val="14"/>
           <w:szCs w:val="14"/>
         </w:rPr>
-        <w:t xml:space="preserve">   </w:t>
-      </w:r>
-      <w:proofErr w:type="spellStart"/>
-      <w:r>
-        <w:rPr>
-          <w:rFonts w:ascii="Consolas" w:hAnsi="Consolas" w:cs="Courier New"/>
-          <w:color w:val="333333"/>
-          <w:sz w:val="14"/>
-          <w:szCs w:val="14"/>
-        </w:rPr>
-        <w:t>private</w:t>
-      </w:r>
-      <w:proofErr w:type="spellEnd"/>
-      <w:r>
-        <w:rPr>
-          <w:rFonts w:ascii="Consolas" w:hAnsi="Consolas" w:cs="Courier New"/>
-          <w:color w:val="333333"/>
-          <w:sz w:val="14"/>
-          <w:szCs w:val="14"/>
-        </w:rPr>
-        <w:t xml:space="preserve"> </w:t>
-      </w:r>
-      <w:proofErr w:type="spellStart"/>
-      <w:r>
-        <w:rPr>
-          <w:rFonts w:ascii="Consolas" w:hAnsi="Consolas" w:cs="Courier New"/>
-          <w:color w:val="333333"/>
-          <w:sz w:val="14"/>
-          <w:szCs w:val="14"/>
-        </w:rPr>
-        <w:t>int</w:t>
-      </w:r>
-      <w:proofErr w:type="spellEnd"/>
-      <w:r>
-        <w:rPr>
-          <w:rFonts w:ascii="Consolas" w:hAnsi="Consolas" w:cs="Courier New"/>
-          <w:color w:val="333333"/>
-          <w:sz w:val="14"/>
-          <w:szCs w:val="14"/>
-        </w:rPr>
-        <w:t xml:space="preserve"> PENA_CONDENACAO_MUTUA = 15;</w:t>
+        <w:t xml:space="preserve">   private int PENA_CONDENACAO_MUTUA = 15;</w:t>
       </w:r>
     </w:p>
     <w:p>
@@ -383,47 +252,7 @@
           <w:sz w:val="14"/>
           <w:szCs w:val="14"/>
         </w:rPr>
-        <w:t xml:space="preserve">   </w:t>
-      </w:r>
-      <w:proofErr w:type="spellStart"/>
-      <w:r>
-        <w:rPr>
-          <w:rFonts w:ascii="Consolas" w:hAnsi="Consolas" w:cs="Courier New"/>
-          <w:color w:val="333333"/>
-          <w:sz w:val="14"/>
-          <w:szCs w:val="14"/>
-        </w:rPr>
-        <w:t>private</w:t>
-      </w:r>
-      <w:proofErr w:type="spellEnd"/>
-      <w:r>
-        <w:rPr>
-          <w:rFonts w:ascii="Consolas" w:hAnsi="Consolas" w:cs="Courier New"/>
-          <w:color w:val="333333"/>
-          <w:sz w:val="14"/>
-          <w:szCs w:val="14"/>
-        </w:rPr>
-        <w:t xml:space="preserve"> </w:t>
-      </w:r>
-      <w:proofErr w:type="spellStart"/>
-      <w:r>
-        <w:rPr>
-          <w:rFonts w:ascii="Consolas" w:hAnsi="Consolas" w:cs="Courier New"/>
-          <w:color w:val="333333"/>
-          <w:sz w:val="14"/>
-          <w:szCs w:val="14"/>
-        </w:rPr>
-        <w:t>int</w:t>
-      </w:r>
-      <w:proofErr w:type="spellEnd"/>
-      <w:r>
-        <w:rPr>
-          <w:rFonts w:ascii="Consolas" w:hAnsi="Consolas" w:cs="Courier New"/>
-          <w:color w:val="333333"/>
-          <w:sz w:val="14"/>
-          <w:szCs w:val="14"/>
-        </w:rPr>
-        <w:t xml:space="preserve"> PENA_CONDENACAO_INDIVIDUAL = 10;</w:t>
+        <w:t xml:space="preserve">   private int PENA_CONDENACAO_INDIVIDUAL = 10;</w:t>
       </w:r>
     </w:p>
     <w:p>
@@ -474,47 +303,7 @@
           <w:sz w:val="14"/>
           <w:szCs w:val="14"/>
         </w:rPr>
-        <w:t xml:space="preserve">   </w:t>
-      </w:r>
-      <w:proofErr w:type="spellStart"/>
-      <w:r>
-        <w:rPr>
-          <w:rFonts w:ascii="Consolas" w:hAnsi="Consolas" w:cs="Courier New"/>
-          <w:color w:val="333333"/>
-          <w:sz w:val="14"/>
-          <w:szCs w:val="14"/>
-        </w:rPr>
-        <w:t>private</w:t>
-      </w:r>
-      <w:proofErr w:type="spellEnd"/>
-      <w:r>
-        <w:rPr>
-          <w:rFonts w:ascii="Consolas" w:hAnsi="Consolas" w:cs="Courier New"/>
-          <w:color w:val="333333"/>
-          <w:sz w:val="14"/>
-          <w:szCs w:val="14"/>
-        </w:rPr>
-        <w:t xml:space="preserve"> </w:t>
-      </w:r>
-      <w:proofErr w:type="spellStart"/>
-      <w:r>
-        <w:rPr>
-          <w:rFonts w:ascii="Consolas" w:hAnsi="Consolas" w:cs="Courier New"/>
-          <w:color w:val="333333"/>
-          <w:sz w:val="14"/>
-          <w:szCs w:val="14"/>
-        </w:rPr>
-        <w:t>int</w:t>
-      </w:r>
-      <w:proofErr w:type="spellEnd"/>
-      <w:r>
-        <w:rPr>
-          <w:rFonts w:ascii="Consolas" w:hAnsi="Consolas" w:cs="Courier New"/>
-          <w:color w:val="333333"/>
-          <w:sz w:val="14"/>
-          <w:szCs w:val="14"/>
-        </w:rPr>
-        <w:t xml:space="preserve"> PENA_CONDENACAO_CUMPLICES = 11;</w:t>
+        <w:t xml:space="preserve">   private int PENA_CONDENACAO_CUMPLICES = 11;</w:t>
       </w:r>
     </w:p>
     <w:p>
@@ -607,118 +396,7 @@
           <w:sz w:val="14"/>
           <w:szCs w:val="14"/>
         </w:rPr>
-        <w:t xml:space="preserve">   </w:t>
-      </w:r>
-      <w:proofErr w:type="spellStart"/>
-      <w:r>
-        <w:rPr>
-          <w:rFonts w:ascii="Consolas" w:hAnsi="Consolas" w:cs="Courier New"/>
-          <w:color w:val="333333"/>
-          <w:sz w:val="14"/>
-          <w:szCs w:val="14"/>
-        </w:rPr>
-        <w:t>public</w:t>
-      </w:r>
-      <w:proofErr w:type="spellEnd"/>
-      <w:r>
-        <w:rPr>
-          <w:rFonts w:ascii="Consolas" w:hAnsi="Consolas" w:cs="Courier New"/>
-          <w:color w:val="333333"/>
-          <w:sz w:val="14"/>
-          <w:szCs w:val="14"/>
-        </w:rPr>
-        <w:t xml:space="preserve"> </w:t>
-      </w:r>
-      <w:proofErr w:type="spellStart"/>
-      <w:r>
-        <w:rPr>
-          <w:rFonts w:ascii="Consolas" w:hAnsi="Consolas" w:cs="Courier New"/>
-          <w:color w:val="333333"/>
-          <w:sz w:val="14"/>
-          <w:szCs w:val="14"/>
-        </w:rPr>
-        <w:t>int</w:t>
-      </w:r>
-      <w:proofErr w:type="spellEnd"/>
-      <w:r>
-        <w:rPr>
-          <w:rFonts w:ascii="Consolas" w:hAnsi="Consolas" w:cs="Courier New"/>
-          <w:color w:val="333333"/>
-          <w:sz w:val="14"/>
-          <w:szCs w:val="14"/>
-        </w:rPr>
-        <w:t xml:space="preserve"> </w:t>
-      </w:r>
-      <w:proofErr w:type="spellStart"/>
-      <w:proofErr w:type="gramStart"/>
-      <w:r>
-        <w:rPr>
-          <w:rFonts w:ascii="Consolas" w:hAnsi="Consolas" w:cs="Courier New"/>
-          <w:color w:val="333333"/>
-          <w:sz w:val="14"/>
-          <w:szCs w:val="14"/>
-        </w:rPr>
-        <w:t>calculaPena</w:t>
-      </w:r>
-      <w:proofErr w:type="spellEnd"/>
-      <w:r>
-        <w:rPr>
-          <w:rFonts w:ascii="Consolas" w:hAnsi="Consolas" w:cs="Courier New"/>
-          <w:color w:val="333333"/>
-          <w:sz w:val="14"/>
-          <w:szCs w:val="14"/>
-        </w:rPr>
-        <w:t>(</w:t>
-      </w:r>
-      <w:proofErr w:type="gramEnd"/>
-      <w:r>
-        <w:rPr>
-          <w:rFonts w:ascii="Consolas" w:hAnsi="Consolas" w:cs="Courier New"/>
-          <w:color w:val="333333"/>
-          <w:sz w:val="14"/>
-          <w:szCs w:val="14"/>
-        </w:rPr>
-        <w:t xml:space="preserve">Resposta </w:t>
-      </w:r>
-      <w:proofErr w:type="spellStart"/>
-      <w:r>
-        <w:rPr>
-          <w:rFonts w:ascii="Consolas" w:hAnsi="Consolas" w:cs="Courier New"/>
-          <w:color w:val="333333"/>
-          <w:sz w:val="14"/>
-          <w:szCs w:val="14"/>
-        </w:rPr>
-        <w:t>respostaPrisioneiroA</w:t>
-      </w:r>
-      <w:proofErr w:type="spellEnd"/>
-      <w:r>
-        <w:rPr>
-          <w:rFonts w:ascii="Consolas" w:hAnsi="Consolas" w:cs="Courier New"/>
-          <w:color w:val="333333"/>
-          <w:sz w:val="14"/>
-          <w:szCs w:val="14"/>
-        </w:rPr>
-        <w:t xml:space="preserve">, Resposta </w:t>
-      </w:r>
-      <w:proofErr w:type="spellStart"/>
-      <w:r>
-        <w:rPr>
-          <w:rFonts w:ascii="Consolas" w:hAnsi="Consolas" w:cs="Courier New"/>
-          <w:color w:val="333333"/>
-          <w:sz w:val="14"/>
-          <w:szCs w:val="14"/>
-        </w:rPr>
-        <w:t>respostaPrisioneiroB</w:t>
-      </w:r>
-      <w:proofErr w:type="spellEnd"/>
-      <w:r>
-        <w:rPr>
-          <w:rFonts w:ascii="Consolas" w:hAnsi="Consolas" w:cs="Courier New"/>
-          <w:color w:val="333333"/>
-          <w:sz w:val="14"/>
-          <w:szCs w:val="14"/>
-        </w:rPr>
-        <w:t>) {</w:t>
+        <w:t xml:space="preserve">   public int calculaPena(Resposta respostaPrisioneiroA, Resposta respostaPrisioneiroB) {</w:t>
       </w:r>
     </w:p>
     <w:p>
@@ -769,67 +447,7 @@
           <w:sz w:val="14"/>
           <w:szCs w:val="14"/>
         </w:rPr>
-        <w:t xml:space="preserve">      </w:t>
-      </w:r>
-      <w:proofErr w:type="spellStart"/>
-      <w:r>
-        <w:rPr>
-          <w:rFonts w:ascii="Consolas" w:hAnsi="Consolas" w:cs="Courier New"/>
-          <w:color w:val="333333"/>
-          <w:sz w:val="14"/>
-          <w:szCs w:val="14"/>
-        </w:rPr>
-        <w:t>if</w:t>
-      </w:r>
-      <w:proofErr w:type="spellEnd"/>
-      <w:r>
-        <w:rPr>
-          <w:rFonts w:ascii="Consolas" w:hAnsi="Consolas" w:cs="Courier New"/>
-          <w:color w:val="333333"/>
-          <w:sz w:val="14"/>
-          <w:szCs w:val="14"/>
-        </w:rPr>
-        <w:t xml:space="preserve"> (</w:t>
-      </w:r>
-      <w:proofErr w:type="spellStart"/>
-      <w:r>
-        <w:rPr>
-          <w:rFonts w:ascii="Consolas" w:hAnsi="Consolas" w:cs="Courier New"/>
-          <w:color w:val="333333"/>
-          <w:sz w:val="14"/>
-          <w:szCs w:val="14"/>
-        </w:rPr>
-        <w:t>respostaPrisioneiroA</w:t>
-      </w:r>
-      <w:proofErr w:type="spellEnd"/>
-      <w:r>
-        <w:rPr>
-          <w:rFonts w:ascii="Consolas" w:hAnsi="Consolas" w:cs="Courier New"/>
-          <w:color w:val="333333"/>
-          <w:sz w:val="14"/>
-          <w:szCs w:val="14"/>
-        </w:rPr>
-        <w:t xml:space="preserve"> == </w:t>
-      </w:r>
-      <w:proofErr w:type="spellStart"/>
-      <w:r>
-        <w:rPr>
-          <w:rFonts w:ascii="Consolas" w:hAnsi="Consolas" w:cs="Courier New"/>
-          <w:color w:val="333333"/>
-          <w:sz w:val="14"/>
-          <w:szCs w:val="14"/>
-        </w:rPr>
-        <w:t>Resposta.DELACAO</w:t>
-      </w:r>
-      <w:proofErr w:type="spellEnd"/>
-      <w:r>
-        <w:rPr>
-          <w:rFonts w:ascii="Consolas" w:hAnsi="Consolas" w:cs="Courier New"/>
-          <w:color w:val="333333"/>
-          <w:sz w:val="14"/>
-          <w:szCs w:val="14"/>
-        </w:rPr>
-        <w:t>) {</w:t>
+        <w:t xml:space="preserve">      if (respostaPrisioneiroA == Resposta.DELACAO) {</w:t>
       </w:r>
     </w:p>
     <w:p>
@@ -880,67 +498,7 @@
           <w:sz w:val="14"/>
           <w:szCs w:val="14"/>
         </w:rPr>
-        <w:t xml:space="preserve">          </w:t>
-      </w:r>
-      <w:proofErr w:type="spellStart"/>
-      <w:r>
-        <w:rPr>
-          <w:rFonts w:ascii="Consolas" w:hAnsi="Consolas" w:cs="Courier New"/>
-          <w:color w:val="333333"/>
-          <w:sz w:val="14"/>
-          <w:szCs w:val="14"/>
-        </w:rPr>
-        <w:t>if</w:t>
-      </w:r>
-      <w:proofErr w:type="spellEnd"/>
-      <w:r>
-        <w:rPr>
-          <w:rFonts w:ascii="Consolas" w:hAnsi="Consolas" w:cs="Courier New"/>
-          <w:color w:val="333333"/>
-          <w:sz w:val="14"/>
-          <w:szCs w:val="14"/>
-        </w:rPr>
-        <w:t xml:space="preserve"> (</w:t>
-      </w:r>
-      <w:proofErr w:type="spellStart"/>
-      <w:r>
-        <w:rPr>
-          <w:rFonts w:ascii="Consolas" w:hAnsi="Consolas" w:cs="Courier New"/>
-          <w:color w:val="333333"/>
-          <w:sz w:val="14"/>
-          <w:szCs w:val="14"/>
-        </w:rPr>
-        <w:t>respostaPrisioneiroB</w:t>
-      </w:r>
-      <w:proofErr w:type="spellEnd"/>
-      <w:r>
-        <w:rPr>
-          <w:rFonts w:ascii="Consolas" w:hAnsi="Consolas" w:cs="Courier New"/>
-          <w:color w:val="333333"/>
-          <w:sz w:val="14"/>
-          <w:szCs w:val="14"/>
-        </w:rPr>
-        <w:t xml:space="preserve"> == </w:t>
-      </w:r>
-      <w:proofErr w:type="spellStart"/>
-      <w:r>
-        <w:rPr>
-          <w:rFonts w:ascii="Consolas" w:hAnsi="Consolas" w:cs="Courier New"/>
-          <w:color w:val="333333"/>
-          <w:sz w:val="14"/>
-          <w:szCs w:val="14"/>
-        </w:rPr>
-        <w:t>Resposta.DELACAO</w:t>
-      </w:r>
-      <w:proofErr w:type="spellEnd"/>
-      <w:r>
-        <w:rPr>
-          <w:rFonts w:ascii="Consolas" w:hAnsi="Consolas" w:cs="Courier New"/>
-          <w:color w:val="333333"/>
-          <w:sz w:val="14"/>
-          <w:szCs w:val="14"/>
-        </w:rPr>
-        <w:t>) {</w:t>
+        <w:t xml:space="preserve">          if (respostaPrisioneiroB == Resposta.DELACAO) {</w:t>
       </w:r>
     </w:p>
     <w:p>
@@ -991,27 +549,7 @@
           <w:sz w:val="14"/>
           <w:szCs w:val="14"/>
         </w:rPr>
-        <w:t xml:space="preserve">            </w:t>
-      </w:r>
-      <w:proofErr w:type="spellStart"/>
-      <w:r>
-        <w:rPr>
-          <w:rFonts w:ascii="Consolas" w:hAnsi="Consolas" w:cs="Courier New"/>
-          <w:color w:val="333333"/>
-          <w:sz w:val="14"/>
-          <w:szCs w:val="14"/>
-        </w:rPr>
-        <w:t>return</w:t>
-      </w:r>
-      <w:proofErr w:type="spellEnd"/>
-      <w:r>
-        <w:rPr>
-          <w:rFonts w:ascii="Consolas" w:hAnsi="Consolas" w:cs="Courier New"/>
-          <w:color w:val="333333"/>
-          <w:sz w:val="14"/>
-          <w:szCs w:val="14"/>
-        </w:rPr>
-        <w:t xml:space="preserve"> PENA_CONDENACAO_MUTUA;</w:t>
+        <w:t xml:space="preserve">            return PENA_CONDENACAO_MUTUA;</w:t>
       </w:r>
     </w:p>
     <w:p>
@@ -1286,7 +824,6 @@
         </w:rPr>
         <w:t xml:space="preserve">                </w:t>
       </w:r>
-      <w:proofErr w:type="spellStart"/>
       <w:r>
         <w:rPr>
           <w:rFonts w:ascii="Consolas" w:hAnsi="Consolas" w:cs="Courier New"/>
@@ -1294,57 +831,7 @@
           <w:sz w:val="14"/>
           <w:szCs w:val="14"/>
         </w:rPr>
-        <w:t>if</w:t>
-      </w:r>
-      <w:proofErr w:type="spellEnd"/>
-      <w:r>
-        <w:rPr>
-          <w:rFonts w:ascii="Consolas" w:hAnsi="Consolas" w:cs="Courier New"/>
-          <w:color w:val="333333"/>
-          <w:sz w:val="14"/>
-          <w:szCs w:val="14"/>
-        </w:rPr>
-        <w:t xml:space="preserve"> (</w:t>
-      </w:r>
-      <w:proofErr w:type="spellStart"/>
-      <w:r>
-        <w:rPr>
-          <w:rFonts w:ascii="Consolas" w:hAnsi="Consolas" w:cs="Courier New"/>
-          <w:color w:val="333333"/>
-          <w:sz w:val="14"/>
-          <w:szCs w:val="14"/>
-        </w:rPr>
-        <w:t>respostaPrisioneiroB</w:t>
-      </w:r>
-      <w:proofErr w:type="spellEnd"/>
-      <w:r>
-        <w:rPr>
-          <w:rFonts w:ascii="Consolas" w:hAnsi="Consolas" w:cs="Courier New"/>
-          <w:color w:val="333333"/>
-          <w:sz w:val="14"/>
-          <w:szCs w:val="14"/>
-        </w:rPr>
-        <w:t xml:space="preserve"> == </w:t>
-      </w:r>
-      <w:proofErr w:type="spellStart"/>
-      <w:r>
-        <w:rPr>
-          <w:rFonts w:ascii="Consolas" w:hAnsi="Consolas" w:cs="Courier New"/>
-          <w:color w:val="333333"/>
-          <w:sz w:val="14"/>
-          <w:szCs w:val="14"/>
-        </w:rPr>
-        <w:t>Resposta.DELACAO</w:t>
-      </w:r>
-      <w:proofErr w:type="spellEnd"/>
-      <w:r>
-        <w:rPr>
-          <w:rFonts w:ascii="Consolas" w:hAnsi="Consolas" w:cs="Courier New"/>
-          <w:color w:val="333333"/>
-          <w:sz w:val="14"/>
-          <w:szCs w:val="14"/>
-        </w:rPr>
-        <w:t>) {</w:t>
+        <w:t>if (respostaPrisioneiroB == Resposta.DELACAO) {</w:t>
       </w:r>
     </w:p>
     <w:p>
@@ -1395,27 +882,7 @@
           <w:sz w:val="14"/>
           <w:szCs w:val="14"/>
         </w:rPr>
-        <w:t xml:space="preserve">                    </w:t>
-      </w:r>
-      <w:proofErr w:type="spellStart"/>
-      <w:r>
-        <w:rPr>
-          <w:rFonts w:ascii="Consolas" w:hAnsi="Consolas" w:cs="Courier New"/>
-          <w:color w:val="333333"/>
-          <w:sz w:val="14"/>
-          <w:szCs w:val="14"/>
-        </w:rPr>
-        <w:t>return</w:t>
-      </w:r>
-      <w:proofErr w:type="spellEnd"/>
-      <w:r>
-        <w:rPr>
-          <w:rFonts w:ascii="Consolas" w:hAnsi="Consolas" w:cs="Courier New"/>
-          <w:color w:val="333333"/>
-          <w:sz w:val="14"/>
-          <w:szCs w:val="14"/>
-        </w:rPr>
-        <w:t xml:space="preserve"> PENA_CONDENACAO_INDIVIDUAL;</w:t>
+        <w:t xml:space="preserve">                    return PENA_CONDENACAO_INDIVIDUAL;</w:t>
       </w:r>
     </w:p>
     <w:p>
@@ -1466,27 +933,7 @@
           <w:sz w:val="14"/>
           <w:szCs w:val="14"/>
         </w:rPr>
-        <w:t xml:space="preserve">                } </w:t>
-      </w:r>
-      <w:proofErr w:type="spellStart"/>
-      <w:r>
-        <w:rPr>
-          <w:rFonts w:ascii="Consolas" w:hAnsi="Consolas" w:cs="Courier New"/>
-          <w:color w:val="333333"/>
-          <w:sz w:val="14"/>
-          <w:szCs w:val="14"/>
-        </w:rPr>
-        <w:t>else</w:t>
-      </w:r>
-      <w:proofErr w:type="spellEnd"/>
-      <w:r>
-        <w:rPr>
-          <w:rFonts w:ascii="Consolas" w:hAnsi="Consolas" w:cs="Courier New"/>
-          <w:color w:val="333333"/>
-          <w:sz w:val="14"/>
-          <w:szCs w:val="14"/>
-        </w:rPr>
-        <w:t xml:space="preserve"> {</w:t>
+        <w:t xml:space="preserve">                } else {</w:t>
       </w:r>
     </w:p>
     <w:p>
@@ -1537,27 +984,7 @@
           <w:sz w:val="14"/>
           <w:szCs w:val="14"/>
         </w:rPr>
-        <w:t xml:space="preserve">                         </w:t>
-      </w:r>
-      <w:proofErr w:type="spellStart"/>
-      <w:r>
-        <w:rPr>
-          <w:rFonts w:ascii="Consolas" w:hAnsi="Consolas" w:cs="Courier New"/>
-          <w:color w:val="333333"/>
-          <w:sz w:val="14"/>
-          <w:szCs w:val="14"/>
-        </w:rPr>
-        <w:t>return</w:t>
-      </w:r>
-      <w:proofErr w:type="spellEnd"/>
-      <w:r>
-        <w:rPr>
-          <w:rFonts w:ascii="Consolas" w:hAnsi="Consolas" w:cs="Courier New"/>
-          <w:color w:val="333333"/>
-          <w:sz w:val="14"/>
-          <w:szCs w:val="14"/>
-        </w:rPr>
-        <w:t xml:space="preserve"> PENA_CONDENACAO_CUMPLICES;</w:t>
+        <w:t xml:space="preserve">                         return PENA_CONDENACAO_CUMPLICES;</w:t>
       </w:r>
     </w:p>
     <w:p>
@@ -1835,6 +1262,7 @@
                               <w:spacing w:after="0" w:line="240" w:lineRule="auto"/>
                               <w:rPr>
                                 <w:rFonts w:ascii="Consolas" w:hAnsi="Consolas" w:cs="Consolas"/>
+                                <w:b/>
                                 <w:sz w:val="20"/>
                                 <w:szCs w:val="20"/>
                                 <w:lang w:val="en-US"/>
@@ -1843,6 +1271,7 @@
                             <w:r>
                               <w:rPr>
                                 <w:rFonts w:ascii="Consolas" w:hAnsi="Consolas" w:cs="Consolas"/>
+                                <w:b/>
                                 <w:sz w:val="20"/>
                                 <w:szCs w:val="20"/>
                                 <w:lang w:val="en-US"/>
@@ -1850,10 +1279,10 @@
                               <w:t xml:space="preserve">import static </w:t>
                             </w:r>
                             <w:proofErr w:type="spellStart"/>
-                            <w:proofErr w:type="gramStart"/>
                             <w:r>
                               <w:rPr>
                                 <w:rFonts w:ascii="Consolas" w:hAnsi="Consolas" w:cs="Consolas"/>
+                                <w:b/>
                                 <w:sz w:val="20"/>
                                 <w:szCs w:val="20"/>
                                 <w:lang w:val="en-US"/>
@@ -1861,10 +1290,10 @@
                               <w:t>org.junit.jupiter.api.Assertions</w:t>
                             </w:r>
                             <w:proofErr w:type="spellEnd"/>
-                            <w:proofErr w:type="gramEnd"/>
                             <w:r>
                               <w:rPr>
                                 <w:rFonts w:ascii="Consolas" w:hAnsi="Consolas" w:cs="Consolas"/>
+                                <w:b/>
                                 <w:sz w:val="20"/>
                                 <w:szCs w:val="20"/>
                                 <w:lang w:val="en-US"/>
@@ -1880,6 +1309,7 @@
                               <w:spacing w:after="0" w:line="240" w:lineRule="auto"/>
                               <w:rPr>
                                 <w:rFonts w:ascii="Consolas" w:hAnsi="Consolas" w:cs="Consolas"/>
+                                <w:b/>
                                 <w:sz w:val="20"/>
                                 <w:szCs w:val="20"/>
                                 <w:lang w:val="en-US"/>
@@ -1894,6 +1324,7 @@
                               <w:spacing w:after="0" w:line="240" w:lineRule="auto"/>
                               <w:rPr>
                                 <w:rFonts w:ascii="Consolas" w:hAnsi="Consolas" w:cs="Consolas"/>
+                                <w:b/>
                                 <w:sz w:val="20"/>
                                 <w:szCs w:val="20"/>
                                 <w:lang w:val="en-US"/>
@@ -1902,6 +1333,7 @@
                             <w:r>
                               <w:rPr>
                                 <w:rFonts w:ascii="Consolas" w:hAnsi="Consolas" w:cs="Consolas"/>
+                                <w:b/>
                                 <w:sz w:val="20"/>
                                 <w:szCs w:val="20"/>
                                 <w:lang w:val="en-US"/>
@@ -1909,10 +1341,10 @@
                               <w:t xml:space="preserve">import </w:t>
                             </w:r>
                             <w:proofErr w:type="spellStart"/>
-                            <w:proofErr w:type="gramStart"/>
                             <w:r>
                               <w:rPr>
                                 <w:rFonts w:ascii="Consolas" w:hAnsi="Consolas" w:cs="Consolas"/>
+                                <w:b/>
                                 <w:sz w:val="20"/>
                                 <w:szCs w:val="20"/>
                                 <w:lang w:val="en-US"/>
@@ -1920,10 +1352,10 @@
                               <w:t>org.junit.jupiter.api.Test</w:t>
                             </w:r>
                             <w:proofErr w:type="spellEnd"/>
-                            <w:proofErr w:type="gramEnd"/>
                             <w:r>
                               <w:rPr>
                                 <w:rFonts w:ascii="Consolas" w:hAnsi="Consolas" w:cs="Consolas"/>
+                                <w:b/>
                                 <w:sz w:val="20"/>
                                 <w:szCs w:val="20"/>
                                 <w:lang w:val="en-US"/>
@@ -1939,6 +1371,7 @@
                               <w:spacing w:after="0" w:line="240" w:lineRule="auto"/>
                               <w:rPr>
                                 <w:rFonts w:ascii="Consolas" w:hAnsi="Consolas" w:cs="Consolas"/>
+                                <w:b/>
                                 <w:sz w:val="20"/>
                                 <w:szCs w:val="20"/>
                                 <w:lang w:val="en-US"/>
@@ -1953,41 +1386,35 @@
                               <w:spacing w:after="0" w:line="240" w:lineRule="auto"/>
                               <w:rPr>
                                 <w:rFonts w:ascii="Consolas" w:hAnsi="Consolas" w:cs="Consolas"/>
+                                <w:b/>
                                 <w:sz w:val="20"/>
                                 <w:szCs w:val="20"/>
                               </w:rPr>
                             </w:pPr>
+                            <w:r>
+                              <w:rPr>
+                                <w:rFonts w:ascii="Consolas" w:hAnsi="Consolas" w:cs="Consolas"/>
+                                <w:b/>
+                                <w:sz w:val="20"/>
+                                <w:szCs w:val="20"/>
+                              </w:rPr>
+                              <w:t xml:space="preserve">class </w:t>
+                            </w:r>
                             <w:proofErr w:type="spellStart"/>
                             <w:r>
                               <w:rPr>
                                 <w:rFonts w:ascii="Consolas" w:hAnsi="Consolas" w:cs="Consolas"/>
-                                <w:sz w:val="20"/>
-                                <w:szCs w:val="20"/>
-                              </w:rPr>
-                              <w:t>class</w:t>
+                                <w:b/>
+                                <w:sz w:val="20"/>
+                                <w:szCs w:val="20"/>
+                              </w:rPr>
+                              <w:t>JulgamentoPrisioneiroTest</w:t>
                             </w:r>
                             <w:proofErr w:type="spellEnd"/>
                             <w:r>
                               <w:rPr>
                                 <w:rFonts w:ascii="Consolas" w:hAnsi="Consolas" w:cs="Consolas"/>
-                                <w:sz w:val="20"/>
-                                <w:szCs w:val="20"/>
-                              </w:rPr>
-                              <w:t xml:space="preserve"> </w:t>
-                            </w:r>
-                            <w:proofErr w:type="spellStart"/>
-                            <w:r>
-                              <w:rPr>
-                                <w:rFonts w:ascii="Consolas" w:hAnsi="Consolas" w:cs="Consolas"/>
-                                <w:sz w:val="20"/>
-                                <w:szCs w:val="20"/>
-                              </w:rPr>
-                              <w:t>JulgamentoPrisioneiroTest</w:t>
-                            </w:r>
-                            <w:proofErr w:type="spellEnd"/>
-                            <w:r>
-                              <w:rPr>
-                                <w:rFonts w:ascii="Consolas" w:hAnsi="Consolas" w:cs="Consolas"/>
+                                <w:b/>
                                 <w:sz w:val="20"/>
                                 <w:szCs w:val="20"/>
                               </w:rPr>
@@ -2002,6 +1429,7 @@
                               <w:spacing w:after="0" w:line="240" w:lineRule="auto"/>
                               <w:rPr>
                                 <w:rFonts w:ascii="Consolas" w:hAnsi="Consolas" w:cs="Consolas"/>
+                                <w:b/>
                                 <w:sz w:val="20"/>
                                 <w:szCs w:val="20"/>
                               </w:rPr>
@@ -2015,6 +1443,7 @@
                               <w:spacing w:after="0" w:line="240" w:lineRule="auto"/>
                               <w:rPr>
                                 <w:rFonts w:ascii="Consolas" w:hAnsi="Consolas" w:cs="Consolas"/>
+                                <w:b/>
                                 <w:sz w:val="20"/>
                                 <w:szCs w:val="20"/>
                               </w:rPr>
@@ -2022,6 +1451,7 @@
                             <w:r>
                               <w:rPr>
                                 <w:rFonts w:ascii="Consolas" w:hAnsi="Consolas" w:cs="Consolas"/>
+                                <w:b/>
                                 <w:sz w:val="20"/>
                                 <w:szCs w:val="20"/>
                               </w:rPr>
@@ -2030,6 +1460,7 @@
                             <w:r>
                               <w:rPr>
                                 <w:rFonts w:ascii="Consolas" w:hAnsi="Consolas" w:cs="Consolas"/>
+                                <w:b/>
                                 <w:i/>
                                 <w:iCs/>
                                 <w:sz w:val="20"/>
@@ -2046,6 +1477,7 @@
                               <w:spacing w:after="0" w:line="240" w:lineRule="auto"/>
                               <w:rPr>
                                 <w:rFonts w:ascii="Consolas" w:hAnsi="Consolas" w:cs="Consolas"/>
+                                <w:b/>
                                 <w:sz w:val="20"/>
                                 <w:szCs w:val="20"/>
                               </w:rPr>
@@ -2053,6 +1485,7 @@
                             <w:r>
                               <w:rPr>
                                 <w:rFonts w:ascii="Consolas" w:hAnsi="Consolas" w:cs="Consolas"/>
+                                <w:b/>
                                 <w:sz w:val="20"/>
                                 <w:szCs w:val="20"/>
                               </w:rPr>
@@ -2062,6 +1495,7 @@
                             <w:r>
                               <w:rPr>
                                 <w:rFonts w:ascii="Consolas" w:hAnsi="Consolas" w:cs="Consolas"/>
+                                <w:b/>
                                 <w:sz w:val="20"/>
                                 <w:szCs w:val="20"/>
                               </w:rPr>
@@ -2071,16 +1505,17 @@
                             <w:r>
                               <w:rPr>
                                 <w:rFonts w:ascii="Consolas" w:hAnsi="Consolas" w:cs="Consolas"/>
+                                <w:b/>
                                 <w:sz w:val="20"/>
                                 <w:szCs w:val="20"/>
                               </w:rPr>
                               <w:t xml:space="preserve"> </w:t>
                             </w:r>
                             <w:proofErr w:type="spellStart"/>
-                            <w:proofErr w:type="gramStart"/>
                             <w:r>
                               <w:rPr>
                                 <w:rFonts w:ascii="Consolas" w:hAnsi="Consolas" w:cs="Consolas"/>
+                                <w:b/>
                                 <w:sz w:val="20"/>
                                 <w:szCs w:val="20"/>
                               </w:rPr>
@@ -2090,19 +1525,11 @@
                             <w:r>
                               <w:rPr>
                                 <w:rFonts w:ascii="Consolas" w:hAnsi="Consolas" w:cs="Consolas"/>
-                                <w:sz w:val="20"/>
-                                <w:szCs w:val="20"/>
-                              </w:rPr>
-                              <w:t>(</w:t>
-                            </w:r>
-                            <w:proofErr w:type="gramEnd"/>
-                            <w:r>
-                              <w:rPr>
-                                <w:rFonts w:ascii="Consolas" w:hAnsi="Consolas" w:cs="Consolas"/>
-                                <w:sz w:val="20"/>
-                                <w:szCs w:val="20"/>
-                              </w:rPr>
-                              <w:t>) {</w:t>
+                                <w:b/>
+                                <w:sz w:val="20"/>
+                                <w:szCs w:val="20"/>
+                              </w:rPr>
+                              <w:t>() {</w:t>
                             </w:r>
                           </w:p>
                           <w:p>
@@ -2113,6 +1540,7 @@
                               <w:spacing w:after="0" w:line="240" w:lineRule="auto"/>
                               <w:rPr>
                                 <w:rFonts w:ascii="Consolas" w:hAnsi="Consolas" w:cs="Consolas"/>
+                                <w:b/>
                                 <w:sz w:val="20"/>
                                 <w:szCs w:val="20"/>
                               </w:rPr>
@@ -2120,6 +1548,7 @@
                             <w:r>
                               <w:rPr>
                                 <w:rFonts w:ascii="Consolas" w:hAnsi="Consolas" w:cs="Consolas"/>
+                                <w:b/>
                                 <w:sz w:val="20"/>
                                 <w:szCs w:val="20"/>
                               </w:rPr>
@@ -2128,16 +1557,17 @@
                             <w:r>
                               <w:rPr>
                                 <w:rFonts w:ascii="Consolas" w:hAnsi="Consolas" w:cs="Consolas"/>
+                                <w:b/>
                                 <w:sz w:val="20"/>
                                 <w:szCs w:val="20"/>
                               </w:rPr>
                               <w:tab/>
                             </w:r>
                             <w:proofErr w:type="spellStart"/>
-                            <w:proofErr w:type="gramStart"/>
                             <w:r>
                               <w:rPr>
                                 <w:rFonts w:ascii="Consolas" w:hAnsi="Consolas" w:cs="Consolas"/>
+                                <w:b/>
                                 <w:i/>
                                 <w:iCs/>
                                 <w:sz w:val="20"/>
@@ -2149,33 +1579,47 @@
                             <w:r>
                               <w:rPr>
                                 <w:rFonts w:ascii="Consolas" w:hAnsi="Consolas" w:cs="Consolas"/>
-                                <w:sz w:val="20"/>
-                                <w:szCs w:val="20"/>
-                              </w:rPr>
-                              <w:t>(</w:t>
-                            </w:r>
-                            <w:proofErr w:type="gramEnd"/>
+                                <w:b/>
+                                <w:sz w:val="20"/>
+                                <w:szCs w:val="20"/>
+                              </w:rPr>
+                              <w:t>("</w:t>
+                            </w:r>
+                            <w:proofErr w:type="spellStart"/>
                             <w:r>
                               <w:rPr>
                                 <w:rFonts w:ascii="Consolas" w:hAnsi="Consolas" w:cs="Consolas"/>
-                                <w:sz w:val="20"/>
-                                <w:szCs w:val="20"/>
-                              </w:rPr>
-                              <w:t>"</w:t>
+                                <w:b/>
+                                <w:sz w:val="20"/>
+                                <w:szCs w:val="20"/>
+                              </w:rPr>
+                              <w:t>Not</w:t>
+                            </w:r>
+                            <w:proofErr w:type="spellEnd"/>
+                            <w:r>
+                              <w:rPr>
+                                <w:rFonts w:ascii="Consolas" w:hAnsi="Consolas" w:cs="Consolas"/>
+                                <w:b/>
+                                <w:sz w:val="20"/>
+                                <w:szCs w:val="20"/>
+                              </w:rPr>
+                              <w:t xml:space="preserve"> </w:t>
                             </w:r>
                             <w:proofErr w:type="spellStart"/>
                             <w:r>
                               <w:rPr>
                                 <w:rFonts w:ascii="Consolas" w:hAnsi="Consolas" w:cs="Consolas"/>
-                                <w:sz w:val="20"/>
-                                <w:szCs w:val="20"/>
-                              </w:rPr>
-                              <w:t>Not</w:t>
+                                <w:b/>
+                                <w:sz w:val="20"/>
+                                <w:szCs w:val="20"/>
+                              </w:rPr>
+                              <w:t>yet</w:t>
                             </w:r>
                             <w:proofErr w:type="spellEnd"/>
                             <w:r>
                               <w:rPr>
                                 <w:rFonts w:ascii="Consolas" w:hAnsi="Consolas" w:cs="Consolas"/>
+                                <w:b/>
                                 <w:sz w:val="20"/>
                                 <w:szCs w:val="20"/>
                               </w:rPr>
@@ -2185,33 +1629,17 @@
                             <w:r>
                               <w:rPr>
                                 <w:rFonts w:ascii="Consolas" w:hAnsi="Consolas" w:cs="Consolas"/>
-                                <w:sz w:val="20"/>
-                                <w:szCs w:val="20"/>
-                              </w:rPr>
-                              <w:t>yet</w:t>
+                                <w:b/>
+                                <w:sz w:val="20"/>
+                                <w:szCs w:val="20"/>
+                              </w:rPr>
+                              <w:t>implemented</w:t>
                             </w:r>
                             <w:proofErr w:type="spellEnd"/>
                             <w:r>
                               <w:rPr>
                                 <w:rFonts w:ascii="Consolas" w:hAnsi="Consolas" w:cs="Consolas"/>
-                                <w:sz w:val="20"/>
-                                <w:szCs w:val="20"/>
-                              </w:rPr>
-                              <w:t xml:space="preserve"> </w:t>
-                            </w:r>
-                            <w:proofErr w:type="spellStart"/>
-                            <w:r>
-                              <w:rPr>
-                                <w:rFonts w:ascii="Consolas" w:hAnsi="Consolas" w:cs="Consolas"/>
-                                <w:sz w:val="20"/>
-                                <w:szCs w:val="20"/>
-                              </w:rPr>
-                              <w:t>implemented</w:t>
-                            </w:r>
-                            <w:proofErr w:type="spellEnd"/>
-                            <w:r>
-                              <w:rPr>
-                                <w:rFonts w:ascii="Consolas" w:hAnsi="Consolas" w:cs="Consolas"/>
+                                <w:b/>
                                 <w:sz w:val="20"/>
                                 <w:szCs w:val="20"/>
                               </w:rPr>
@@ -2226,6 +1654,7 @@
                               <w:spacing w:after="0" w:line="240" w:lineRule="auto"/>
                               <w:rPr>
                                 <w:rFonts w:ascii="Consolas" w:hAnsi="Consolas" w:cs="Consolas"/>
+                                <w:b/>
                                 <w:sz w:val="20"/>
                                 <w:szCs w:val="20"/>
                               </w:rPr>
@@ -2233,6 +1662,7 @@
                             <w:r>
                               <w:rPr>
                                 <w:rFonts w:ascii="Consolas" w:hAnsi="Consolas" w:cs="Consolas"/>
+                                <w:b/>
                                 <w:sz w:val="20"/>
                                 <w:szCs w:val="20"/>
                               </w:rPr>
@@ -2248,6 +1678,7 @@
                               <w:spacing w:after="0" w:line="240" w:lineRule="auto"/>
                               <w:rPr>
                                 <w:rFonts w:ascii="Consolas" w:hAnsi="Consolas" w:cs="Consolas"/>
+                                <w:b/>
                                 <w:sz w:val="20"/>
                                 <w:szCs w:val="20"/>
                               </w:rPr>
@@ -2261,6 +1692,7 @@
                               <w:spacing w:after="0" w:line="240" w:lineRule="auto"/>
                               <w:rPr>
                                 <w:rFonts w:ascii="Consolas" w:hAnsi="Consolas" w:cs="Consolas"/>
+                                <w:b/>
                                 <w:sz w:val="20"/>
                                 <w:szCs w:val="20"/>
                               </w:rPr>
@@ -2268,6 +1700,7 @@
                             <w:r>
                               <w:rPr>
                                 <w:rFonts w:ascii="Consolas" w:hAnsi="Consolas" w:cs="Consolas"/>
+                                <w:b/>
                                 <w:sz w:val="20"/>
                                 <w:szCs w:val="20"/>
                               </w:rPr>
@@ -2315,6 +1748,7 @@
                         <w:spacing w:after="0" w:line="240" w:lineRule="auto"/>
                         <w:rPr>
                           <w:rFonts w:ascii="Consolas" w:hAnsi="Consolas" w:cs="Consolas"/>
+                          <w:b/>
                           <w:sz w:val="20"/>
                           <w:szCs w:val="20"/>
                           <w:lang w:val="en-US"/>
@@ -2323,6 +1757,7 @@
                       <w:r>
                         <w:rPr>
                           <w:rFonts w:ascii="Consolas" w:hAnsi="Consolas" w:cs="Consolas"/>
+                          <w:b/>
                           <w:sz w:val="20"/>
                           <w:szCs w:val="20"/>
                           <w:lang w:val="en-US"/>
@@ -2330,10 +1765,10 @@
                         <w:t xml:space="preserve">import static </w:t>
                       </w:r>
                       <w:proofErr w:type="spellStart"/>
-                      <w:proofErr w:type="gramStart"/>
                       <w:r>
                         <w:rPr>
                           <w:rFonts w:ascii="Consolas" w:hAnsi="Consolas" w:cs="Consolas"/>
+                          <w:b/>
                           <w:sz w:val="20"/>
                           <w:szCs w:val="20"/>
                           <w:lang w:val="en-US"/>
@@ -2341,10 +1776,10 @@
                         <w:t>org.junit.jupiter.api.Assertions</w:t>
                       </w:r>
                       <w:proofErr w:type="spellEnd"/>
-                      <w:proofErr w:type="gramEnd"/>
                       <w:r>
                         <w:rPr>
                           <w:rFonts w:ascii="Consolas" w:hAnsi="Consolas" w:cs="Consolas"/>
+                          <w:b/>
                           <w:sz w:val="20"/>
                           <w:szCs w:val="20"/>
                           <w:lang w:val="en-US"/>
@@ -2360,6 +1795,7 @@
                         <w:spacing w:after="0" w:line="240" w:lineRule="auto"/>
                         <w:rPr>
                           <w:rFonts w:ascii="Consolas" w:hAnsi="Consolas" w:cs="Consolas"/>
+                          <w:b/>
                           <w:sz w:val="20"/>
                           <w:szCs w:val="20"/>
                           <w:lang w:val="en-US"/>
@@ -2374,6 +1810,7 @@
                         <w:spacing w:after="0" w:line="240" w:lineRule="auto"/>
                         <w:rPr>
                           <w:rFonts w:ascii="Consolas" w:hAnsi="Consolas" w:cs="Consolas"/>
+                          <w:b/>
                           <w:sz w:val="20"/>
                           <w:szCs w:val="20"/>
                           <w:lang w:val="en-US"/>
@@ -2382,6 +1819,7 @@
                       <w:r>
                         <w:rPr>
                           <w:rFonts w:ascii="Consolas" w:hAnsi="Consolas" w:cs="Consolas"/>
+                          <w:b/>
                           <w:sz w:val="20"/>
                           <w:szCs w:val="20"/>
                           <w:lang w:val="en-US"/>
@@ -2389,10 +1827,10 @@
                         <w:t xml:space="preserve">import </w:t>
                       </w:r>
                       <w:proofErr w:type="spellStart"/>
-                      <w:proofErr w:type="gramStart"/>
                       <w:r>
                         <w:rPr>
                           <w:rFonts w:ascii="Consolas" w:hAnsi="Consolas" w:cs="Consolas"/>
+                          <w:b/>
                           <w:sz w:val="20"/>
                           <w:szCs w:val="20"/>
                           <w:lang w:val="en-US"/>
@@ -2400,10 +1838,10 @@
                         <w:t>org.junit.jupiter.api.Test</w:t>
                       </w:r>
                       <w:proofErr w:type="spellEnd"/>
-                      <w:proofErr w:type="gramEnd"/>
                       <w:r>
                         <w:rPr>
                           <w:rFonts w:ascii="Consolas" w:hAnsi="Consolas" w:cs="Consolas"/>
+                          <w:b/>
                           <w:sz w:val="20"/>
                           <w:szCs w:val="20"/>
                           <w:lang w:val="en-US"/>
@@ -2419,6 +1857,7 @@
                         <w:spacing w:after="0" w:line="240" w:lineRule="auto"/>
                         <w:rPr>
                           <w:rFonts w:ascii="Consolas" w:hAnsi="Consolas" w:cs="Consolas"/>
+                          <w:b/>
                           <w:sz w:val="20"/>
                           <w:szCs w:val="20"/>
                           <w:lang w:val="en-US"/>
@@ -2433,41 +1872,35 @@
                         <w:spacing w:after="0" w:line="240" w:lineRule="auto"/>
                         <w:rPr>
                           <w:rFonts w:ascii="Consolas" w:hAnsi="Consolas" w:cs="Consolas"/>
+                          <w:b/>
                           <w:sz w:val="20"/>
                           <w:szCs w:val="20"/>
                         </w:rPr>
                       </w:pPr>
+                      <w:r>
+                        <w:rPr>
+                          <w:rFonts w:ascii="Consolas" w:hAnsi="Consolas" w:cs="Consolas"/>
+                          <w:b/>
+                          <w:sz w:val="20"/>
+                          <w:szCs w:val="20"/>
+                        </w:rPr>
+                        <w:t xml:space="preserve">class </w:t>
+                      </w:r>
                       <w:proofErr w:type="spellStart"/>
                       <w:r>
                         <w:rPr>
                           <w:rFonts w:ascii="Consolas" w:hAnsi="Consolas" w:cs="Consolas"/>
-                          <w:sz w:val="20"/>
-                          <w:szCs w:val="20"/>
-                        </w:rPr>
-                        <w:t>class</w:t>
+                          <w:b/>
+                          <w:sz w:val="20"/>
+                          <w:szCs w:val="20"/>
+                        </w:rPr>
+                        <w:t>JulgamentoPrisioneiroTest</w:t>
                       </w:r>
                       <w:proofErr w:type="spellEnd"/>
                       <w:r>
                         <w:rPr>
                           <w:rFonts w:ascii="Consolas" w:hAnsi="Consolas" w:cs="Consolas"/>
-                          <w:sz w:val="20"/>
-                          <w:szCs w:val="20"/>
-                        </w:rPr>
-                        <w:t xml:space="preserve"> </w:t>
-                      </w:r>
-                      <w:proofErr w:type="spellStart"/>
-                      <w:r>
-                        <w:rPr>
-                          <w:rFonts w:ascii="Consolas" w:hAnsi="Consolas" w:cs="Consolas"/>
-                          <w:sz w:val="20"/>
-                          <w:szCs w:val="20"/>
-                        </w:rPr>
-                        <w:t>JulgamentoPrisioneiroTest</w:t>
-                      </w:r>
-                      <w:proofErr w:type="spellEnd"/>
-                      <w:r>
-                        <w:rPr>
-                          <w:rFonts w:ascii="Consolas" w:hAnsi="Consolas" w:cs="Consolas"/>
+                          <w:b/>
                           <w:sz w:val="20"/>
                           <w:szCs w:val="20"/>
                         </w:rPr>
@@ -2482,6 +1915,7 @@
                         <w:spacing w:after="0" w:line="240" w:lineRule="auto"/>
                         <w:rPr>
                           <w:rFonts w:ascii="Consolas" w:hAnsi="Consolas" w:cs="Consolas"/>
+                          <w:b/>
                           <w:sz w:val="20"/>
                           <w:szCs w:val="20"/>
                         </w:rPr>
@@ -2495,6 +1929,7 @@
                         <w:spacing w:after="0" w:line="240" w:lineRule="auto"/>
                         <w:rPr>
                           <w:rFonts w:ascii="Consolas" w:hAnsi="Consolas" w:cs="Consolas"/>
+                          <w:b/>
                           <w:sz w:val="20"/>
                           <w:szCs w:val="20"/>
                         </w:rPr>
@@ -2502,6 +1937,7 @@
                       <w:r>
                         <w:rPr>
                           <w:rFonts w:ascii="Consolas" w:hAnsi="Consolas" w:cs="Consolas"/>
+                          <w:b/>
                           <w:sz w:val="20"/>
                           <w:szCs w:val="20"/>
                         </w:rPr>
@@ -2510,6 +1946,7 @@
                       <w:r>
                         <w:rPr>
                           <w:rFonts w:ascii="Consolas" w:hAnsi="Consolas" w:cs="Consolas"/>
+                          <w:b/>
                           <w:i/>
                           <w:iCs/>
                           <w:sz w:val="20"/>
@@ -2526,6 +1963,7 @@
                         <w:spacing w:after="0" w:line="240" w:lineRule="auto"/>
                         <w:rPr>
                           <w:rFonts w:ascii="Consolas" w:hAnsi="Consolas" w:cs="Consolas"/>
+                          <w:b/>
                           <w:sz w:val="20"/>
                           <w:szCs w:val="20"/>
                         </w:rPr>
@@ -2533,6 +1971,7 @@
                       <w:r>
                         <w:rPr>
                           <w:rFonts w:ascii="Consolas" w:hAnsi="Consolas" w:cs="Consolas"/>
+                          <w:b/>
                           <w:sz w:val="20"/>
                           <w:szCs w:val="20"/>
                         </w:rPr>
@@ -2542,6 +1981,7 @@
                       <w:r>
                         <w:rPr>
                           <w:rFonts w:ascii="Consolas" w:hAnsi="Consolas" w:cs="Consolas"/>
+                          <w:b/>
                           <w:sz w:val="20"/>
                           <w:szCs w:val="20"/>
                         </w:rPr>
@@ -2551,16 +1991,17 @@
                       <w:r>
                         <w:rPr>
                           <w:rFonts w:ascii="Consolas" w:hAnsi="Consolas" w:cs="Consolas"/>
+                          <w:b/>
                           <w:sz w:val="20"/>
                           <w:szCs w:val="20"/>
                         </w:rPr>
                         <w:t xml:space="preserve"> </w:t>
                       </w:r>
                       <w:proofErr w:type="spellStart"/>
-                      <w:proofErr w:type="gramStart"/>
                       <w:r>
                         <w:rPr>
                           <w:rFonts w:ascii="Consolas" w:hAnsi="Consolas" w:cs="Consolas"/>
+                          <w:b/>
                           <w:sz w:val="20"/>
                           <w:szCs w:val="20"/>
                         </w:rPr>
@@ -2570,19 +2011,11 @@
                       <w:r>
                         <w:rPr>
                           <w:rFonts w:ascii="Consolas" w:hAnsi="Consolas" w:cs="Consolas"/>
-                          <w:sz w:val="20"/>
-                          <w:szCs w:val="20"/>
-                        </w:rPr>
-                        <w:t>(</w:t>
-                      </w:r>
-                      <w:proofErr w:type="gramEnd"/>
-                      <w:r>
-                        <w:rPr>
-                          <w:rFonts w:ascii="Consolas" w:hAnsi="Consolas" w:cs="Consolas"/>
-                          <w:sz w:val="20"/>
-                          <w:szCs w:val="20"/>
-                        </w:rPr>
-                        <w:t>) {</w:t>
+                          <w:b/>
+                          <w:sz w:val="20"/>
+                          <w:szCs w:val="20"/>
+                        </w:rPr>
+                        <w:t>() {</w:t>
                       </w:r>
                     </w:p>
                     <w:p>
@@ -2593,6 +2026,7 @@
                         <w:spacing w:after="0" w:line="240" w:lineRule="auto"/>
                         <w:rPr>
                           <w:rFonts w:ascii="Consolas" w:hAnsi="Consolas" w:cs="Consolas"/>
+                          <w:b/>
                           <w:sz w:val="20"/>
                           <w:szCs w:val="20"/>
                         </w:rPr>
@@ -2600,6 +2034,7 @@
                       <w:r>
                         <w:rPr>
                           <w:rFonts w:ascii="Consolas" w:hAnsi="Consolas" w:cs="Consolas"/>
+                          <w:b/>
                           <w:sz w:val="20"/>
                           <w:szCs w:val="20"/>
                         </w:rPr>
@@ -2608,16 +2043,17 @@
                       <w:r>
                         <w:rPr>
                           <w:rFonts w:ascii="Consolas" w:hAnsi="Consolas" w:cs="Consolas"/>
+                          <w:b/>
                           <w:sz w:val="20"/>
                           <w:szCs w:val="20"/>
                         </w:rPr>
                         <w:tab/>
                       </w:r>
                       <w:proofErr w:type="spellStart"/>
-                      <w:proofErr w:type="gramStart"/>
                       <w:r>
                         <w:rPr>
                           <w:rFonts w:ascii="Consolas" w:hAnsi="Consolas" w:cs="Consolas"/>
+                          <w:b/>
                           <w:i/>
                           <w:iCs/>
                           <w:sz w:val="20"/>
@@ -2629,33 +2065,47 @@
                       <w:r>
                         <w:rPr>
                           <w:rFonts w:ascii="Consolas" w:hAnsi="Consolas" w:cs="Consolas"/>
-                          <w:sz w:val="20"/>
-                          <w:szCs w:val="20"/>
-                        </w:rPr>
-                        <w:t>(</w:t>
-                      </w:r>
-                      <w:proofErr w:type="gramEnd"/>
+                          <w:b/>
+                          <w:sz w:val="20"/>
+                          <w:szCs w:val="20"/>
+                        </w:rPr>
+                        <w:t>("</w:t>
+                      </w:r>
+                      <w:proofErr w:type="spellStart"/>
                       <w:r>
                         <w:rPr>
                           <w:rFonts w:ascii="Consolas" w:hAnsi="Consolas" w:cs="Consolas"/>
-                          <w:sz w:val="20"/>
-                          <w:szCs w:val="20"/>
-                        </w:rPr>
-                        <w:t>"</w:t>
+                          <w:b/>
+                          <w:sz w:val="20"/>
+                          <w:szCs w:val="20"/>
+                        </w:rPr>
+                        <w:t>Not</w:t>
+                      </w:r>
+                      <w:proofErr w:type="spellEnd"/>
+                      <w:r>
+                        <w:rPr>
+                          <w:rFonts w:ascii="Consolas" w:hAnsi="Consolas" w:cs="Consolas"/>
+                          <w:b/>
+                          <w:sz w:val="20"/>
+                          <w:szCs w:val="20"/>
+                        </w:rPr>
+                        <w:t xml:space="preserve"> </w:t>
                       </w:r>
                       <w:proofErr w:type="spellStart"/>
                       <w:r>
                         <w:rPr>
                           <w:rFonts w:ascii="Consolas" w:hAnsi="Consolas" w:cs="Consolas"/>
-                          <w:sz w:val="20"/>
-                          <w:szCs w:val="20"/>
-                        </w:rPr>
-                        <w:t>Not</w:t>
+                          <w:b/>
+                          <w:sz w:val="20"/>
+                          <w:szCs w:val="20"/>
+                        </w:rPr>
+                        <w:t>yet</w:t>
                       </w:r>
                       <w:proofErr w:type="spellEnd"/>
                       <w:r>
                         <w:rPr>
                           <w:rFonts w:ascii="Consolas" w:hAnsi="Consolas" w:cs="Consolas"/>
+                          <w:b/>
                           <w:sz w:val="20"/>
                           <w:szCs w:val="20"/>
                         </w:rPr>
@@ -2665,33 +2115,17 @@
                       <w:r>
                         <w:rPr>
                           <w:rFonts w:ascii="Consolas" w:hAnsi="Consolas" w:cs="Consolas"/>
-                          <w:sz w:val="20"/>
-                          <w:szCs w:val="20"/>
-                        </w:rPr>
-                        <w:t>yet</w:t>
+                          <w:b/>
+                          <w:sz w:val="20"/>
+                          <w:szCs w:val="20"/>
+                        </w:rPr>
+                        <w:t>implemented</w:t>
                       </w:r>
                       <w:proofErr w:type="spellEnd"/>
                       <w:r>
                         <w:rPr>
                           <w:rFonts w:ascii="Consolas" w:hAnsi="Consolas" w:cs="Consolas"/>
-                          <w:sz w:val="20"/>
-                          <w:szCs w:val="20"/>
-                        </w:rPr>
-                        <w:t xml:space="preserve"> </w:t>
-                      </w:r>
-                      <w:proofErr w:type="spellStart"/>
-                      <w:r>
-                        <w:rPr>
-                          <w:rFonts w:ascii="Consolas" w:hAnsi="Consolas" w:cs="Consolas"/>
-                          <w:sz w:val="20"/>
-                          <w:szCs w:val="20"/>
-                        </w:rPr>
-                        <w:t>implemented</w:t>
-                      </w:r>
-                      <w:proofErr w:type="spellEnd"/>
-                      <w:r>
-                        <w:rPr>
-                          <w:rFonts w:ascii="Consolas" w:hAnsi="Consolas" w:cs="Consolas"/>
+                          <w:b/>
                           <w:sz w:val="20"/>
                           <w:szCs w:val="20"/>
                         </w:rPr>
@@ -2706,6 +2140,7 @@
                         <w:spacing w:after="0" w:line="240" w:lineRule="auto"/>
                         <w:rPr>
                           <w:rFonts w:ascii="Consolas" w:hAnsi="Consolas" w:cs="Consolas"/>
+                          <w:b/>
                           <w:sz w:val="20"/>
                           <w:szCs w:val="20"/>
                         </w:rPr>
@@ -2713,6 +2148,7 @@
                       <w:r>
                         <w:rPr>
                           <w:rFonts w:ascii="Consolas" w:hAnsi="Consolas" w:cs="Consolas"/>
+                          <w:b/>
                           <w:sz w:val="20"/>
                           <w:szCs w:val="20"/>
                         </w:rPr>
@@ -2728,6 +2164,7 @@
                         <w:spacing w:after="0" w:line="240" w:lineRule="auto"/>
                         <w:rPr>
                           <w:rFonts w:ascii="Consolas" w:hAnsi="Consolas" w:cs="Consolas"/>
+                          <w:b/>
                           <w:sz w:val="20"/>
                           <w:szCs w:val="20"/>
                         </w:rPr>
@@ -2741,6 +2178,7 @@
                         <w:spacing w:after="0" w:line="240" w:lineRule="auto"/>
                         <w:rPr>
                           <w:rFonts w:ascii="Consolas" w:hAnsi="Consolas" w:cs="Consolas"/>
+                          <w:b/>
                           <w:sz w:val="20"/>
                           <w:szCs w:val="20"/>
                         </w:rPr>
@@ -2748,6 +2186,7 @@
                       <w:r>
                         <w:rPr>
                           <w:rFonts w:ascii="Consolas" w:hAnsi="Consolas" w:cs="Consolas"/>
+                          <w:b/>
                           <w:sz w:val="20"/>
                           <w:szCs w:val="20"/>
                         </w:rPr>
@@ -2779,6 +2218,1354 @@
     </w:p>
     <w:p>
       <w:pPr>
+        <w:pStyle w:val="ListParagraph"/>
+        <w:autoSpaceDE w:val="0"/>
+        <w:autoSpaceDN w:val="0"/>
+        <w:adjustRightInd w:val="0"/>
+        <w:spacing w:after="0" w:line="240" w:lineRule="auto"/>
+        <w:rPr>
+          <w:rFonts w:ascii="Consolas" w:hAnsi="Consolas" w:cs="Consolas"/>
+          <w:sz w:val="20"/>
+          <w:szCs w:val="20"/>
+        </w:rPr>
+      </w:pPr>
+    </w:p>
+    <w:p>
+      <w:pPr>
+        <w:rPr>
+          <w:rFonts w:cs="Consolas"/>
+          <w:sz w:val="28"/>
+          <w:szCs w:val="28"/>
+        </w:rPr>
+      </w:pPr>
+      <w:r>
+        <w:rPr>
+          <w:rFonts w:cs="Consolas"/>
+          <w:sz w:val="28"/>
+          <w:szCs w:val="28"/>
+        </w:rPr>
+        <w:br w:type="page"/>
+      </w:r>
+    </w:p>
+    <w:p>
+      <w:pPr>
+        <w:pStyle w:val="ListParagraph"/>
+        <w:numPr>
+          <w:ilvl w:val="0"/>
+          <w:numId w:val="1"/>
+        </w:numPr>
+        <w:autoSpaceDE w:val="0"/>
+        <w:autoSpaceDN w:val="0"/>
+        <w:adjustRightInd w:val="0"/>
+        <w:spacing w:after="0" w:line="240" w:lineRule="auto"/>
+        <w:rPr>
+          <w:rFonts w:ascii="Consolas" w:hAnsi="Consolas" w:cs="Consolas"/>
+          <w:sz w:val="20"/>
+          <w:szCs w:val="20"/>
+        </w:rPr>
+      </w:pPr>
+      <w:r>
+        <w:rPr>
+          <w:rFonts w:ascii="Consolas" w:hAnsi="Consolas" w:cs="Consolas"/>
+          <w:noProof/>
+          <w:sz w:val="20"/>
+          <w:szCs w:val="20"/>
+        </w:rPr>
+        <w:lastRenderedPageBreak/>
+        <mc:AlternateContent>
+          <mc:Choice Requires="wps">
+            <w:drawing>
+              <wp:anchor distT="45720" distB="45720" distL="114300" distR="114300" simplePos="0" relativeHeight="251661312" behindDoc="0" locked="0" layoutInCell="1" allowOverlap="1">
+                <wp:simplePos x="0" y="0"/>
+                <wp:positionH relativeFrom="margin">
+                  <wp:posOffset>-203835</wp:posOffset>
+                </wp:positionH>
+                <wp:positionV relativeFrom="paragraph">
+                  <wp:posOffset>833755</wp:posOffset>
+                </wp:positionV>
+                <wp:extent cx="6286500" cy="1404620"/>
+                <wp:effectExtent l="0" t="0" r="19050" b="22860"/>
+                <wp:wrapSquare wrapText="bothSides"/>
+                <wp:docPr id="2" name="Text Box 2"/>
+                <wp:cNvGraphicFramePr>
+                  <a:graphicFrameLocks xmlns:a="http://schemas.openxmlformats.org/drawingml/2006/main"/>
+                </wp:cNvGraphicFramePr>
+                <a:graphic xmlns:a="http://schemas.openxmlformats.org/drawingml/2006/main">
+                  <a:graphicData uri="http://schemas.microsoft.com/office/word/2010/wordprocessingShape">
+                    <wps:wsp>
+                      <wps:cNvSpPr txBox="1">
+                        <a:spLocks noChangeArrowheads="1"/>
+                      </wps:cNvSpPr>
+                      <wps:spPr bwMode="auto">
+                        <a:xfrm>
+                          <a:off x="0" y="0"/>
+                          <a:ext cx="6286500" cy="1404620"/>
+                        </a:xfrm>
+                        <a:prstGeom prst="rect">
+                          <a:avLst/>
+                        </a:prstGeom>
+                        <a:solidFill>
+                          <a:srgbClr val="FFFFFF"/>
+                        </a:solidFill>
+                        <a:ln w="9525">
+                          <a:solidFill>
+                            <a:srgbClr val="000000"/>
+                          </a:solidFill>
+                          <a:miter lim="800000"/>
+                          <a:headEnd/>
+                          <a:tailEnd/>
+                        </a:ln>
+                      </wps:spPr>
+                      <wps:txbx>
+                        <w:txbxContent>
+                          <w:p>
+                            <w:pPr>
+                              <w:autoSpaceDE w:val="0"/>
+                              <w:autoSpaceDN w:val="0"/>
+                              <w:adjustRightInd w:val="0"/>
+                              <w:spacing w:after="0" w:line="240" w:lineRule="auto"/>
+                              <w:rPr>
+                                <w:rFonts w:cs="Consolas"/>
+                                <w:sz w:val="20"/>
+                                <w:szCs w:val="20"/>
+                              </w:rPr>
+                            </w:pPr>
+                            <w:r>
+                              <w:rPr>
+                                <w:rFonts w:cs="Consolas"/>
+                                <w:sz w:val="20"/>
+                                <w:szCs w:val="20"/>
+                              </w:rPr>
+                              <w:t>public class JulgamentoPrisioneiro {</w:t>
+                            </w:r>
+                          </w:p>
+                          <w:p>
+                            <w:pPr>
+                              <w:autoSpaceDE w:val="0"/>
+                              <w:autoSpaceDN w:val="0"/>
+                              <w:adjustRightInd w:val="0"/>
+                              <w:spacing w:after="0" w:line="240" w:lineRule="auto"/>
+                              <w:rPr>
+                                <w:rFonts w:cs="Consolas"/>
+                                <w:sz w:val="20"/>
+                                <w:szCs w:val="20"/>
+                              </w:rPr>
+                            </w:pPr>
+                            <w:r>
+                              <w:rPr>
+                                <w:rFonts w:cs="Consolas"/>
+                                <w:sz w:val="20"/>
+                                <w:szCs w:val="20"/>
+                              </w:rPr>
+                              <w:t xml:space="preserve">   private int PENA_INOCENCIA = 10;</w:t>
+                            </w:r>
+                          </w:p>
+                          <w:p>
+                            <w:pPr>
+                              <w:autoSpaceDE w:val="0"/>
+                              <w:autoSpaceDN w:val="0"/>
+                              <w:adjustRightInd w:val="0"/>
+                              <w:spacing w:after="0" w:line="240" w:lineRule="auto"/>
+                              <w:rPr>
+                                <w:rFonts w:cs="Consolas"/>
+                                <w:sz w:val="20"/>
+                                <w:szCs w:val="20"/>
+                              </w:rPr>
+                            </w:pPr>
+                            <w:r>
+                              <w:rPr>
+                                <w:rFonts w:cs="Consolas"/>
+                                <w:sz w:val="20"/>
+                                <w:szCs w:val="20"/>
+                              </w:rPr>
+                              <w:t xml:space="preserve">   private int PENA_CONDENACAO_MUTUA = 15;</w:t>
+                            </w:r>
+                          </w:p>
+                          <w:p>
+                            <w:pPr>
+                              <w:autoSpaceDE w:val="0"/>
+                              <w:autoSpaceDN w:val="0"/>
+                              <w:adjustRightInd w:val="0"/>
+                              <w:spacing w:after="0" w:line="240" w:lineRule="auto"/>
+                              <w:rPr>
+                                <w:rFonts w:cs="Consolas"/>
+                                <w:sz w:val="20"/>
+                                <w:szCs w:val="20"/>
+                              </w:rPr>
+                            </w:pPr>
+                            <w:r>
+                              <w:rPr>
+                                <w:rFonts w:cs="Consolas"/>
+                                <w:sz w:val="20"/>
+                                <w:szCs w:val="20"/>
+                              </w:rPr>
+                              <w:t xml:space="preserve">   private int PENA_CONDENACAO_INDIVIDUAL = 10;</w:t>
+                            </w:r>
+                          </w:p>
+                          <w:p>
+                            <w:pPr>
+                              <w:autoSpaceDE w:val="0"/>
+                              <w:autoSpaceDN w:val="0"/>
+                              <w:adjustRightInd w:val="0"/>
+                              <w:spacing w:after="0" w:line="240" w:lineRule="auto"/>
+                              <w:rPr>
+                                <w:rFonts w:cs="Consolas"/>
+                                <w:sz w:val="20"/>
+                                <w:szCs w:val="20"/>
+                              </w:rPr>
+                            </w:pPr>
+                            <w:r>
+                              <w:rPr>
+                                <w:rFonts w:cs="Consolas"/>
+                                <w:sz w:val="20"/>
+                                <w:szCs w:val="20"/>
+                              </w:rPr>
+                              <w:t xml:space="preserve">   private int PENA_CONDENACAO_CUMPLICES = 11;</w:t>
+                            </w:r>
+                          </w:p>
+                          <w:p>
+                            <w:pPr>
+                              <w:autoSpaceDE w:val="0"/>
+                              <w:autoSpaceDN w:val="0"/>
+                              <w:adjustRightInd w:val="0"/>
+                              <w:spacing w:after="0" w:line="240" w:lineRule="auto"/>
+                              <w:rPr>
+                                <w:rFonts w:cs="Consolas"/>
+                                <w:sz w:val="20"/>
+                                <w:szCs w:val="20"/>
+                              </w:rPr>
+                            </w:pPr>
+                            <w:r>
+                              <w:rPr>
+                                <w:rFonts w:cs="Consolas"/>
+                                <w:sz w:val="20"/>
+                                <w:szCs w:val="20"/>
+                              </w:rPr>
+                              <w:t xml:space="preserve">  </w:t>
+                            </w:r>
+                          </w:p>
+                          <w:p>
+                            <w:pPr>
+                              <w:autoSpaceDE w:val="0"/>
+                              <w:autoSpaceDN w:val="0"/>
+                              <w:adjustRightInd w:val="0"/>
+                              <w:spacing w:after="0" w:line="240" w:lineRule="auto"/>
+                              <w:rPr>
+                                <w:rFonts w:cs="Consolas"/>
+                                <w:sz w:val="20"/>
+                                <w:szCs w:val="20"/>
+                              </w:rPr>
+                            </w:pPr>
+                          </w:p>
+                          <w:p>
+                            <w:pPr>
+                              <w:autoSpaceDE w:val="0"/>
+                              <w:autoSpaceDN w:val="0"/>
+                              <w:adjustRightInd w:val="0"/>
+                              <w:spacing w:after="0" w:line="240" w:lineRule="auto"/>
+                              <w:rPr>
+                                <w:rFonts w:cs="Consolas"/>
+                                <w:sz w:val="20"/>
+                                <w:szCs w:val="20"/>
+                              </w:rPr>
+                            </w:pPr>
+                            <w:r>
+                              <w:rPr>
+                                <w:rFonts w:cs="Consolas"/>
+                                <w:sz w:val="20"/>
+                                <w:szCs w:val="20"/>
+                              </w:rPr>
+                              <w:t xml:space="preserve">   public int calculaPena(</w:t>
+                            </w:r>
+                            <w:r>
+                              <w:rPr>
+                                <w:rFonts w:cs="Consolas"/>
+                                <w:b/>
+                                <w:i/>
+                                <w:color w:val="FF0000"/>
+                                <w:sz w:val="20"/>
+                                <w:szCs w:val="20"/>
+                              </w:rPr>
+                              <w:t>Sring</w:t>
+                            </w:r>
+                            <w:r>
+                              <w:rPr>
+                                <w:rFonts w:cs="Consolas"/>
+                                <w:color w:val="FF0000"/>
+                                <w:sz w:val="20"/>
+                                <w:szCs w:val="20"/>
+                              </w:rPr>
+                              <w:t xml:space="preserve"> </w:t>
+                            </w:r>
+                            <w:r>
+                              <w:rPr>
+                                <w:rFonts w:cs="Consolas"/>
+                                <w:sz w:val="20"/>
+                                <w:szCs w:val="20"/>
+                              </w:rPr>
+                              <w:t xml:space="preserve">respostaPrisioneiroA, </w:t>
+                            </w:r>
+                            <w:r>
+                              <w:rPr>
+                                <w:rFonts w:cs="Consolas"/>
+                                <w:b/>
+                                <w:i/>
+                                <w:color w:val="FF0000"/>
+                                <w:sz w:val="20"/>
+                                <w:szCs w:val="20"/>
+                              </w:rPr>
+                              <w:t>String</w:t>
+                            </w:r>
+                            <w:r>
+                              <w:rPr>
+                                <w:rFonts w:cs="Consolas"/>
+                                <w:sz w:val="20"/>
+                                <w:szCs w:val="20"/>
+                              </w:rPr>
+                              <w:t xml:space="preserve"> respostaPrisioneiroB) {</w:t>
+                            </w:r>
+                          </w:p>
+                          <w:p>
+                            <w:pPr>
+                              <w:autoSpaceDE w:val="0"/>
+                              <w:autoSpaceDN w:val="0"/>
+                              <w:adjustRightInd w:val="0"/>
+                              <w:spacing w:after="0" w:line="240" w:lineRule="auto"/>
+                              <w:rPr>
+                                <w:rFonts w:cs="Consolas"/>
+                                <w:sz w:val="20"/>
+                                <w:szCs w:val="20"/>
+                              </w:rPr>
+                            </w:pPr>
+                            <w:r>
+                              <w:rPr>
+                                <w:rFonts w:cs="Consolas"/>
+                                <w:sz w:val="20"/>
+                                <w:szCs w:val="20"/>
+                              </w:rPr>
+                              <w:t xml:space="preserve">      if (respostaPrisioneiroA == </w:t>
+                            </w:r>
+                            <w:r>
+                              <w:rPr>
+                                <w:rFonts w:cs="Consolas"/>
+                                <w:i/>
+                                <w:iCs/>
+                                <w:sz w:val="20"/>
+                                <w:szCs w:val="20"/>
+                              </w:rPr>
+                              <w:t>Resposta</w:t>
+                            </w:r>
+                            <w:r>
+                              <w:rPr>
+                                <w:rFonts w:cs="Consolas"/>
+                                <w:sz w:val="20"/>
+                                <w:szCs w:val="20"/>
+                              </w:rPr>
+                              <w:t>.DELACAO) {</w:t>
+                            </w:r>
+                          </w:p>
+                          <w:p>
+                            <w:pPr>
+                              <w:autoSpaceDE w:val="0"/>
+                              <w:autoSpaceDN w:val="0"/>
+                              <w:adjustRightInd w:val="0"/>
+                              <w:spacing w:after="0" w:line="240" w:lineRule="auto"/>
+                              <w:rPr>
+                                <w:rFonts w:cs="Consolas"/>
+                                <w:sz w:val="20"/>
+                                <w:szCs w:val="20"/>
+                              </w:rPr>
+                            </w:pPr>
+                            <w:r>
+                              <w:rPr>
+                                <w:rFonts w:cs="Consolas"/>
+                                <w:sz w:val="20"/>
+                                <w:szCs w:val="20"/>
+                              </w:rPr>
+                              <w:t xml:space="preserve">          if (respostaPrisioneiroB == </w:t>
+                            </w:r>
+                            <w:r>
+                              <w:rPr>
+                                <w:rFonts w:cs="Consolas"/>
+                                <w:i/>
+                                <w:iCs/>
+                                <w:sz w:val="20"/>
+                                <w:szCs w:val="20"/>
+                              </w:rPr>
+                              <w:t>Resposta</w:t>
+                            </w:r>
+                            <w:r>
+                              <w:rPr>
+                                <w:rFonts w:cs="Consolas"/>
+                                <w:sz w:val="20"/>
+                                <w:szCs w:val="20"/>
+                              </w:rPr>
+                              <w:t>.DELACAO) {</w:t>
+                            </w:r>
+                          </w:p>
+                          <w:p>
+                            <w:pPr>
+                              <w:autoSpaceDE w:val="0"/>
+                              <w:autoSpaceDN w:val="0"/>
+                              <w:adjustRightInd w:val="0"/>
+                              <w:spacing w:after="0" w:line="240" w:lineRule="auto"/>
+                              <w:rPr>
+                                <w:rFonts w:cs="Consolas"/>
+                                <w:sz w:val="20"/>
+                                <w:szCs w:val="20"/>
+                              </w:rPr>
+                            </w:pPr>
+                            <w:r>
+                              <w:rPr>
+                                <w:rFonts w:cs="Consolas"/>
+                                <w:sz w:val="20"/>
+                                <w:szCs w:val="20"/>
+                              </w:rPr>
+                              <w:t xml:space="preserve">            return PENA_CONDENACAO_MUTUA;</w:t>
+                            </w:r>
+                          </w:p>
+                          <w:p>
+                            <w:pPr>
+                              <w:autoSpaceDE w:val="0"/>
+                              <w:autoSpaceDN w:val="0"/>
+                              <w:adjustRightInd w:val="0"/>
+                              <w:spacing w:after="0" w:line="240" w:lineRule="auto"/>
+                              <w:rPr>
+                                <w:rFonts w:cs="Consolas"/>
+                                <w:sz w:val="20"/>
+                                <w:szCs w:val="20"/>
+                              </w:rPr>
+                            </w:pPr>
+                            <w:r>
+                              <w:rPr>
+                                <w:rFonts w:cs="Consolas"/>
+                                <w:sz w:val="20"/>
+                                <w:szCs w:val="20"/>
+                              </w:rPr>
+                              <w:t xml:space="preserve">          } else {</w:t>
+                            </w:r>
+                          </w:p>
+                          <w:p>
+                            <w:pPr>
+                              <w:autoSpaceDE w:val="0"/>
+                              <w:autoSpaceDN w:val="0"/>
+                              <w:adjustRightInd w:val="0"/>
+                              <w:spacing w:after="0" w:line="240" w:lineRule="auto"/>
+                              <w:rPr>
+                                <w:rFonts w:cs="Consolas"/>
+                                <w:sz w:val="20"/>
+                                <w:szCs w:val="20"/>
+                              </w:rPr>
+                            </w:pPr>
+                            <w:r>
+                              <w:rPr>
+                                <w:rFonts w:cs="Consolas"/>
+                                <w:sz w:val="20"/>
+                                <w:szCs w:val="20"/>
+                              </w:rPr>
+                              <w:t xml:space="preserve">                 return PENA_INOCENCIA;</w:t>
+                            </w:r>
+                          </w:p>
+                          <w:p>
+                            <w:pPr>
+                              <w:autoSpaceDE w:val="0"/>
+                              <w:autoSpaceDN w:val="0"/>
+                              <w:adjustRightInd w:val="0"/>
+                              <w:spacing w:after="0" w:line="240" w:lineRule="auto"/>
+                              <w:rPr>
+                                <w:rFonts w:cs="Consolas"/>
+                                <w:sz w:val="20"/>
+                                <w:szCs w:val="20"/>
+                              </w:rPr>
+                            </w:pPr>
+                            <w:r>
+                              <w:rPr>
+                                <w:rFonts w:cs="Consolas"/>
+                                <w:sz w:val="20"/>
+                                <w:szCs w:val="20"/>
+                              </w:rPr>
+                              <w:t xml:space="preserve">                 }</w:t>
+                            </w:r>
+                          </w:p>
+                          <w:p>
+                            <w:pPr>
+                              <w:autoSpaceDE w:val="0"/>
+                              <w:autoSpaceDN w:val="0"/>
+                              <w:adjustRightInd w:val="0"/>
+                              <w:spacing w:after="0" w:line="240" w:lineRule="auto"/>
+                              <w:rPr>
+                                <w:rFonts w:cs="Consolas"/>
+                                <w:sz w:val="20"/>
+                                <w:szCs w:val="20"/>
+                              </w:rPr>
+                            </w:pPr>
+                            <w:r>
+                              <w:rPr>
+                                <w:rFonts w:cs="Consolas"/>
+                                <w:sz w:val="20"/>
+                                <w:szCs w:val="20"/>
+                              </w:rPr>
+                              <w:t xml:space="preserve">       } else {</w:t>
+                            </w:r>
+                          </w:p>
+                          <w:p>
+                            <w:pPr>
+                              <w:autoSpaceDE w:val="0"/>
+                              <w:autoSpaceDN w:val="0"/>
+                              <w:adjustRightInd w:val="0"/>
+                              <w:spacing w:after="0" w:line="240" w:lineRule="auto"/>
+                              <w:rPr>
+                                <w:rFonts w:cs="Consolas"/>
+                                <w:sz w:val="20"/>
+                                <w:szCs w:val="20"/>
+                              </w:rPr>
+                            </w:pPr>
+                            <w:r>
+                              <w:rPr>
+                                <w:rFonts w:cs="Consolas"/>
+                                <w:sz w:val="20"/>
+                                <w:szCs w:val="20"/>
+                              </w:rPr>
+                              <w:t xml:space="preserve">                if (respostaPrisioneiroB == </w:t>
+                            </w:r>
+                            <w:r>
+                              <w:rPr>
+                                <w:rFonts w:cs="Consolas"/>
+                                <w:i/>
+                                <w:iCs/>
+                                <w:sz w:val="20"/>
+                                <w:szCs w:val="20"/>
+                              </w:rPr>
+                              <w:t>Resposta</w:t>
+                            </w:r>
+                            <w:r>
+                              <w:rPr>
+                                <w:rFonts w:cs="Consolas"/>
+                                <w:sz w:val="20"/>
+                                <w:szCs w:val="20"/>
+                              </w:rPr>
+                              <w:t>.DELACAO) {</w:t>
+                            </w:r>
+                          </w:p>
+                          <w:p>
+                            <w:pPr>
+                              <w:autoSpaceDE w:val="0"/>
+                              <w:autoSpaceDN w:val="0"/>
+                              <w:adjustRightInd w:val="0"/>
+                              <w:spacing w:after="0" w:line="240" w:lineRule="auto"/>
+                              <w:rPr>
+                                <w:rFonts w:cs="Consolas"/>
+                                <w:sz w:val="20"/>
+                                <w:szCs w:val="20"/>
+                              </w:rPr>
+                            </w:pPr>
+                            <w:r>
+                              <w:rPr>
+                                <w:rFonts w:cs="Consolas"/>
+                                <w:sz w:val="20"/>
+                                <w:szCs w:val="20"/>
+                              </w:rPr>
+                              <w:t xml:space="preserve">                    return PENA_CONDENACAO_INDIVIDUAL;</w:t>
+                            </w:r>
+                          </w:p>
+                          <w:p>
+                            <w:pPr>
+                              <w:autoSpaceDE w:val="0"/>
+                              <w:autoSpaceDN w:val="0"/>
+                              <w:adjustRightInd w:val="0"/>
+                              <w:spacing w:after="0" w:line="240" w:lineRule="auto"/>
+                              <w:rPr>
+                                <w:rFonts w:cs="Consolas"/>
+                                <w:sz w:val="20"/>
+                                <w:szCs w:val="20"/>
+                              </w:rPr>
+                            </w:pPr>
+                            <w:r>
+                              <w:rPr>
+                                <w:rFonts w:cs="Consolas"/>
+                                <w:sz w:val="20"/>
+                                <w:szCs w:val="20"/>
+                              </w:rPr>
+                              <w:t xml:space="preserve">                } else {</w:t>
+                            </w:r>
+                          </w:p>
+                          <w:p>
+                            <w:pPr>
+                              <w:autoSpaceDE w:val="0"/>
+                              <w:autoSpaceDN w:val="0"/>
+                              <w:adjustRightInd w:val="0"/>
+                              <w:spacing w:after="0" w:line="240" w:lineRule="auto"/>
+                              <w:rPr>
+                                <w:rFonts w:cs="Consolas"/>
+                                <w:sz w:val="20"/>
+                                <w:szCs w:val="20"/>
+                              </w:rPr>
+                            </w:pPr>
+                            <w:r>
+                              <w:rPr>
+                                <w:rFonts w:cs="Consolas"/>
+                                <w:sz w:val="20"/>
+                                <w:szCs w:val="20"/>
+                              </w:rPr>
+                              <w:t xml:space="preserve">                         return PENA_CONDENACAO_CUMPLICES;</w:t>
+                            </w:r>
+                          </w:p>
+                          <w:p>
+                            <w:pPr>
+                              <w:autoSpaceDE w:val="0"/>
+                              <w:autoSpaceDN w:val="0"/>
+                              <w:adjustRightInd w:val="0"/>
+                              <w:spacing w:after="0" w:line="240" w:lineRule="auto"/>
+                              <w:rPr>
+                                <w:rFonts w:cs="Consolas"/>
+                                <w:sz w:val="20"/>
+                                <w:szCs w:val="20"/>
+                              </w:rPr>
+                            </w:pPr>
+                            <w:r>
+                              <w:rPr>
+                                <w:rFonts w:cs="Consolas"/>
+                                <w:sz w:val="20"/>
+                                <w:szCs w:val="20"/>
+                              </w:rPr>
+                              <w:t xml:space="preserve">                        }</w:t>
+                            </w:r>
+                          </w:p>
+                          <w:p>
+                            <w:pPr>
+                              <w:autoSpaceDE w:val="0"/>
+                              <w:autoSpaceDN w:val="0"/>
+                              <w:adjustRightInd w:val="0"/>
+                              <w:spacing w:after="0" w:line="240" w:lineRule="auto"/>
+                              <w:rPr>
+                                <w:rFonts w:cs="Consolas"/>
+                                <w:sz w:val="20"/>
+                                <w:szCs w:val="20"/>
+                              </w:rPr>
+                            </w:pPr>
+                            <w:r>
+                              <w:rPr>
+                                <w:rFonts w:cs="Consolas"/>
+                                <w:sz w:val="20"/>
+                                <w:szCs w:val="20"/>
+                              </w:rPr>
+                              <w:t xml:space="preserve">                }</w:t>
+                            </w:r>
+                          </w:p>
+                          <w:p>
+                            <w:pPr>
+                              <w:autoSpaceDE w:val="0"/>
+                              <w:autoSpaceDN w:val="0"/>
+                              <w:adjustRightInd w:val="0"/>
+                              <w:spacing w:after="0" w:line="240" w:lineRule="auto"/>
+                              <w:rPr>
+                                <w:rFonts w:cs="Consolas"/>
+                                <w:sz w:val="20"/>
+                                <w:szCs w:val="20"/>
+                              </w:rPr>
+                            </w:pPr>
+                            <w:r>
+                              <w:rPr>
+                                <w:rFonts w:cs="Consolas"/>
+                                <w:sz w:val="20"/>
+                                <w:szCs w:val="20"/>
+                              </w:rPr>
+                              <w:t xml:space="preserve">     }</w:t>
+                            </w:r>
+                          </w:p>
+                          <w:p>
+                            <w:pPr>
+                              <w:autoSpaceDE w:val="0"/>
+                              <w:autoSpaceDN w:val="0"/>
+                              <w:adjustRightInd w:val="0"/>
+                              <w:spacing w:after="0" w:line="240" w:lineRule="auto"/>
+                              <w:rPr>
+                                <w:rFonts w:cs="Consolas"/>
+                                <w:sz w:val="20"/>
+                                <w:szCs w:val="20"/>
+                              </w:rPr>
+                            </w:pPr>
+                            <w:r>
+                              <w:rPr>
+                                <w:rFonts w:cs="Consolas"/>
+                                <w:sz w:val="20"/>
+                                <w:szCs w:val="20"/>
+                              </w:rPr>
+                              <w:t>}</w:t>
+                            </w:r>
+                          </w:p>
+                          <w:p>
+                            <w:pPr>
+                              <w:rPr>
+                                <w:lang w:val="en-US"/>
+                              </w:rPr>
+                            </w:pPr>
+                          </w:p>
+                        </w:txbxContent>
+                      </wps:txbx>
+                      <wps:bodyPr rot="0" vert="horz" wrap="square" lIns="91440" tIns="45720" rIns="91440" bIns="45720" anchor="t" anchorCtr="0">
+                        <a:spAutoFit/>
+                      </wps:bodyPr>
+                    </wps:wsp>
+                  </a:graphicData>
+                </a:graphic>
+                <wp14:sizeRelH relativeFrom="margin">
+                  <wp14:pctWidth>0</wp14:pctWidth>
+                </wp14:sizeRelH>
+                <wp14:sizeRelV relativeFrom="margin">
+                  <wp14:pctHeight>20000</wp14:pctHeight>
+                </wp14:sizeRelV>
+              </wp:anchor>
+            </w:drawing>
+          </mc:Choice>
+          <mc:Fallback>
+            <w:pict>
+              <v:shape id="_x0000_s1027" type="#_x0000_t202" style="position:absolute;left:0;text-align:left;margin-left:-16.05pt;margin-top:65.65pt;width:495pt;height:110.6pt;z-index:251661312;visibility:visible;mso-wrap-style:square;mso-width-percent:0;mso-height-percent:200;mso-wrap-distance-left:9pt;mso-wrap-distance-top:3.6pt;mso-wrap-distance-right:9pt;mso-wrap-distance-bottom:3.6pt;mso-position-horizontal:absolute;mso-position-horizontal-relative:margin;mso-position-vertical:absolute;mso-position-vertical-relative:text;mso-width-percent:0;mso-height-percent:200;mso-width-relative:margin;mso-height-relative:margin;v-text-anchor:top" o:gfxdata="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">
+                <v:textbox style="mso-fit-shape-to-text:t">
+                  <w:txbxContent>
+                    <w:p>
+                      <w:pPr>
+                        <w:autoSpaceDE w:val="0"/>
+                        <w:autoSpaceDN w:val="0"/>
+                        <w:adjustRightInd w:val="0"/>
+                        <w:spacing w:after="0" w:line="240" w:lineRule="auto"/>
+                        <w:rPr>
+                          <w:rFonts w:cs="Consolas"/>
+                          <w:sz w:val="20"/>
+                          <w:szCs w:val="20"/>
+                        </w:rPr>
+                      </w:pPr>
+                      <w:r>
+                        <w:rPr>
+                          <w:rFonts w:cs="Consolas"/>
+                          <w:sz w:val="20"/>
+                          <w:szCs w:val="20"/>
+                        </w:rPr>
+                        <w:t>public class JulgamentoPrisioneiro {</w:t>
+                      </w:r>
+                    </w:p>
+                    <w:p>
+                      <w:pPr>
+                        <w:autoSpaceDE w:val="0"/>
+                        <w:autoSpaceDN w:val="0"/>
+                        <w:adjustRightInd w:val="0"/>
+                        <w:spacing w:after="0" w:line="240" w:lineRule="auto"/>
+                        <w:rPr>
+                          <w:rFonts w:cs="Consolas"/>
+                          <w:sz w:val="20"/>
+                          <w:szCs w:val="20"/>
+                        </w:rPr>
+                      </w:pPr>
+                      <w:r>
+                        <w:rPr>
+                          <w:rFonts w:cs="Consolas"/>
+                          <w:sz w:val="20"/>
+                          <w:szCs w:val="20"/>
+                        </w:rPr>
+                        <w:t xml:space="preserve">   private int PENA_INOCENCIA = 10;</w:t>
+                      </w:r>
+                    </w:p>
+                    <w:p>
+                      <w:pPr>
+                        <w:autoSpaceDE w:val="0"/>
+                        <w:autoSpaceDN w:val="0"/>
+                        <w:adjustRightInd w:val="0"/>
+                        <w:spacing w:after="0" w:line="240" w:lineRule="auto"/>
+                        <w:rPr>
+                          <w:rFonts w:cs="Consolas"/>
+                          <w:sz w:val="20"/>
+                          <w:szCs w:val="20"/>
+                        </w:rPr>
+                      </w:pPr>
+                      <w:r>
+                        <w:rPr>
+                          <w:rFonts w:cs="Consolas"/>
+                          <w:sz w:val="20"/>
+                          <w:szCs w:val="20"/>
+                        </w:rPr>
+                        <w:t xml:space="preserve">   private int PENA_CONDENACAO_MUTUA = 15;</w:t>
+                      </w:r>
+                    </w:p>
+                    <w:p>
+                      <w:pPr>
+                        <w:autoSpaceDE w:val="0"/>
+                        <w:autoSpaceDN w:val="0"/>
+                        <w:adjustRightInd w:val="0"/>
+                        <w:spacing w:after="0" w:line="240" w:lineRule="auto"/>
+                        <w:rPr>
+                          <w:rFonts w:cs="Consolas"/>
+                          <w:sz w:val="20"/>
+                          <w:szCs w:val="20"/>
+                        </w:rPr>
+                      </w:pPr>
+                      <w:r>
+                        <w:rPr>
+                          <w:rFonts w:cs="Consolas"/>
+                          <w:sz w:val="20"/>
+                          <w:szCs w:val="20"/>
+                        </w:rPr>
+                        <w:t xml:space="preserve">   private int PENA_CONDENACAO_INDIVIDUAL = 10;</w:t>
+                      </w:r>
+                    </w:p>
+                    <w:p>
+                      <w:pPr>
+                        <w:autoSpaceDE w:val="0"/>
+                        <w:autoSpaceDN w:val="0"/>
+                        <w:adjustRightInd w:val="0"/>
+                        <w:spacing w:after="0" w:line="240" w:lineRule="auto"/>
+                        <w:rPr>
+                          <w:rFonts w:cs="Consolas"/>
+                          <w:sz w:val="20"/>
+                          <w:szCs w:val="20"/>
+                        </w:rPr>
+                      </w:pPr>
+                      <w:r>
+                        <w:rPr>
+                          <w:rFonts w:cs="Consolas"/>
+                          <w:sz w:val="20"/>
+                          <w:szCs w:val="20"/>
+                        </w:rPr>
+                        <w:t xml:space="preserve">   private int PENA_CONDENACAO_CUMPLICES = 11;</w:t>
+                      </w:r>
+                    </w:p>
+                    <w:p>
+                      <w:pPr>
+                        <w:autoSpaceDE w:val="0"/>
+                        <w:autoSpaceDN w:val="0"/>
+                        <w:adjustRightInd w:val="0"/>
+                        <w:spacing w:after="0" w:line="240" w:lineRule="auto"/>
+                        <w:rPr>
+                          <w:rFonts w:cs="Consolas"/>
+                          <w:sz w:val="20"/>
+                          <w:szCs w:val="20"/>
+                        </w:rPr>
+                      </w:pPr>
+                      <w:r>
+                        <w:rPr>
+                          <w:rFonts w:cs="Consolas"/>
+                          <w:sz w:val="20"/>
+                          <w:szCs w:val="20"/>
+                        </w:rPr>
+                        <w:t xml:space="preserve">  </w:t>
+                      </w:r>
+                    </w:p>
+                    <w:p>
+                      <w:pPr>
+                        <w:autoSpaceDE w:val="0"/>
+                        <w:autoSpaceDN w:val="0"/>
+                        <w:adjustRightInd w:val="0"/>
+                        <w:spacing w:after="0" w:line="240" w:lineRule="auto"/>
+                        <w:rPr>
+                          <w:rFonts w:cs="Consolas"/>
+                          <w:sz w:val="20"/>
+                          <w:szCs w:val="20"/>
+                        </w:rPr>
+                      </w:pPr>
+                    </w:p>
+                    <w:p>
+                      <w:pPr>
+                        <w:autoSpaceDE w:val="0"/>
+                        <w:autoSpaceDN w:val="0"/>
+                        <w:adjustRightInd w:val="0"/>
+                        <w:spacing w:after="0" w:line="240" w:lineRule="auto"/>
+                        <w:rPr>
+                          <w:rFonts w:cs="Consolas"/>
+                          <w:sz w:val="20"/>
+                          <w:szCs w:val="20"/>
+                        </w:rPr>
+                      </w:pPr>
+                      <w:r>
+                        <w:rPr>
+                          <w:rFonts w:cs="Consolas"/>
+                          <w:sz w:val="20"/>
+                          <w:szCs w:val="20"/>
+                        </w:rPr>
+                        <w:t xml:space="preserve">   public int calculaPena(</w:t>
+                      </w:r>
+                      <w:r>
+                        <w:rPr>
+                          <w:rFonts w:cs="Consolas"/>
+                          <w:b/>
+                          <w:i/>
+                          <w:color w:val="FF0000"/>
+                          <w:sz w:val="20"/>
+                          <w:szCs w:val="20"/>
+                        </w:rPr>
+                        <w:t>Sring</w:t>
+                      </w:r>
+                      <w:r>
+                        <w:rPr>
+                          <w:rFonts w:cs="Consolas"/>
+                          <w:color w:val="FF0000"/>
+                          <w:sz w:val="20"/>
+                          <w:szCs w:val="20"/>
+                        </w:rPr>
+                        <w:t xml:space="preserve"> </w:t>
+                      </w:r>
+                      <w:r>
+                        <w:rPr>
+                          <w:rFonts w:cs="Consolas"/>
+                          <w:sz w:val="20"/>
+                          <w:szCs w:val="20"/>
+                        </w:rPr>
+                        <w:t xml:space="preserve">respostaPrisioneiroA, </w:t>
+                      </w:r>
+                      <w:r>
+                        <w:rPr>
+                          <w:rFonts w:cs="Consolas"/>
+                          <w:b/>
+                          <w:i/>
+                          <w:color w:val="FF0000"/>
+                          <w:sz w:val="20"/>
+                          <w:szCs w:val="20"/>
+                        </w:rPr>
+                        <w:t>String</w:t>
+                      </w:r>
+                      <w:r>
+                        <w:rPr>
+                          <w:rFonts w:cs="Consolas"/>
+                          <w:sz w:val="20"/>
+                          <w:szCs w:val="20"/>
+                        </w:rPr>
+                        <w:t xml:space="preserve"> respostaPrisioneiroB) {</w:t>
+                      </w:r>
+                    </w:p>
+                    <w:p>
+                      <w:pPr>
+                        <w:autoSpaceDE w:val="0"/>
+                        <w:autoSpaceDN w:val="0"/>
+                        <w:adjustRightInd w:val="0"/>
+                        <w:spacing w:after="0" w:line="240" w:lineRule="auto"/>
+                        <w:rPr>
+                          <w:rFonts w:cs="Consolas"/>
+                          <w:sz w:val="20"/>
+                          <w:szCs w:val="20"/>
+                        </w:rPr>
+                      </w:pPr>
+                      <w:r>
+                        <w:rPr>
+                          <w:rFonts w:cs="Consolas"/>
+                          <w:sz w:val="20"/>
+                          <w:szCs w:val="20"/>
+                        </w:rPr>
+                        <w:t xml:space="preserve">      if (respostaPrisioneiroA == </w:t>
+                      </w:r>
+                      <w:r>
+                        <w:rPr>
+                          <w:rFonts w:cs="Consolas"/>
+                          <w:i/>
+                          <w:iCs/>
+                          <w:sz w:val="20"/>
+                          <w:szCs w:val="20"/>
+                        </w:rPr>
+                        <w:t>Resposta</w:t>
+                      </w:r>
+                      <w:r>
+                        <w:rPr>
+                          <w:rFonts w:cs="Consolas"/>
+                          <w:sz w:val="20"/>
+                          <w:szCs w:val="20"/>
+                        </w:rPr>
+                        <w:t>.DELACAO) {</w:t>
+                      </w:r>
+                    </w:p>
+                    <w:p>
+                      <w:pPr>
+                        <w:autoSpaceDE w:val="0"/>
+                        <w:autoSpaceDN w:val="0"/>
+                        <w:adjustRightInd w:val="0"/>
+                        <w:spacing w:after="0" w:line="240" w:lineRule="auto"/>
+                        <w:rPr>
+                          <w:rFonts w:cs="Consolas"/>
+                          <w:sz w:val="20"/>
+                          <w:szCs w:val="20"/>
+                        </w:rPr>
+                      </w:pPr>
+                      <w:r>
+                        <w:rPr>
+                          <w:rFonts w:cs="Consolas"/>
+                          <w:sz w:val="20"/>
+                          <w:szCs w:val="20"/>
+                        </w:rPr>
+                        <w:t xml:space="preserve">          if (respostaPrisioneiroB == </w:t>
+                      </w:r>
+                      <w:r>
+                        <w:rPr>
+                          <w:rFonts w:cs="Consolas"/>
+                          <w:i/>
+                          <w:iCs/>
+                          <w:sz w:val="20"/>
+                          <w:szCs w:val="20"/>
+                        </w:rPr>
+                        <w:t>Resposta</w:t>
+                      </w:r>
+                      <w:r>
+                        <w:rPr>
+                          <w:rFonts w:cs="Consolas"/>
+                          <w:sz w:val="20"/>
+                          <w:szCs w:val="20"/>
+                        </w:rPr>
+                        <w:t>.DELACAO) {</w:t>
+                      </w:r>
+                    </w:p>
+                    <w:p>
+                      <w:pPr>
+                        <w:autoSpaceDE w:val="0"/>
+                        <w:autoSpaceDN w:val="0"/>
+                        <w:adjustRightInd w:val="0"/>
+                        <w:spacing w:after="0" w:line="240" w:lineRule="auto"/>
+                        <w:rPr>
+                          <w:rFonts w:cs="Consolas"/>
+                          <w:sz w:val="20"/>
+                          <w:szCs w:val="20"/>
+                        </w:rPr>
+                      </w:pPr>
+                      <w:r>
+                        <w:rPr>
+                          <w:rFonts w:cs="Consolas"/>
+                          <w:sz w:val="20"/>
+                          <w:szCs w:val="20"/>
+                        </w:rPr>
+                        <w:t xml:space="preserve">            return PENA_CONDENACAO_MUTUA;</w:t>
+                      </w:r>
+                    </w:p>
+                    <w:p>
+                      <w:pPr>
+                        <w:autoSpaceDE w:val="0"/>
+                        <w:autoSpaceDN w:val="0"/>
+                        <w:adjustRightInd w:val="0"/>
+                        <w:spacing w:after="0" w:line="240" w:lineRule="auto"/>
+                        <w:rPr>
+                          <w:rFonts w:cs="Consolas"/>
+                          <w:sz w:val="20"/>
+                          <w:szCs w:val="20"/>
+                        </w:rPr>
+                      </w:pPr>
+                      <w:r>
+                        <w:rPr>
+                          <w:rFonts w:cs="Consolas"/>
+                          <w:sz w:val="20"/>
+                          <w:szCs w:val="20"/>
+                        </w:rPr>
+                        <w:t xml:space="preserve">          } else {</w:t>
+                      </w:r>
+                    </w:p>
+                    <w:p>
+                      <w:pPr>
+                        <w:autoSpaceDE w:val="0"/>
+                        <w:autoSpaceDN w:val="0"/>
+                        <w:adjustRightInd w:val="0"/>
+                        <w:spacing w:after="0" w:line="240" w:lineRule="auto"/>
+                        <w:rPr>
+                          <w:rFonts w:cs="Consolas"/>
+                          <w:sz w:val="20"/>
+                          <w:szCs w:val="20"/>
+                        </w:rPr>
+                      </w:pPr>
+                      <w:r>
+                        <w:rPr>
+                          <w:rFonts w:cs="Consolas"/>
+                          <w:sz w:val="20"/>
+                          <w:szCs w:val="20"/>
+                        </w:rPr>
+                        <w:t xml:space="preserve">                 return PENA_INOCENCIA;</w:t>
+                      </w:r>
+                    </w:p>
+                    <w:p>
+                      <w:pPr>
+                        <w:autoSpaceDE w:val="0"/>
+                        <w:autoSpaceDN w:val="0"/>
+                        <w:adjustRightInd w:val="0"/>
+                        <w:spacing w:after="0" w:line="240" w:lineRule="auto"/>
+                        <w:rPr>
+                          <w:rFonts w:cs="Consolas"/>
+                          <w:sz w:val="20"/>
+                          <w:szCs w:val="20"/>
+                        </w:rPr>
+                      </w:pPr>
+                      <w:r>
+                        <w:rPr>
+                          <w:rFonts w:cs="Consolas"/>
+                          <w:sz w:val="20"/>
+                          <w:szCs w:val="20"/>
+                        </w:rPr>
+                        <w:t xml:space="preserve">                 }</w:t>
+                      </w:r>
+                    </w:p>
+                    <w:p>
+                      <w:pPr>
+                        <w:autoSpaceDE w:val="0"/>
+                        <w:autoSpaceDN w:val="0"/>
+                        <w:adjustRightInd w:val="0"/>
+                        <w:spacing w:after="0" w:line="240" w:lineRule="auto"/>
+                        <w:rPr>
+                          <w:rFonts w:cs="Consolas"/>
+                          <w:sz w:val="20"/>
+                          <w:szCs w:val="20"/>
+                        </w:rPr>
+                      </w:pPr>
+                      <w:r>
+                        <w:rPr>
+                          <w:rFonts w:cs="Consolas"/>
+                          <w:sz w:val="20"/>
+                          <w:szCs w:val="20"/>
+                        </w:rPr>
+                        <w:t xml:space="preserve">       } else {</w:t>
+                      </w:r>
+                    </w:p>
+                    <w:p>
+                      <w:pPr>
+                        <w:autoSpaceDE w:val="0"/>
+                        <w:autoSpaceDN w:val="0"/>
+                        <w:adjustRightInd w:val="0"/>
+                        <w:spacing w:after="0" w:line="240" w:lineRule="auto"/>
+                        <w:rPr>
+                          <w:rFonts w:cs="Consolas"/>
+                          <w:sz w:val="20"/>
+                          <w:szCs w:val="20"/>
+                        </w:rPr>
+                      </w:pPr>
+                      <w:r>
+                        <w:rPr>
+                          <w:rFonts w:cs="Consolas"/>
+                          <w:sz w:val="20"/>
+                          <w:szCs w:val="20"/>
+                        </w:rPr>
+                        <w:t xml:space="preserve">                if (respostaPrisioneiroB == </w:t>
+                      </w:r>
+                      <w:r>
+                        <w:rPr>
+                          <w:rFonts w:cs="Consolas"/>
+                          <w:i/>
+                          <w:iCs/>
+                          <w:sz w:val="20"/>
+                          <w:szCs w:val="20"/>
+                        </w:rPr>
+                        <w:t>Resposta</w:t>
+                      </w:r>
+                      <w:r>
+                        <w:rPr>
+                          <w:rFonts w:cs="Consolas"/>
+                          <w:sz w:val="20"/>
+                          <w:szCs w:val="20"/>
+                        </w:rPr>
+                        <w:t>.DELACAO) {</w:t>
+                      </w:r>
+                    </w:p>
+                    <w:p>
+                      <w:pPr>
+                        <w:autoSpaceDE w:val="0"/>
+                        <w:autoSpaceDN w:val="0"/>
+                        <w:adjustRightInd w:val="0"/>
+                        <w:spacing w:after="0" w:line="240" w:lineRule="auto"/>
+                        <w:rPr>
+                          <w:rFonts w:cs="Consolas"/>
+                          <w:sz w:val="20"/>
+                          <w:szCs w:val="20"/>
+                        </w:rPr>
+                      </w:pPr>
+                      <w:r>
+                        <w:rPr>
+                          <w:rFonts w:cs="Consolas"/>
+                          <w:sz w:val="20"/>
+                          <w:szCs w:val="20"/>
+                        </w:rPr>
+                        <w:t xml:space="preserve">                    return PENA_CONDENACAO_INDIVIDUAL;</w:t>
+                      </w:r>
+                    </w:p>
+                    <w:p>
+                      <w:pPr>
+                        <w:autoSpaceDE w:val="0"/>
+                        <w:autoSpaceDN w:val="0"/>
+                        <w:adjustRightInd w:val="0"/>
+                        <w:spacing w:after="0" w:line="240" w:lineRule="auto"/>
+                        <w:rPr>
+                          <w:rFonts w:cs="Consolas"/>
+                          <w:sz w:val="20"/>
+                          <w:szCs w:val="20"/>
+                        </w:rPr>
+                      </w:pPr>
+                      <w:r>
+                        <w:rPr>
+                          <w:rFonts w:cs="Consolas"/>
+                          <w:sz w:val="20"/>
+                          <w:szCs w:val="20"/>
+                        </w:rPr>
+                        <w:t xml:space="preserve">                } else {</w:t>
+                      </w:r>
+                    </w:p>
+                    <w:p>
+                      <w:pPr>
+                        <w:autoSpaceDE w:val="0"/>
+                        <w:autoSpaceDN w:val="0"/>
+                        <w:adjustRightInd w:val="0"/>
+                        <w:spacing w:after="0" w:line="240" w:lineRule="auto"/>
+                        <w:rPr>
+                          <w:rFonts w:cs="Consolas"/>
+                          <w:sz w:val="20"/>
+                          <w:szCs w:val="20"/>
+                        </w:rPr>
+                      </w:pPr>
+                      <w:r>
+                        <w:rPr>
+                          <w:rFonts w:cs="Consolas"/>
+                          <w:sz w:val="20"/>
+                          <w:szCs w:val="20"/>
+                        </w:rPr>
+                        <w:t xml:space="preserve">                         return PENA_CONDENACAO_CUMPLICES;</w:t>
+                      </w:r>
+                    </w:p>
+                    <w:p>
+                      <w:pPr>
+                        <w:autoSpaceDE w:val="0"/>
+                        <w:autoSpaceDN w:val="0"/>
+                        <w:adjustRightInd w:val="0"/>
+                        <w:spacing w:after="0" w:line="240" w:lineRule="auto"/>
+                        <w:rPr>
+                          <w:rFonts w:cs="Consolas"/>
+                          <w:sz w:val="20"/>
+                          <w:szCs w:val="20"/>
+                        </w:rPr>
+                      </w:pPr>
+                      <w:r>
+                        <w:rPr>
+                          <w:rFonts w:cs="Consolas"/>
+                          <w:sz w:val="20"/>
+                          <w:szCs w:val="20"/>
+                        </w:rPr>
+                        <w:t xml:space="preserve">                        }</w:t>
+                      </w:r>
+                    </w:p>
+                    <w:p>
+                      <w:pPr>
+                        <w:autoSpaceDE w:val="0"/>
+                        <w:autoSpaceDN w:val="0"/>
+                        <w:adjustRightInd w:val="0"/>
+                        <w:spacing w:after="0" w:line="240" w:lineRule="auto"/>
+                        <w:rPr>
+                          <w:rFonts w:cs="Consolas"/>
+                          <w:sz w:val="20"/>
+                          <w:szCs w:val="20"/>
+                        </w:rPr>
+                      </w:pPr>
+                      <w:r>
+                        <w:rPr>
+                          <w:rFonts w:cs="Consolas"/>
+                          <w:sz w:val="20"/>
+                          <w:szCs w:val="20"/>
+                        </w:rPr>
+                        <w:t xml:space="preserve">                }</w:t>
+                      </w:r>
+                    </w:p>
+                    <w:p>
+                      <w:pPr>
+                        <w:autoSpaceDE w:val="0"/>
+                        <w:autoSpaceDN w:val="0"/>
+                        <w:adjustRightInd w:val="0"/>
+                        <w:spacing w:after="0" w:line="240" w:lineRule="auto"/>
+                        <w:rPr>
+                          <w:rFonts w:cs="Consolas"/>
+                          <w:sz w:val="20"/>
+                          <w:szCs w:val="20"/>
+                        </w:rPr>
+                      </w:pPr>
+                      <w:r>
+                        <w:rPr>
+                          <w:rFonts w:cs="Consolas"/>
+                          <w:sz w:val="20"/>
+                          <w:szCs w:val="20"/>
+                        </w:rPr>
+                        <w:t xml:space="preserve">     }</w:t>
+                      </w:r>
+                    </w:p>
+                    <w:p>
+                      <w:pPr>
+                        <w:autoSpaceDE w:val="0"/>
+                        <w:autoSpaceDN w:val="0"/>
+                        <w:adjustRightInd w:val="0"/>
+                        <w:spacing w:after="0" w:line="240" w:lineRule="auto"/>
+                        <w:rPr>
+                          <w:rFonts w:cs="Consolas"/>
+                          <w:sz w:val="20"/>
+                          <w:szCs w:val="20"/>
+                        </w:rPr>
+                      </w:pPr>
+                      <w:r>
+                        <w:rPr>
+                          <w:rFonts w:cs="Consolas"/>
+                          <w:sz w:val="20"/>
+                          <w:szCs w:val="20"/>
+                        </w:rPr>
+                        <w:t>}</w:t>
+                      </w:r>
+                    </w:p>
+                    <w:p>
+                      <w:pPr>
+                        <w:rPr>
+                          <w:lang w:val="en-US"/>
+                        </w:rPr>
+                      </w:pPr>
+                    </w:p>
+                  </w:txbxContent>
+                </v:textbox>
+                <w10:wrap type="square" anchorx="margin"/>
+              </v:shape>
+            </w:pict>
+          </mc:Fallback>
+        </mc:AlternateContent>
+      </w:r>
+      <w:r>
+        <w:rPr>
+          <w:rFonts w:cs="Consolas"/>
+          <w:sz w:val="28"/>
+          <w:szCs w:val="28"/>
+        </w:rPr>
+        <w:t>A classe principal não pode ser testada p</w:t>
+      </w:r>
+      <w:r>
+        <w:rPr>
+          <w:rFonts w:cs="Consolas"/>
+          <w:sz w:val="28"/>
+          <w:szCs w:val="28"/>
+        </w:rPr>
+        <w:t xml:space="preserve">ela variável Respostas ser uma </w:t>
+      </w:r>
+      <w:proofErr w:type="spellStart"/>
+      <w:r>
+        <w:rPr>
+          <w:rFonts w:cs="Consolas"/>
+          <w:sz w:val="28"/>
+          <w:szCs w:val="28"/>
+        </w:rPr>
+        <w:t>Enum</w:t>
+      </w:r>
+      <w:proofErr w:type="spellEnd"/>
+      <w:r>
+        <w:rPr>
+          <w:rFonts w:cs="Consolas"/>
+          <w:sz w:val="28"/>
+          <w:szCs w:val="28"/>
+        </w:rPr>
+        <w:t>, assim alterando a variável para String e fazendo as correções necessárias na classe</w:t>
+      </w:r>
+    </w:p>
+    <w:p>
+      <w:pPr>
+        <w:pStyle w:val="ListParagraph"/>
+        <w:autoSpaceDE w:val="0"/>
+        <w:autoSpaceDN w:val="0"/>
+        <w:adjustRightInd w:val="0"/>
+        <w:spacing w:after="0" w:line="240" w:lineRule="auto"/>
+        <w:rPr>
+          <w:rFonts w:ascii="Consolas" w:hAnsi="Consolas" w:cs="Consolas"/>
+          <w:sz w:val="20"/>
+          <w:szCs w:val="20"/>
+        </w:rPr>
+      </w:pPr>
+    </w:p>
+    <w:p>
+      <w:pPr>
+        <w:pStyle w:val="ListParagraph"/>
         <w:autoSpaceDE w:val="0"/>
         <w:autoSpaceDN w:val="0"/>
         <w:adjustRightInd w:val="0"/>
@@ -2805,9 +3592,181 @@
 <file path=word/numbering.xml><?xml version="1.0" encoding="utf-8"?>
 <w:numbering xmlns:wpc="http://schemas.microsoft.com/office/word/2010/wordprocessingCanvas" xmlns:cx="http://schemas.microsoft.com/office/drawing/2014/chartex" xmlns:cx1="http://schemas.microsoft.com/office/drawing/2015/9/8/chartex" xmlns:cx2="http://schemas.microsoft.com/office/drawing/2015/10/21/chartex" xmlns:cx3="http://schemas.microsoft.com/office/drawing/2016/5/9/chartex" xmlns:cx4="http://schemas.microsoft.com/office/drawing/2016/5/10/chartex" xmlns:cx5="http://schemas.microsoft.com/office/drawing/2016/5/11/chartex" xmlns:cx6="http://schemas.microsoft.com/office/drawing/2016/5/12/chartex" xmlns:cx7="http://schemas.microsoft.com/office/drawing/2016/5/13/chartex" xmlns:cx8="http://schemas.microsoft.com/office/drawing/2016/5/14/chartex" xmlns:mc="http://schemas.openxmlformats.org/markup-compatibility/2006" xmlns:aink="http://schemas.microsoft.com/office/drawing/2016/ink" xmlns:am3d="http://schemas.microsoft.com/office/drawing/2017/model3d" xmlns:o="urn:schemas-microsoft-com:office:office" xmlns:r="http://schemas.openxmlformats.org/officeDocument/2006/relationships" xmlns:m="http://schemas.openxmlformats.org/officeDocument/2006/math" xmlns:v="urn:schemas-microsoft-com:vml" xmlns:wp14="http://schemas.microsoft.com/office/word/2010/wordprocessingDrawing" xmlns:wp="http://schemas.openxmlformats.org/drawingml/2006/wordprocessingDrawing" xmlns:w10="urn:schemas-microsoft-com:office:word" xmlns:w="http://schemas.openxmlformats.org/wordprocessingml/2006/main" xmlns:w14="http://schemas.microsoft.com/office/word/2010/wordml" xmlns:w15="http://schemas.microsoft.com/office/word/2012/wordml" xmlns:w16cid="http://schemas.microsoft.com/office/word/2016/wordml/cid" xmlns:w16se="http://schemas.microsoft.com/office/word/2015/wordml/symex" xmlns:wpg="http://schemas.microsoft.com/office/word/2010/wordprocessingGroup" xmlns:wpi="http://schemas.microsoft.com/office/word/2010/wordprocessingInk" xmlns:wne="http://schemas.microsoft.com/office/word/2006/wordml" xmlns:wps="http://schemas.microsoft.com/office/word/2010/wordprocessingShape" mc:Ignorable="w14 w15 w16se w16cid wp14">
   <w:abstractNum w:abstractNumId="0" w15:restartNumberingAfterBreak="0">
+    <w:nsid w:val="35CC0716"/>
+    <w:multiLevelType w:val="hybridMultilevel"/>
+    <w:tmpl w:val="2F4E4D68"/>
+    <w:lvl w:ilvl="0" w:tplc="0416000F">
+      <w:start w:val="1"/>
+      <w:numFmt w:val="decimal"/>
+      <w:lvlText w:val="%1."/>
+      <w:lvlJc w:val="left"/>
+      <w:pPr>
+        <w:ind w:left="1440" w:hanging="360"/>
+      </w:pPr>
+    </w:lvl>
+    <w:lvl w:ilvl="1" w:tplc="04160019" w:tentative="1">
+      <w:start w:val="1"/>
+      <w:numFmt w:val="lowerLetter"/>
+      <w:lvlText w:val="%2."/>
+      <w:lvlJc w:val="left"/>
+      <w:pPr>
+        <w:ind w:left="2160" w:hanging="360"/>
+      </w:pPr>
+    </w:lvl>
+    <w:lvl w:ilvl="2" w:tplc="0416001B" w:tentative="1">
+      <w:start w:val="1"/>
+      <w:numFmt w:val="lowerRoman"/>
+      <w:lvlText w:val="%3."/>
+      <w:lvlJc w:val="right"/>
+      <w:pPr>
+        <w:ind w:left="2880" w:hanging="180"/>
+      </w:pPr>
+    </w:lvl>
+    <w:lvl w:ilvl="3" w:tplc="0416000F" w:tentative="1">
+      <w:start w:val="1"/>
+      <w:numFmt w:val="decimal"/>
+      <w:lvlText w:val="%4."/>
+      <w:lvlJc w:val="left"/>
+      <w:pPr>
+        <w:ind w:left="3600" w:hanging="360"/>
+      </w:pPr>
+    </w:lvl>
+    <w:lvl w:ilvl="4" w:tplc="04160019" w:tentative="1">
+      <w:start w:val="1"/>
+      <w:numFmt w:val="lowerLetter"/>
+      <w:lvlText w:val="%5."/>
+      <w:lvlJc w:val="left"/>
+      <w:pPr>
+        <w:ind w:left="4320" w:hanging="360"/>
+      </w:pPr>
+    </w:lvl>
+    <w:lvl w:ilvl="5" w:tplc="0416001B" w:tentative="1">
+      <w:start w:val="1"/>
+      <w:numFmt w:val="lowerRoman"/>
+      <w:lvlText w:val="%6."/>
+      <w:lvlJc w:val="right"/>
+      <w:pPr>
+        <w:ind w:left="5040" w:hanging="180"/>
+      </w:pPr>
+    </w:lvl>
+    <w:lvl w:ilvl="6" w:tplc="0416000F" w:tentative="1">
+      <w:start w:val="1"/>
+      <w:numFmt w:val="decimal"/>
+      <w:lvlText w:val="%7."/>
+      <w:lvlJc w:val="left"/>
+      <w:pPr>
+        <w:ind w:left="5760" w:hanging="360"/>
+      </w:pPr>
+    </w:lvl>
+    <w:lvl w:ilvl="7" w:tplc="04160019" w:tentative="1">
+      <w:start w:val="1"/>
+      <w:numFmt w:val="lowerLetter"/>
+      <w:lvlText w:val="%8."/>
+      <w:lvlJc w:val="left"/>
+      <w:pPr>
+        <w:ind w:left="6480" w:hanging="360"/>
+      </w:pPr>
+    </w:lvl>
+    <w:lvl w:ilvl="8" w:tplc="0416001B" w:tentative="1">
+      <w:start w:val="1"/>
+      <w:numFmt w:val="lowerRoman"/>
+      <w:lvlText w:val="%9."/>
+      <w:lvlJc w:val="right"/>
+      <w:pPr>
+        <w:ind w:left="7200" w:hanging="180"/>
+      </w:pPr>
+    </w:lvl>
+  </w:abstractNum>
+  <w:abstractNum w:abstractNumId="1" w15:restartNumberingAfterBreak="0">
+    <w:nsid w:val="61C053D3"/>
+    <w:multiLevelType w:val="hybridMultilevel"/>
+    <w:tmpl w:val="22C65B46"/>
+    <w:lvl w:ilvl="0" w:tplc="0416000F">
+      <w:start w:val="1"/>
+      <w:numFmt w:val="decimal"/>
+      <w:lvlText w:val="%1."/>
+      <w:lvlJc w:val="left"/>
+      <w:pPr>
+        <w:ind w:left="1080" w:hanging="360"/>
+      </w:pPr>
+    </w:lvl>
+    <w:lvl w:ilvl="1" w:tplc="04160019" w:tentative="1">
+      <w:start w:val="1"/>
+      <w:numFmt w:val="lowerLetter"/>
+      <w:lvlText w:val="%2."/>
+      <w:lvlJc w:val="left"/>
+      <w:pPr>
+        <w:ind w:left="1800" w:hanging="360"/>
+      </w:pPr>
+    </w:lvl>
+    <w:lvl w:ilvl="2" w:tplc="0416001B" w:tentative="1">
+      <w:start w:val="1"/>
+      <w:numFmt w:val="lowerRoman"/>
+      <w:lvlText w:val="%3."/>
+      <w:lvlJc w:val="right"/>
+      <w:pPr>
+        <w:ind w:left="2520" w:hanging="180"/>
+      </w:pPr>
+    </w:lvl>
+    <w:lvl w:ilvl="3" w:tplc="0416000F" w:tentative="1">
+      <w:start w:val="1"/>
+      <w:numFmt w:val="decimal"/>
+      <w:lvlText w:val="%4."/>
+      <w:lvlJc w:val="left"/>
+      <w:pPr>
+        <w:ind w:left="3240" w:hanging="360"/>
+      </w:pPr>
+    </w:lvl>
+    <w:lvl w:ilvl="4" w:tplc="04160019" w:tentative="1">
+      <w:start w:val="1"/>
+      <w:numFmt w:val="lowerLetter"/>
+      <w:lvlText w:val="%5."/>
+      <w:lvlJc w:val="left"/>
+      <w:pPr>
+        <w:ind w:left="3960" w:hanging="360"/>
+      </w:pPr>
+    </w:lvl>
+    <w:lvl w:ilvl="5" w:tplc="0416001B" w:tentative="1">
+      <w:start w:val="1"/>
+      <w:numFmt w:val="lowerRoman"/>
+      <w:lvlText w:val="%6."/>
+      <w:lvlJc w:val="right"/>
+      <w:pPr>
+        <w:ind w:left="4680" w:hanging="180"/>
+      </w:pPr>
+    </w:lvl>
+    <w:lvl w:ilvl="6" w:tplc="0416000F" w:tentative="1">
+      <w:start w:val="1"/>
+      <w:numFmt w:val="decimal"/>
+      <w:lvlText w:val="%7."/>
+      <w:lvlJc w:val="left"/>
+      <w:pPr>
+        <w:ind w:left="5400" w:hanging="360"/>
+      </w:pPr>
+    </w:lvl>
+    <w:lvl w:ilvl="7" w:tplc="04160019" w:tentative="1">
+      <w:start w:val="1"/>
+      <w:numFmt w:val="lowerLetter"/>
+      <w:lvlText w:val="%8."/>
+      <w:lvlJc w:val="left"/>
+      <w:pPr>
+        <w:ind w:left="6120" w:hanging="360"/>
+      </w:pPr>
+    </w:lvl>
+    <w:lvl w:ilvl="8" w:tplc="0416001B" w:tentative="1">
+      <w:start w:val="1"/>
+      <w:numFmt w:val="lowerRoman"/>
+      <w:lvlText w:val="%9."/>
+      <w:lvlJc w:val="right"/>
+      <w:pPr>
+        <w:ind w:left="6840" w:hanging="180"/>
+      </w:pPr>
+    </w:lvl>
+  </w:abstractNum>
+  <w:abstractNum w:abstractNumId="2" w15:restartNumberingAfterBreak="0">
     <w:nsid w:val="65430B79"/>
     <w:multiLevelType w:val="hybridMultilevel"/>
-    <w:tmpl w:val="CF42CB22"/>
+    <w:tmpl w:val="222A295C"/>
     <w:lvl w:ilvl="0" w:tplc="04160001">
       <w:start w:val="1"/>
       <w:numFmt w:val="bullet"/>
@@ -2918,6 +3877,12 @@
     </w:lvl>
   </w:abstractNum>
   <w:num w:numId="1">
+    <w:abstractNumId w:val="2"/>
+  </w:num>
+  <w:num w:numId="2">
+    <w:abstractNumId w:val="1"/>
+  </w:num>
+  <w:num w:numId="3">
     <w:abstractNumId w:val="0"/>
   </w:num>
 </w:numbering>
@@ -3662,7 +4627,7 @@
 </file>
 
 <file path=customXml/itemProps1.xml><?xml version="1.0" encoding="utf-8"?>
-<ds:datastoreItem xmlns:ds="http://schemas.openxmlformats.org/officeDocument/2006/customXml" ds:itemID="{5870F5AB-F66E-48B5-A0E1-D04B79C94734}">
+<ds:datastoreItem xmlns:ds="http://schemas.openxmlformats.org/officeDocument/2006/customXml" ds:itemID="{5EA11608-9612-4CA2-B35A-FB19B15DDE0C}">
   <ds:schemaRefs>
     <ds:schemaRef ds:uri="http://schemas.openxmlformats.org/officeDocument/2006/bibliography"/>
   </ds:schemaRefs>

</xml_diff>

<commit_message>
Criação do teste da JUNIT, conserto falso positivo
</commit_message>
<xml_diff>
--- a/testes/Relatorio de Testes RM78882.docx
+++ b/testes/Relatorio de Testes RM78882.docx
@@ -3990,17 +3990,7 @@
                                 <w:sz w:val="20"/>
                                 <w:szCs w:val="20"/>
                               </w:rPr>
-                              <w:t xml:space="preserve">            return PENA_CONDENACAO_M</w:t>
-                            </w:r>
-                            <w:bookmarkStart w:id="0" w:name="_GoBack"/>
-                            <w:bookmarkEnd w:id="0"/>
-                            <w:r>
-                              <w:rPr>
-                                <w:rFonts w:cs="Consolas"/>
-                                <w:sz w:val="20"/>
-                                <w:szCs w:val="20"/>
-                              </w:rPr>
-                              <w:t>UTUA;</w:t>
+                              <w:t xml:space="preserve">            return PENA_CONDENACAO_MUTUA;</w:t>
                             </w:r>
                           </w:p>
                           <w:p>
@@ -4683,17 +4673,7 @@
                           <w:sz w:val="20"/>
                           <w:szCs w:val="20"/>
                         </w:rPr>
-                        <w:t xml:space="preserve">            return PENA_CONDENACAO_M</w:t>
-                      </w:r>
-                      <w:bookmarkStart w:id="1" w:name="_GoBack"/>
-                      <w:bookmarkEnd w:id="1"/>
-                      <w:r>
-                        <w:rPr>
-                          <w:rFonts w:cs="Consolas"/>
-                          <w:sz w:val="20"/>
-                          <w:szCs w:val="20"/>
-                        </w:rPr>
-                        <w:t>UTUA;</w:t>
+                        <w:t xml:space="preserve">            return PENA_CONDENACAO_MUTUA;</w:t>
                       </w:r>
                     </w:p>
                     <w:p>
@@ -5022,6 +5002,1830 @@
         </w:rPr>
         <w:t>Alteração no método “calculaPena” para ser compatível com a String de respostas</w:t>
       </w:r>
+    </w:p>
+    <w:p>
+      <w:pPr>
+        <w:rPr>
+          <w:rFonts w:cs="Consolas"/>
+          <w:sz w:val="28"/>
+          <w:szCs w:val="20"/>
+        </w:rPr>
+      </w:pPr>
+      <w:r>
+        <w:rPr>
+          <w:rFonts w:cs="Consolas"/>
+          <w:sz w:val="28"/>
+          <w:szCs w:val="20"/>
+        </w:rPr>
+        <w:br w:type="page"/>
+      </w:r>
+    </w:p>
+    <w:p>
+      <w:pPr>
+        <w:pStyle w:val="ListParagraph"/>
+        <w:numPr>
+          <w:ilvl w:val="0"/>
+          <w:numId w:val="1"/>
+        </w:numPr>
+        <w:autoSpaceDE w:val="0"/>
+        <w:autoSpaceDN w:val="0"/>
+        <w:adjustRightInd w:val="0"/>
+        <w:spacing w:after="0" w:line="240" w:lineRule="auto"/>
+        <w:rPr>
+          <w:rFonts w:cs="Consolas"/>
+          <w:sz w:val="28"/>
+          <w:szCs w:val="20"/>
+        </w:rPr>
+      </w:pPr>
+      <w:r>
+        <w:rPr>
+          <w:rFonts w:cs="Consolas"/>
+          <w:sz w:val="28"/>
+          <w:szCs w:val="20"/>
+        </w:rPr>
+        <w:lastRenderedPageBreak/>
+        <w:t>Construída a classe de testes e realizado o 1 testes, ao qual retornou o valor esperado para a pena individual (Valor 10) , mas para todos os outros casos o resultado não correspondia com o esperado</w:t>
+      </w:r>
+      <w:r>
+        <w:rPr>
+          <w:rFonts w:cs="Consolas"/>
+          <w:sz w:val="28"/>
+          <w:szCs w:val="20"/>
+        </w:rPr>
+        <w:t>.</w:t>
+      </w:r>
+    </w:p>
+    <w:p>
+      <w:pPr>
+        <w:pStyle w:val="ListParagraph"/>
+        <w:numPr>
+          <w:ilvl w:val="1"/>
+          <w:numId w:val="1"/>
+        </w:numPr>
+        <w:autoSpaceDE w:val="0"/>
+        <w:autoSpaceDN w:val="0"/>
+        <w:adjustRightInd w:val="0"/>
+        <w:spacing w:after="0" w:line="240" w:lineRule="auto"/>
+        <w:rPr>
+          <w:rFonts w:cs="Consolas"/>
+          <w:sz w:val="28"/>
+          <w:szCs w:val="20"/>
+        </w:rPr>
+      </w:pPr>
+      <w:r>
+        <w:rPr>
+          <w:rFonts w:cs="Consolas"/>
+          <w:sz w:val="28"/>
+          <w:szCs w:val="20"/>
+        </w:rPr>
+        <w:t>A</w:t>
+      </w:r>
+      <w:r>
+        <w:rPr>
+          <w:rFonts w:cs="Consolas"/>
+          <w:sz w:val="28"/>
+          <w:szCs w:val="20"/>
+        </w:rPr>
+        <w:t xml:space="preserve">nalisando foi possível constatar que o valor da pena individual era um falso positivo, pois o estava recebendo o valor de inocência, que </w:t>
+      </w:r>
+      <w:r>
+        <w:rPr>
+          <w:rFonts w:cs="Consolas"/>
+          <w:sz w:val="28"/>
+          <w:szCs w:val="20"/>
+        </w:rPr>
+        <w:t>está</w:t>
+      </w:r>
+      <w:r>
+        <w:rPr>
+          <w:rFonts w:cs="Consolas"/>
+          <w:sz w:val="28"/>
+          <w:szCs w:val="20"/>
+        </w:rPr>
+        <w:t xml:space="preserve"> apontado para o valor da pena individual</w:t>
+      </w:r>
+    </w:p>
+    <w:p>
+      <w:pPr>
+        <w:rPr>
+          <w:rFonts w:cs="Consolas"/>
+          <w:sz w:val="28"/>
+          <w:szCs w:val="20"/>
+        </w:rPr>
+      </w:pPr>
+      <w:r>
+        <w:rPr>
+          <w:rFonts w:cs="Consolas"/>
+          <w:noProof/>
+          <w:sz w:val="28"/>
+          <w:szCs w:val="20"/>
+        </w:rPr>
+        <mc:AlternateContent>
+          <mc:Choice Requires="wps">
+            <w:drawing>
+              <wp:anchor distT="45720" distB="45720" distL="114300" distR="114300" simplePos="0" relativeHeight="251665408" behindDoc="0" locked="0" layoutInCell="1" allowOverlap="1">
+                <wp:simplePos x="0" y="0"/>
+                <wp:positionH relativeFrom="margin">
+                  <wp:align>center</wp:align>
+                </wp:positionH>
+                <wp:positionV relativeFrom="paragraph">
+                  <wp:posOffset>334645</wp:posOffset>
+                </wp:positionV>
+                <wp:extent cx="6229350" cy="1404620"/>
+                <wp:effectExtent l="0" t="0" r="19050" b="21590"/>
+                <wp:wrapSquare wrapText="bothSides"/>
+                <wp:docPr id="4" name="Text Box 2"/>
+                <wp:cNvGraphicFramePr>
+                  <a:graphicFrameLocks xmlns:a="http://schemas.openxmlformats.org/drawingml/2006/main"/>
+                </wp:cNvGraphicFramePr>
+                <a:graphic xmlns:a="http://schemas.openxmlformats.org/drawingml/2006/main">
+                  <a:graphicData uri="http://schemas.microsoft.com/office/word/2010/wordprocessingShape">
+                    <wps:wsp>
+                      <wps:cNvSpPr txBox="1">
+                        <a:spLocks noChangeArrowheads="1"/>
+                      </wps:cNvSpPr>
+                      <wps:spPr bwMode="auto">
+                        <a:xfrm>
+                          <a:off x="0" y="0"/>
+                          <a:ext cx="6229350" cy="1404620"/>
+                        </a:xfrm>
+                        <a:prstGeom prst="rect">
+                          <a:avLst/>
+                        </a:prstGeom>
+                        <a:solidFill>
+                          <a:srgbClr val="FFFFFF"/>
+                        </a:solidFill>
+                        <a:ln w="9525">
+                          <a:solidFill>
+                            <a:srgbClr val="000000"/>
+                          </a:solidFill>
+                          <a:miter lim="800000"/>
+                          <a:headEnd/>
+                          <a:tailEnd/>
+                        </a:ln>
+                      </wps:spPr>
+                      <wps:txbx>
+                        <w:txbxContent>
+                          <w:p>
+                            <w:pPr>
+                              <w:autoSpaceDE w:val="0"/>
+                              <w:autoSpaceDN w:val="0"/>
+                              <w:adjustRightInd w:val="0"/>
+                              <w:spacing w:after="0" w:line="240" w:lineRule="auto"/>
+                              <w:rPr>
+                                <w:rFonts w:cs="Consolas"/>
+                                <w:sz w:val="20"/>
+                                <w:szCs w:val="20"/>
+                                <w:lang w:val="en-US"/>
+                              </w:rPr>
+                            </w:pPr>
+                            <w:r>
+                              <w:rPr>
+                                <w:rFonts w:cs="Consolas"/>
+                                <w:sz w:val="20"/>
+                                <w:szCs w:val="20"/>
+                                <w:lang w:val="en-US"/>
+                              </w:rPr>
+                              <w:t xml:space="preserve">import static </w:t>
+                            </w:r>
+                            <w:proofErr w:type="spellStart"/>
+                            <w:proofErr w:type="gramStart"/>
+                            <w:r>
+                              <w:rPr>
+                                <w:rFonts w:cs="Consolas"/>
+                                <w:sz w:val="20"/>
+                                <w:szCs w:val="20"/>
+                                <w:lang w:val="en-US"/>
+                              </w:rPr>
+                              <w:t>org.junit.jupiter.api.Assertions</w:t>
+                            </w:r>
+                            <w:proofErr w:type="spellEnd"/>
+                            <w:proofErr w:type="gramEnd"/>
+                            <w:r>
+                              <w:rPr>
+                                <w:rFonts w:cs="Consolas"/>
+                                <w:sz w:val="20"/>
+                                <w:szCs w:val="20"/>
+                                <w:lang w:val="en-US"/>
+                              </w:rPr>
+                              <w:t>.*;</w:t>
+                            </w:r>
+                          </w:p>
+                          <w:p>
+                            <w:pPr>
+                              <w:autoSpaceDE w:val="0"/>
+                              <w:autoSpaceDN w:val="0"/>
+                              <w:adjustRightInd w:val="0"/>
+                              <w:spacing w:after="0" w:line="240" w:lineRule="auto"/>
+                              <w:rPr>
+                                <w:rFonts w:cs="Consolas"/>
+                                <w:sz w:val="20"/>
+                                <w:szCs w:val="20"/>
+                                <w:lang w:val="en-US"/>
+                              </w:rPr>
+                            </w:pPr>
+                          </w:p>
+                          <w:p>
+                            <w:pPr>
+                              <w:autoSpaceDE w:val="0"/>
+                              <w:autoSpaceDN w:val="0"/>
+                              <w:adjustRightInd w:val="0"/>
+                              <w:spacing w:after="0" w:line="240" w:lineRule="auto"/>
+                              <w:rPr>
+                                <w:rFonts w:cs="Consolas"/>
+                                <w:sz w:val="20"/>
+                                <w:szCs w:val="20"/>
+                                <w:lang w:val="en-US"/>
+                              </w:rPr>
+                            </w:pPr>
+                            <w:r>
+                              <w:rPr>
+                                <w:rFonts w:cs="Consolas"/>
+                                <w:sz w:val="20"/>
+                                <w:szCs w:val="20"/>
+                                <w:lang w:val="en-US"/>
+                              </w:rPr>
+                              <w:t xml:space="preserve">import </w:t>
+                            </w:r>
+                            <w:proofErr w:type="spellStart"/>
+                            <w:proofErr w:type="gramStart"/>
+                            <w:r>
+                              <w:rPr>
+                                <w:rFonts w:cs="Consolas"/>
+                                <w:sz w:val="20"/>
+                                <w:szCs w:val="20"/>
+                                <w:lang w:val="en-US"/>
+                              </w:rPr>
+                              <w:t>org.junit.jupiter.api.Test</w:t>
+                            </w:r>
+                            <w:proofErr w:type="spellEnd"/>
+                            <w:proofErr w:type="gramEnd"/>
+                            <w:r>
+                              <w:rPr>
+                                <w:rFonts w:cs="Consolas"/>
+                                <w:sz w:val="20"/>
+                                <w:szCs w:val="20"/>
+                                <w:lang w:val="en-US"/>
+                              </w:rPr>
+                              <w:t>;</w:t>
+                            </w:r>
+                          </w:p>
+                          <w:p>
+                            <w:pPr>
+                              <w:autoSpaceDE w:val="0"/>
+                              <w:autoSpaceDN w:val="0"/>
+                              <w:adjustRightInd w:val="0"/>
+                              <w:spacing w:after="0" w:line="240" w:lineRule="auto"/>
+                              <w:rPr>
+                                <w:rFonts w:cs="Consolas"/>
+                                <w:sz w:val="20"/>
+                                <w:szCs w:val="20"/>
+                                <w:lang w:val="en-US"/>
+                              </w:rPr>
+                            </w:pPr>
+                          </w:p>
+                          <w:p>
+                            <w:pPr>
+                              <w:autoSpaceDE w:val="0"/>
+                              <w:autoSpaceDN w:val="0"/>
+                              <w:adjustRightInd w:val="0"/>
+                              <w:spacing w:after="0" w:line="240" w:lineRule="auto"/>
+                              <w:rPr>
+                                <w:rFonts w:cs="Consolas"/>
+                                <w:sz w:val="20"/>
+                                <w:szCs w:val="20"/>
+                              </w:rPr>
+                            </w:pPr>
+                            <w:r>
+                              <w:rPr>
+                                <w:rFonts w:cs="Consolas"/>
+                                <w:sz w:val="20"/>
+                                <w:szCs w:val="20"/>
+                              </w:rPr>
+                              <w:t xml:space="preserve">class </w:t>
+                            </w:r>
+                            <w:proofErr w:type="spellStart"/>
+                            <w:r>
+                              <w:rPr>
+                                <w:rFonts w:cs="Consolas"/>
+                                <w:sz w:val="20"/>
+                                <w:szCs w:val="20"/>
+                              </w:rPr>
+                              <w:t>JulgamentoPrisioneiroTest</w:t>
+                            </w:r>
+                            <w:proofErr w:type="spellEnd"/>
+                            <w:r>
+                              <w:rPr>
+                                <w:rFonts w:cs="Consolas"/>
+                                <w:sz w:val="20"/>
+                                <w:szCs w:val="20"/>
+                              </w:rPr>
+                              <w:t xml:space="preserve"> {</w:t>
+                            </w:r>
+                          </w:p>
+                          <w:p>
+                            <w:pPr>
+                              <w:autoSpaceDE w:val="0"/>
+                              <w:autoSpaceDN w:val="0"/>
+                              <w:adjustRightInd w:val="0"/>
+                              <w:spacing w:after="0" w:line="240" w:lineRule="auto"/>
+                              <w:rPr>
+                                <w:rFonts w:cs="Consolas"/>
+                                <w:sz w:val="20"/>
+                                <w:szCs w:val="20"/>
+                              </w:rPr>
+                            </w:pPr>
+                          </w:p>
+                          <w:p>
+                            <w:pPr>
+                              <w:autoSpaceDE w:val="0"/>
+                              <w:autoSpaceDN w:val="0"/>
+                              <w:adjustRightInd w:val="0"/>
+                              <w:spacing w:after="0" w:line="240" w:lineRule="auto"/>
+                              <w:rPr>
+                                <w:rFonts w:cs="Consolas"/>
+                                <w:sz w:val="20"/>
+                                <w:szCs w:val="20"/>
+                              </w:rPr>
+                            </w:pPr>
+                            <w:r>
+                              <w:rPr>
+                                <w:rFonts w:cs="Consolas"/>
+                                <w:sz w:val="20"/>
+                                <w:szCs w:val="20"/>
+                              </w:rPr>
+                              <w:tab/>
+                            </w:r>
+                            <w:r>
+                              <w:rPr>
+                                <w:rFonts w:cs="Consolas"/>
+                                <w:i/>
+                                <w:iCs/>
+                                <w:sz w:val="20"/>
+                                <w:szCs w:val="20"/>
+                              </w:rPr>
+                              <w:t>@Test</w:t>
+                            </w:r>
+                          </w:p>
+                          <w:p>
+                            <w:pPr>
+                              <w:autoSpaceDE w:val="0"/>
+                              <w:autoSpaceDN w:val="0"/>
+                              <w:adjustRightInd w:val="0"/>
+                              <w:spacing w:after="0" w:line="240" w:lineRule="auto"/>
+                              <w:rPr>
+                                <w:rFonts w:cs="Consolas"/>
+                                <w:sz w:val="20"/>
+                                <w:szCs w:val="20"/>
+                              </w:rPr>
+                            </w:pPr>
+                            <w:r>
+                              <w:rPr>
+                                <w:rFonts w:cs="Consolas"/>
+                                <w:sz w:val="20"/>
+                                <w:szCs w:val="20"/>
+                              </w:rPr>
+                              <w:tab/>
+                            </w:r>
+                            <w:proofErr w:type="spellStart"/>
+                            <w:r>
+                              <w:rPr>
+                                <w:rFonts w:cs="Consolas"/>
+                                <w:sz w:val="20"/>
+                                <w:szCs w:val="20"/>
+                              </w:rPr>
+                              <w:t>void</w:t>
+                            </w:r>
+                            <w:proofErr w:type="spellEnd"/>
+                            <w:r>
+                              <w:rPr>
+                                <w:rFonts w:cs="Consolas"/>
+                                <w:sz w:val="20"/>
+                                <w:szCs w:val="20"/>
+                              </w:rPr>
+                              <w:t xml:space="preserve"> </w:t>
+                            </w:r>
+                            <w:proofErr w:type="spellStart"/>
+                            <w:r>
+                              <w:rPr>
+                                <w:rFonts w:cs="Consolas"/>
+                                <w:sz w:val="20"/>
+                                <w:szCs w:val="20"/>
+                              </w:rPr>
+                              <w:t>testCalculaPena</w:t>
+                            </w:r>
+                            <w:proofErr w:type="spellEnd"/>
+                            <w:r>
+                              <w:rPr>
+                                <w:rFonts w:cs="Consolas"/>
+                                <w:sz w:val="20"/>
+                                <w:szCs w:val="20"/>
+                              </w:rPr>
+                              <w:t>() {</w:t>
+                            </w:r>
+                          </w:p>
+                          <w:p>
+                            <w:pPr>
+                              <w:autoSpaceDE w:val="0"/>
+                              <w:autoSpaceDN w:val="0"/>
+                              <w:adjustRightInd w:val="0"/>
+                              <w:spacing w:after="0" w:line="240" w:lineRule="auto"/>
+                              <w:rPr>
+                                <w:rFonts w:cs="Consolas"/>
+                                <w:sz w:val="20"/>
+                                <w:szCs w:val="20"/>
+                              </w:rPr>
+                            </w:pPr>
+                            <w:r>
+                              <w:rPr>
+                                <w:rFonts w:cs="Consolas"/>
+                                <w:sz w:val="20"/>
+                                <w:szCs w:val="20"/>
+                              </w:rPr>
+                              <w:tab/>
+                            </w:r>
+                            <w:r>
+                              <w:rPr>
+                                <w:rFonts w:cs="Consolas"/>
+                                <w:sz w:val="20"/>
+                                <w:szCs w:val="20"/>
+                              </w:rPr>
+                              <w:tab/>
+                            </w:r>
+                          </w:p>
+                          <w:p>
+                            <w:pPr>
+                              <w:autoSpaceDE w:val="0"/>
+                              <w:autoSpaceDN w:val="0"/>
+                              <w:adjustRightInd w:val="0"/>
+                              <w:spacing w:after="0" w:line="240" w:lineRule="auto"/>
+                              <w:rPr>
+                                <w:rFonts w:cs="Consolas"/>
+                                <w:sz w:val="20"/>
+                                <w:szCs w:val="20"/>
+                              </w:rPr>
+                            </w:pPr>
+                            <w:r>
+                              <w:rPr>
+                                <w:rFonts w:cs="Consolas"/>
+                                <w:sz w:val="20"/>
+                                <w:szCs w:val="20"/>
+                              </w:rPr>
+                              <w:tab/>
+                            </w:r>
+                            <w:r>
+                              <w:rPr>
+                                <w:rFonts w:cs="Consolas"/>
+                                <w:sz w:val="20"/>
+                                <w:szCs w:val="20"/>
+                              </w:rPr>
+                              <w:tab/>
+                            </w:r>
+                            <w:r>
+                              <w:rPr>
+                                <w:rFonts w:cs="Consolas"/>
+                                <w:sz w:val="20"/>
+                                <w:szCs w:val="20"/>
+                              </w:rPr>
+                              <w:tab/>
+                            </w:r>
+                          </w:p>
+                          <w:p>
+                            <w:pPr>
+                              <w:autoSpaceDE w:val="0"/>
+                              <w:autoSpaceDN w:val="0"/>
+                              <w:adjustRightInd w:val="0"/>
+                              <w:spacing w:after="0" w:line="240" w:lineRule="auto"/>
+                              <w:rPr>
+                                <w:rFonts w:cs="Consolas"/>
+                                <w:sz w:val="20"/>
+                                <w:szCs w:val="20"/>
+                              </w:rPr>
+                            </w:pPr>
+                            <w:r>
+                              <w:rPr>
+                                <w:rFonts w:cs="Consolas"/>
+                                <w:sz w:val="20"/>
+                                <w:szCs w:val="20"/>
+                              </w:rPr>
+                              <w:tab/>
+                            </w:r>
+                            <w:r>
+                              <w:rPr>
+                                <w:rFonts w:cs="Consolas"/>
+                                <w:sz w:val="20"/>
+                                <w:szCs w:val="20"/>
+                              </w:rPr>
+                              <w:tab/>
+                            </w:r>
+                            <w:r>
+                              <w:rPr>
+                                <w:rFonts w:cs="Consolas"/>
+                                <w:sz w:val="20"/>
+                                <w:szCs w:val="20"/>
+                              </w:rPr>
+                              <w:tab/>
+                            </w:r>
+                          </w:p>
+                          <w:p>
+                            <w:pPr>
+                              <w:autoSpaceDE w:val="0"/>
+                              <w:autoSpaceDN w:val="0"/>
+                              <w:adjustRightInd w:val="0"/>
+                              <w:spacing w:after="0" w:line="240" w:lineRule="auto"/>
+                              <w:rPr>
+                                <w:rFonts w:cs="Consolas"/>
+                                <w:b/>
+                                <w:color w:val="FF0000"/>
+                                <w:sz w:val="20"/>
+                                <w:szCs w:val="20"/>
+                              </w:rPr>
+                            </w:pPr>
+                            <w:r>
+                              <w:rPr>
+                                <w:rFonts w:cs="Consolas"/>
+                                <w:sz w:val="20"/>
+                                <w:szCs w:val="20"/>
+                              </w:rPr>
+                              <w:tab/>
+                            </w:r>
+                            <w:r>
+                              <w:rPr>
+                                <w:rFonts w:cs="Consolas"/>
+                                <w:sz w:val="20"/>
+                                <w:szCs w:val="20"/>
+                              </w:rPr>
+                              <w:tab/>
+                            </w:r>
+                            <w:r>
+                              <w:rPr>
+                                <w:rFonts w:cs="Consolas"/>
+                                <w:sz w:val="20"/>
+                                <w:szCs w:val="20"/>
+                              </w:rPr>
+                              <w:tab/>
+                            </w:r>
+                            <w:r>
+                              <w:rPr>
+                                <w:rFonts w:cs="Consolas"/>
+                                <w:b/>
+                                <w:color w:val="FF0000"/>
+                                <w:sz w:val="20"/>
+                                <w:szCs w:val="20"/>
+                              </w:rPr>
+                              <w:t>JulgamentoPrisioneiro julgamento = new JulgamentoPrisioneiro();</w:t>
+                            </w:r>
+                          </w:p>
+                          <w:p>
+                            <w:pPr>
+                              <w:autoSpaceDE w:val="0"/>
+                              <w:autoSpaceDN w:val="0"/>
+                              <w:adjustRightInd w:val="0"/>
+                              <w:spacing w:after="0" w:line="240" w:lineRule="auto"/>
+                              <w:rPr>
+                                <w:rFonts w:cs="Consolas"/>
+                                <w:b/>
+                                <w:color w:val="FF0000"/>
+                                <w:sz w:val="20"/>
+                                <w:szCs w:val="20"/>
+                              </w:rPr>
+                            </w:pPr>
+                            <w:r>
+                              <w:rPr>
+                                <w:rFonts w:cs="Consolas"/>
+                                <w:b/>
+                                <w:color w:val="FF0000"/>
+                                <w:sz w:val="20"/>
+                                <w:szCs w:val="20"/>
+                              </w:rPr>
+                              <w:tab/>
+                            </w:r>
+                            <w:r>
+                              <w:rPr>
+                                <w:rFonts w:cs="Consolas"/>
+                                <w:b/>
+                                <w:color w:val="FF0000"/>
+                                <w:sz w:val="20"/>
+                                <w:szCs w:val="20"/>
+                              </w:rPr>
+                              <w:tab/>
+                            </w:r>
+                            <w:r>
+                              <w:rPr>
+                                <w:rFonts w:cs="Consolas"/>
+                                <w:b/>
+                                <w:color w:val="FF0000"/>
+                                <w:sz w:val="20"/>
+                                <w:szCs w:val="20"/>
+                              </w:rPr>
+                              <w:tab/>
+                              <w:t xml:space="preserve">int </w:t>
+                            </w:r>
+                            <w:proofErr w:type="spellStart"/>
+                            <w:r>
+                              <w:rPr>
+                                <w:rFonts w:cs="Consolas"/>
+                                <w:b/>
+                                <w:color w:val="FF0000"/>
+                                <w:sz w:val="20"/>
+                                <w:szCs w:val="20"/>
+                              </w:rPr>
+                              <w:t>resultadoEsperado</w:t>
+                            </w:r>
+                            <w:proofErr w:type="spellEnd"/>
+                            <w:r>
+                              <w:rPr>
+                                <w:rFonts w:cs="Consolas"/>
+                                <w:b/>
+                                <w:color w:val="FF0000"/>
+                                <w:sz w:val="20"/>
+                                <w:szCs w:val="20"/>
+                              </w:rPr>
+                              <w:t>= 10;</w:t>
+                            </w:r>
+                          </w:p>
+                          <w:p>
+                            <w:pPr>
+                              <w:autoSpaceDE w:val="0"/>
+                              <w:autoSpaceDN w:val="0"/>
+                              <w:adjustRightInd w:val="0"/>
+                              <w:spacing w:after="0" w:line="240" w:lineRule="auto"/>
+                              <w:rPr>
+                                <w:rFonts w:cs="Consolas"/>
+                                <w:b/>
+                                <w:color w:val="FF0000"/>
+                                <w:sz w:val="20"/>
+                                <w:szCs w:val="20"/>
+                              </w:rPr>
+                            </w:pPr>
+                            <w:r>
+                              <w:rPr>
+                                <w:rFonts w:cs="Consolas"/>
+                                <w:b/>
+                                <w:color w:val="FF0000"/>
+                                <w:sz w:val="20"/>
+                                <w:szCs w:val="20"/>
+                              </w:rPr>
+                              <w:tab/>
+                            </w:r>
+                            <w:r>
+                              <w:rPr>
+                                <w:rFonts w:cs="Consolas"/>
+                                <w:b/>
+                                <w:color w:val="FF0000"/>
+                                <w:sz w:val="20"/>
+                                <w:szCs w:val="20"/>
+                              </w:rPr>
+                              <w:tab/>
+                            </w:r>
+                            <w:r>
+                              <w:rPr>
+                                <w:rFonts w:cs="Consolas"/>
+                                <w:b/>
+                                <w:color w:val="FF0000"/>
+                                <w:sz w:val="20"/>
+                                <w:szCs w:val="20"/>
+                              </w:rPr>
+                              <w:tab/>
+                              <w:t xml:space="preserve">int </w:t>
+                            </w:r>
+                            <w:proofErr w:type="spellStart"/>
+                            <w:r>
+                              <w:rPr>
+                                <w:rFonts w:cs="Consolas"/>
+                                <w:b/>
+                                <w:color w:val="FF0000"/>
+                                <w:sz w:val="20"/>
+                                <w:szCs w:val="20"/>
+                              </w:rPr>
+                              <w:t>resultadoReal</w:t>
+                            </w:r>
+                            <w:proofErr w:type="spellEnd"/>
+                            <w:r>
+                              <w:rPr>
+                                <w:rFonts w:cs="Consolas"/>
+                                <w:b/>
+                                <w:color w:val="FF0000"/>
+                                <w:sz w:val="20"/>
+                                <w:szCs w:val="20"/>
+                              </w:rPr>
+                              <w:t xml:space="preserve"> = </w:t>
+                            </w:r>
+                            <w:proofErr w:type="spellStart"/>
+                            <w:r>
+                              <w:rPr>
+                                <w:rFonts w:cs="Consolas"/>
+                                <w:b/>
+                                <w:color w:val="FF0000"/>
+                                <w:sz w:val="20"/>
+                                <w:szCs w:val="20"/>
+                              </w:rPr>
+                              <w:t>julgamento.calculaPena</w:t>
+                            </w:r>
+                            <w:proofErr w:type="spellEnd"/>
+                            <w:r>
+                              <w:rPr>
+                                <w:rFonts w:cs="Consolas"/>
+                                <w:b/>
+                                <w:color w:val="FF0000"/>
+                                <w:sz w:val="20"/>
+                                <w:szCs w:val="20"/>
+                              </w:rPr>
+                              <w:t>("</w:t>
+                            </w:r>
+                            <w:proofErr w:type="spellStart"/>
+                            <w:r>
+                              <w:rPr>
+                                <w:rFonts w:cs="Consolas"/>
+                                <w:b/>
+                                <w:color w:val="FF0000"/>
+                                <w:sz w:val="20"/>
+                                <w:szCs w:val="20"/>
+                              </w:rPr>
+                              <w:t>Nao</w:t>
+                            </w:r>
+                            <w:proofErr w:type="spellEnd"/>
+                            <w:r>
+                              <w:rPr>
+                                <w:rFonts w:cs="Consolas"/>
+                                <w:b/>
+                                <w:color w:val="FF0000"/>
+                                <w:sz w:val="20"/>
+                                <w:szCs w:val="20"/>
+                              </w:rPr>
+                              <w:t>", "sim");</w:t>
+                            </w:r>
+                          </w:p>
+                          <w:p>
+                            <w:pPr>
+                              <w:autoSpaceDE w:val="0"/>
+                              <w:autoSpaceDN w:val="0"/>
+                              <w:adjustRightInd w:val="0"/>
+                              <w:spacing w:after="0" w:line="240" w:lineRule="auto"/>
+                              <w:rPr>
+                                <w:rFonts w:cs="Consolas"/>
+                                <w:b/>
+                                <w:color w:val="FF0000"/>
+                                <w:sz w:val="20"/>
+                                <w:szCs w:val="20"/>
+                              </w:rPr>
+                            </w:pPr>
+                            <w:r>
+                              <w:rPr>
+                                <w:rFonts w:cs="Consolas"/>
+                                <w:b/>
+                                <w:color w:val="FF0000"/>
+                                <w:sz w:val="20"/>
+                                <w:szCs w:val="20"/>
+                              </w:rPr>
+                              <w:tab/>
+                            </w:r>
+                            <w:r>
+                              <w:rPr>
+                                <w:rFonts w:cs="Consolas"/>
+                                <w:b/>
+                                <w:color w:val="FF0000"/>
+                                <w:sz w:val="20"/>
+                                <w:szCs w:val="20"/>
+                              </w:rPr>
+                              <w:tab/>
+                            </w:r>
+                            <w:r>
+                              <w:rPr>
+                                <w:rFonts w:cs="Consolas"/>
+                                <w:b/>
+                                <w:color w:val="FF0000"/>
+                                <w:sz w:val="20"/>
+                                <w:szCs w:val="20"/>
+                              </w:rPr>
+                              <w:tab/>
+                            </w:r>
+                            <w:proofErr w:type="spellStart"/>
+                            <w:r>
+                              <w:rPr>
+                                <w:rFonts w:cs="Consolas"/>
+                                <w:b/>
+                                <w:i/>
+                                <w:iCs/>
+                                <w:color w:val="FF0000"/>
+                                <w:sz w:val="20"/>
+                                <w:szCs w:val="20"/>
+                              </w:rPr>
+                              <w:t>assertEquals</w:t>
+                            </w:r>
+                            <w:proofErr w:type="spellEnd"/>
+                            <w:r>
+                              <w:rPr>
+                                <w:rFonts w:cs="Consolas"/>
+                                <w:b/>
+                                <w:color w:val="FF0000"/>
+                                <w:sz w:val="20"/>
+                                <w:szCs w:val="20"/>
+                              </w:rPr>
+                              <w:t>(</w:t>
+                            </w:r>
+                            <w:proofErr w:type="spellStart"/>
+                            <w:r>
+                              <w:rPr>
+                                <w:rFonts w:cs="Consolas"/>
+                                <w:b/>
+                                <w:color w:val="FF0000"/>
+                                <w:sz w:val="20"/>
+                                <w:szCs w:val="20"/>
+                              </w:rPr>
+                              <w:t>resultadoEsperado</w:t>
+                            </w:r>
+                            <w:proofErr w:type="spellEnd"/>
+                            <w:r>
+                              <w:rPr>
+                                <w:rFonts w:cs="Consolas"/>
+                                <w:b/>
+                                <w:color w:val="FF0000"/>
+                                <w:sz w:val="20"/>
+                                <w:szCs w:val="20"/>
+                              </w:rPr>
+                              <w:t xml:space="preserve">, </w:t>
+                            </w:r>
+                            <w:proofErr w:type="spellStart"/>
+                            <w:r>
+                              <w:rPr>
+                                <w:rFonts w:cs="Consolas"/>
+                                <w:b/>
+                                <w:color w:val="FF0000"/>
+                                <w:sz w:val="20"/>
+                                <w:szCs w:val="20"/>
+                              </w:rPr>
+                              <w:t>resultadoReal</w:t>
+                            </w:r>
+                            <w:proofErr w:type="spellEnd"/>
+                            <w:r>
+                              <w:rPr>
+                                <w:rFonts w:cs="Consolas"/>
+                                <w:b/>
+                                <w:color w:val="FF0000"/>
+                                <w:sz w:val="20"/>
+                                <w:szCs w:val="20"/>
+                              </w:rPr>
+                              <w:t>);</w:t>
+                            </w:r>
+                          </w:p>
+                          <w:p>
+                            <w:pPr>
+                              <w:autoSpaceDE w:val="0"/>
+                              <w:autoSpaceDN w:val="0"/>
+                              <w:adjustRightInd w:val="0"/>
+                              <w:spacing w:after="0" w:line="240" w:lineRule="auto"/>
+                              <w:rPr>
+                                <w:rFonts w:cs="Consolas"/>
+                                <w:sz w:val="20"/>
+                                <w:szCs w:val="20"/>
+                              </w:rPr>
+                            </w:pPr>
+                            <w:r>
+                              <w:rPr>
+                                <w:rFonts w:cs="Consolas"/>
+                                <w:sz w:val="20"/>
+                                <w:szCs w:val="20"/>
+                              </w:rPr>
+                              <w:tab/>
+                            </w:r>
+                            <w:r>
+                              <w:rPr>
+                                <w:rFonts w:cs="Consolas"/>
+                                <w:sz w:val="20"/>
+                                <w:szCs w:val="20"/>
+                              </w:rPr>
+                              <w:tab/>
+                            </w:r>
+                            <w:r>
+                              <w:rPr>
+                                <w:rFonts w:cs="Consolas"/>
+                                <w:sz w:val="20"/>
+                                <w:szCs w:val="20"/>
+                              </w:rPr>
+                              <w:tab/>
+                            </w:r>
+                          </w:p>
+                          <w:p>
+                            <w:pPr>
+                              <w:autoSpaceDE w:val="0"/>
+                              <w:autoSpaceDN w:val="0"/>
+                              <w:adjustRightInd w:val="0"/>
+                              <w:spacing w:after="0" w:line="240" w:lineRule="auto"/>
+                              <w:rPr>
+                                <w:rFonts w:cs="Consolas"/>
+                                <w:sz w:val="20"/>
+                                <w:szCs w:val="20"/>
+                              </w:rPr>
+                            </w:pPr>
+                            <w:r>
+                              <w:rPr>
+                                <w:rFonts w:cs="Consolas"/>
+                                <w:sz w:val="20"/>
+                                <w:szCs w:val="20"/>
+                              </w:rPr>
+                              <w:tab/>
+                              <w:t>}</w:t>
+                            </w:r>
+                          </w:p>
+                          <w:p>
+                            <w:pPr>
+                              <w:autoSpaceDE w:val="0"/>
+                              <w:autoSpaceDN w:val="0"/>
+                              <w:adjustRightInd w:val="0"/>
+                              <w:spacing w:after="0" w:line="240" w:lineRule="auto"/>
+                              <w:rPr>
+                                <w:rFonts w:cs="Consolas"/>
+                                <w:sz w:val="20"/>
+                                <w:szCs w:val="20"/>
+                              </w:rPr>
+                            </w:pPr>
+                          </w:p>
+                          <w:p>
+                            <w:pPr>
+                              <w:autoSpaceDE w:val="0"/>
+                              <w:autoSpaceDN w:val="0"/>
+                              <w:adjustRightInd w:val="0"/>
+                              <w:spacing w:after="0" w:line="240" w:lineRule="auto"/>
+                              <w:rPr>
+                                <w:rFonts w:cs="Consolas"/>
+                                <w:sz w:val="20"/>
+                                <w:szCs w:val="20"/>
+                              </w:rPr>
+                            </w:pPr>
+                            <w:r>
+                              <w:rPr>
+                                <w:rFonts w:cs="Consolas"/>
+                                <w:sz w:val="20"/>
+                                <w:szCs w:val="20"/>
+                              </w:rPr>
+                              <w:t>}</w:t>
+                            </w:r>
+                          </w:p>
+                          <w:p>
+                            <w:pPr>
+                              <w:rPr>
+                                <w:lang w:val="en-US"/>
+                              </w:rPr>
+                            </w:pPr>
+                          </w:p>
+                        </w:txbxContent>
+                      </wps:txbx>
+                      <wps:bodyPr rot="0" vert="horz" wrap="square" lIns="91440" tIns="45720" rIns="91440" bIns="45720" anchor="t" anchorCtr="0">
+                        <a:spAutoFit/>
+                      </wps:bodyPr>
+                    </wps:wsp>
+                  </a:graphicData>
+                </a:graphic>
+                <wp14:sizeRelH relativeFrom="margin">
+                  <wp14:pctWidth>0</wp14:pctWidth>
+                </wp14:sizeRelH>
+                <wp14:sizeRelV relativeFrom="margin">
+                  <wp14:pctHeight>20000</wp14:pctHeight>
+                </wp14:sizeRelV>
+              </wp:anchor>
+            </w:drawing>
+          </mc:Choice>
+          <mc:Fallback>
+            <w:pict>
+              <v:shape id="_x0000_s1029" type="#_x0000_t202" style="position:absolute;margin-left:0;margin-top:26.35pt;width:490.5pt;height:110.6pt;z-index:251665408;visibility:visible;mso-wrap-style:square;mso-width-percent:0;mso-height-percent:200;mso-wrap-distance-left:9pt;mso-wrap-distance-top:3.6pt;mso-wrap-distance-right:9pt;mso-wrap-distance-bottom:3.6pt;mso-position-horizontal:center;mso-position-horizontal-relative:margin;mso-position-vertical:absolute;mso-position-vertical-relative:text;mso-width-percent:0;mso-height-percent:200;mso-width-relative:margin;mso-height-relative:margin;v-text-anchor:top" o:gfxdata="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">
+                <v:textbox style="mso-fit-shape-to-text:t">
+                  <w:txbxContent>
+                    <w:p>
+                      <w:pPr>
+                        <w:autoSpaceDE w:val="0"/>
+                        <w:autoSpaceDN w:val="0"/>
+                        <w:adjustRightInd w:val="0"/>
+                        <w:spacing w:after="0" w:line="240" w:lineRule="auto"/>
+                        <w:rPr>
+                          <w:rFonts w:cs="Consolas"/>
+                          <w:sz w:val="20"/>
+                          <w:szCs w:val="20"/>
+                          <w:lang w:val="en-US"/>
+                        </w:rPr>
+                      </w:pPr>
+                      <w:r>
+                        <w:rPr>
+                          <w:rFonts w:cs="Consolas"/>
+                          <w:sz w:val="20"/>
+                          <w:szCs w:val="20"/>
+                          <w:lang w:val="en-US"/>
+                        </w:rPr>
+                        <w:t xml:space="preserve">import static </w:t>
+                      </w:r>
+                      <w:proofErr w:type="spellStart"/>
+                      <w:proofErr w:type="gramStart"/>
+                      <w:r>
+                        <w:rPr>
+                          <w:rFonts w:cs="Consolas"/>
+                          <w:sz w:val="20"/>
+                          <w:szCs w:val="20"/>
+                          <w:lang w:val="en-US"/>
+                        </w:rPr>
+                        <w:t>org.junit.jupiter.api.Assertions</w:t>
+                      </w:r>
+                      <w:proofErr w:type="spellEnd"/>
+                      <w:proofErr w:type="gramEnd"/>
+                      <w:r>
+                        <w:rPr>
+                          <w:rFonts w:cs="Consolas"/>
+                          <w:sz w:val="20"/>
+                          <w:szCs w:val="20"/>
+                          <w:lang w:val="en-US"/>
+                        </w:rPr>
+                        <w:t>.*;</w:t>
+                      </w:r>
+                    </w:p>
+                    <w:p>
+                      <w:pPr>
+                        <w:autoSpaceDE w:val="0"/>
+                        <w:autoSpaceDN w:val="0"/>
+                        <w:adjustRightInd w:val="0"/>
+                        <w:spacing w:after="0" w:line="240" w:lineRule="auto"/>
+                        <w:rPr>
+                          <w:rFonts w:cs="Consolas"/>
+                          <w:sz w:val="20"/>
+                          <w:szCs w:val="20"/>
+                          <w:lang w:val="en-US"/>
+                        </w:rPr>
+                      </w:pPr>
+                    </w:p>
+                    <w:p>
+                      <w:pPr>
+                        <w:autoSpaceDE w:val="0"/>
+                        <w:autoSpaceDN w:val="0"/>
+                        <w:adjustRightInd w:val="0"/>
+                        <w:spacing w:after="0" w:line="240" w:lineRule="auto"/>
+                        <w:rPr>
+                          <w:rFonts w:cs="Consolas"/>
+                          <w:sz w:val="20"/>
+                          <w:szCs w:val="20"/>
+                          <w:lang w:val="en-US"/>
+                        </w:rPr>
+                      </w:pPr>
+                      <w:r>
+                        <w:rPr>
+                          <w:rFonts w:cs="Consolas"/>
+                          <w:sz w:val="20"/>
+                          <w:szCs w:val="20"/>
+                          <w:lang w:val="en-US"/>
+                        </w:rPr>
+                        <w:t xml:space="preserve">import </w:t>
+                      </w:r>
+                      <w:proofErr w:type="spellStart"/>
+                      <w:proofErr w:type="gramStart"/>
+                      <w:r>
+                        <w:rPr>
+                          <w:rFonts w:cs="Consolas"/>
+                          <w:sz w:val="20"/>
+                          <w:szCs w:val="20"/>
+                          <w:lang w:val="en-US"/>
+                        </w:rPr>
+                        <w:t>org.junit.jupiter.api.Test</w:t>
+                      </w:r>
+                      <w:proofErr w:type="spellEnd"/>
+                      <w:proofErr w:type="gramEnd"/>
+                      <w:r>
+                        <w:rPr>
+                          <w:rFonts w:cs="Consolas"/>
+                          <w:sz w:val="20"/>
+                          <w:szCs w:val="20"/>
+                          <w:lang w:val="en-US"/>
+                        </w:rPr>
+                        <w:t>;</w:t>
+                      </w:r>
+                    </w:p>
+                    <w:p>
+                      <w:pPr>
+                        <w:autoSpaceDE w:val="0"/>
+                        <w:autoSpaceDN w:val="0"/>
+                        <w:adjustRightInd w:val="0"/>
+                        <w:spacing w:after="0" w:line="240" w:lineRule="auto"/>
+                        <w:rPr>
+                          <w:rFonts w:cs="Consolas"/>
+                          <w:sz w:val="20"/>
+                          <w:szCs w:val="20"/>
+                          <w:lang w:val="en-US"/>
+                        </w:rPr>
+                      </w:pPr>
+                    </w:p>
+                    <w:p>
+                      <w:pPr>
+                        <w:autoSpaceDE w:val="0"/>
+                        <w:autoSpaceDN w:val="0"/>
+                        <w:adjustRightInd w:val="0"/>
+                        <w:spacing w:after="0" w:line="240" w:lineRule="auto"/>
+                        <w:rPr>
+                          <w:rFonts w:cs="Consolas"/>
+                          <w:sz w:val="20"/>
+                          <w:szCs w:val="20"/>
+                        </w:rPr>
+                      </w:pPr>
+                      <w:r>
+                        <w:rPr>
+                          <w:rFonts w:cs="Consolas"/>
+                          <w:sz w:val="20"/>
+                          <w:szCs w:val="20"/>
+                        </w:rPr>
+                        <w:t xml:space="preserve">class </w:t>
+                      </w:r>
+                      <w:proofErr w:type="spellStart"/>
+                      <w:r>
+                        <w:rPr>
+                          <w:rFonts w:cs="Consolas"/>
+                          <w:sz w:val="20"/>
+                          <w:szCs w:val="20"/>
+                        </w:rPr>
+                        <w:t>JulgamentoPrisioneiroTest</w:t>
+                      </w:r>
+                      <w:proofErr w:type="spellEnd"/>
+                      <w:r>
+                        <w:rPr>
+                          <w:rFonts w:cs="Consolas"/>
+                          <w:sz w:val="20"/>
+                          <w:szCs w:val="20"/>
+                        </w:rPr>
+                        <w:t xml:space="preserve"> {</w:t>
+                      </w:r>
+                    </w:p>
+                    <w:p>
+                      <w:pPr>
+                        <w:autoSpaceDE w:val="0"/>
+                        <w:autoSpaceDN w:val="0"/>
+                        <w:adjustRightInd w:val="0"/>
+                        <w:spacing w:after="0" w:line="240" w:lineRule="auto"/>
+                        <w:rPr>
+                          <w:rFonts w:cs="Consolas"/>
+                          <w:sz w:val="20"/>
+                          <w:szCs w:val="20"/>
+                        </w:rPr>
+                      </w:pPr>
+                    </w:p>
+                    <w:p>
+                      <w:pPr>
+                        <w:autoSpaceDE w:val="0"/>
+                        <w:autoSpaceDN w:val="0"/>
+                        <w:adjustRightInd w:val="0"/>
+                        <w:spacing w:after="0" w:line="240" w:lineRule="auto"/>
+                        <w:rPr>
+                          <w:rFonts w:cs="Consolas"/>
+                          <w:sz w:val="20"/>
+                          <w:szCs w:val="20"/>
+                        </w:rPr>
+                      </w:pPr>
+                      <w:r>
+                        <w:rPr>
+                          <w:rFonts w:cs="Consolas"/>
+                          <w:sz w:val="20"/>
+                          <w:szCs w:val="20"/>
+                        </w:rPr>
+                        <w:tab/>
+                      </w:r>
+                      <w:r>
+                        <w:rPr>
+                          <w:rFonts w:cs="Consolas"/>
+                          <w:i/>
+                          <w:iCs/>
+                          <w:sz w:val="20"/>
+                          <w:szCs w:val="20"/>
+                        </w:rPr>
+                        <w:t>@Test</w:t>
+                      </w:r>
+                    </w:p>
+                    <w:p>
+                      <w:pPr>
+                        <w:autoSpaceDE w:val="0"/>
+                        <w:autoSpaceDN w:val="0"/>
+                        <w:adjustRightInd w:val="0"/>
+                        <w:spacing w:after="0" w:line="240" w:lineRule="auto"/>
+                        <w:rPr>
+                          <w:rFonts w:cs="Consolas"/>
+                          <w:sz w:val="20"/>
+                          <w:szCs w:val="20"/>
+                        </w:rPr>
+                      </w:pPr>
+                      <w:r>
+                        <w:rPr>
+                          <w:rFonts w:cs="Consolas"/>
+                          <w:sz w:val="20"/>
+                          <w:szCs w:val="20"/>
+                        </w:rPr>
+                        <w:tab/>
+                      </w:r>
+                      <w:proofErr w:type="spellStart"/>
+                      <w:r>
+                        <w:rPr>
+                          <w:rFonts w:cs="Consolas"/>
+                          <w:sz w:val="20"/>
+                          <w:szCs w:val="20"/>
+                        </w:rPr>
+                        <w:t>void</w:t>
+                      </w:r>
+                      <w:proofErr w:type="spellEnd"/>
+                      <w:r>
+                        <w:rPr>
+                          <w:rFonts w:cs="Consolas"/>
+                          <w:sz w:val="20"/>
+                          <w:szCs w:val="20"/>
+                        </w:rPr>
+                        <w:t xml:space="preserve"> </w:t>
+                      </w:r>
+                      <w:proofErr w:type="spellStart"/>
+                      <w:r>
+                        <w:rPr>
+                          <w:rFonts w:cs="Consolas"/>
+                          <w:sz w:val="20"/>
+                          <w:szCs w:val="20"/>
+                        </w:rPr>
+                        <w:t>testCalculaPena</w:t>
+                      </w:r>
+                      <w:proofErr w:type="spellEnd"/>
+                      <w:r>
+                        <w:rPr>
+                          <w:rFonts w:cs="Consolas"/>
+                          <w:sz w:val="20"/>
+                          <w:szCs w:val="20"/>
+                        </w:rPr>
+                        <w:t>() {</w:t>
+                      </w:r>
+                    </w:p>
+                    <w:p>
+                      <w:pPr>
+                        <w:autoSpaceDE w:val="0"/>
+                        <w:autoSpaceDN w:val="0"/>
+                        <w:adjustRightInd w:val="0"/>
+                        <w:spacing w:after="0" w:line="240" w:lineRule="auto"/>
+                        <w:rPr>
+                          <w:rFonts w:cs="Consolas"/>
+                          <w:sz w:val="20"/>
+                          <w:szCs w:val="20"/>
+                        </w:rPr>
+                      </w:pPr>
+                      <w:r>
+                        <w:rPr>
+                          <w:rFonts w:cs="Consolas"/>
+                          <w:sz w:val="20"/>
+                          <w:szCs w:val="20"/>
+                        </w:rPr>
+                        <w:tab/>
+                      </w:r>
+                      <w:r>
+                        <w:rPr>
+                          <w:rFonts w:cs="Consolas"/>
+                          <w:sz w:val="20"/>
+                          <w:szCs w:val="20"/>
+                        </w:rPr>
+                        <w:tab/>
+                      </w:r>
+                    </w:p>
+                    <w:p>
+                      <w:pPr>
+                        <w:autoSpaceDE w:val="0"/>
+                        <w:autoSpaceDN w:val="0"/>
+                        <w:adjustRightInd w:val="0"/>
+                        <w:spacing w:after="0" w:line="240" w:lineRule="auto"/>
+                        <w:rPr>
+                          <w:rFonts w:cs="Consolas"/>
+                          <w:sz w:val="20"/>
+                          <w:szCs w:val="20"/>
+                        </w:rPr>
+                      </w:pPr>
+                      <w:r>
+                        <w:rPr>
+                          <w:rFonts w:cs="Consolas"/>
+                          <w:sz w:val="20"/>
+                          <w:szCs w:val="20"/>
+                        </w:rPr>
+                        <w:tab/>
+                      </w:r>
+                      <w:r>
+                        <w:rPr>
+                          <w:rFonts w:cs="Consolas"/>
+                          <w:sz w:val="20"/>
+                          <w:szCs w:val="20"/>
+                        </w:rPr>
+                        <w:tab/>
+                      </w:r>
+                      <w:r>
+                        <w:rPr>
+                          <w:rFonts w:cs="Consolas"/>
+                          <w:sz w:val="20"/>
+                          <w:szCs w:val="20"/>
+                        </w:rPr>
+                        <w:tab/>
+                      </w:r>
+                    </w:p>
+                    <w:p>
+                      <w:pPr>
+                        <w:autoSpaceDE w:val="0"/>
+                        <w:autoSpaceDN w:val="0"/>
+                        <w:adjustRightInd w:val="0"/>
+                        <w:spacing w:after="0" w:line="240" w:lineRule="auto"/>
+                        <w:rPr>
+                          <w:rFonts w:cs="Consolas"/>
+                          <w:sz w:val="20"/>
+                          <w:szCs w:val="20"/>
+                        </w:rPr>
+                      </w:pPr>
+                      <w:r>
+                        <w:rPr>
+                          <w:rFonts w:cs="Consolas"/>
+                          <w:sz w:val="20"/>
+                          <w:szCs w:val="20"/>
+                        </w:rPr>
+                        <w:tab/>
+                      </w:r>
+                      <w:r>
+                        <w:rPr>
+                          <w:rFonts w:cs="Consolas"/>
+                          <w:sz w:val="20"/>
+                          <w:szCs w:val="20"/>
+                        </w:rPr>
+                        <w:tab/>
+                      </w:r>
+                      <w:r>
+                        <w:rPr>
+                          <w:rFonts w:cs="Consolas"/>
+                          <w:sz w:val="20"/>
+                          <w:szCs w:val="20"/>
+                        </w:rPr>
+                        <w:tab/>
+                      </w:r>
+                    </w:p>
+                    <w:p>
+                      <w:pPr>
+                        <w:autoSpaceDE w:val="0"/>
+                        <w:autoSpaceDN w:val="0"/>
+                        <w:adjustRightInd w:val="0"/>
+                        <w:spacing w:after="0" w:line="240" w:lineRule="auto"/>
+                        <w:rPr>
+                          <w:rFonts w:cs="Consolas"/>
+                          <w:b/>
+                          <w:color w:val="FF0000"/>
+                          <w:sz w:val="20"/>
+                          <w:szCs w:val="20"/>
+                        </w:rPr>
+                      </w:pPr>
+                      <w:r>
+                        <w:rPr>
+                          <w:rFonts w:cs="Consolas"/>
+                          <w:sz w:val="20"/>
+                          <w:szCs w:val="20"/>
+                        </w:rPr>
+                        <w:tab/>
+                      </w:r>
+                      <w:r>
+                        <w:rPr>
+                          <w:rFonts w:cs="Consolas"/>
+                          <w:sz w:val="20"/>
+                          <w:szCs w:val="20"/>
+                        </w:rPr>
+                        <w:tab/>
+                      </w:r>
+                      <w:r>
+                        <w:rPr>
+                          <w:rFonts w:cs="Consolas"/>
+                          <w:sz w:val="20"/>
+                          <w:szCs w:val="20"/>
+                        </w:rPr>
+                        <w:tab/>
+                      </w:r>
+                      <w:r>
+                        <w:rPr>
+                          <w:rFonts w:cs="Consolas"/>
+                          <w:b/>
+                          <w:color w:val="FF0000"/>
+                          <w:sz w:val="20"/>
+                          <w:szCs w:val="20"/>
+                        </w:rPr>
+                        <w:t>JulgamentoPrisioneiro julgamento = new JulgamentoPrisioneiro();</w:t>
+                      </w:r>
+                    </w:p>
+                    <w:p>
+                      <w:pPr>
+                        <w:autoSpaceDE w:val="0"/>
+                        <w:autoSpaceDN w:val="0"/>
+                        <w:adjustRightInd w:val="0"/>
+                        <w:spacing w:after="0" w:line="240" w:lineRule="auto"/>
+                        <w:rPr>
+                          <w:rFonts w:cs="Consolas"/>
+                          <w:b/>
+                          <w:color w:val="FF0000"/>
+                          <w:sz w:val="20"/>
+                          <w:szCs w:val="20"/>
+                        </w:rPr>
+                      </w:pPr>
+                      <w:r>
+                        <w:rPr>
+                          <w:rFonts w:cs="Consolas"/>
+                          <w:b/>
+                          <w:color w:val="FF0000"/>
+                          <w:sz w:val="20"/>
+                          <w:szCs w:val="20"/>
+                        </w:rPr>
+                        <w:tab/>
+                      </w:r>
+                      <w:r>
+                        <w:rPr>
+                          <w:rFonts w:cs="Consolas"/>
+                          <w:b/>
+                          <w:color w:val="FF0000"/>
+                          <w:sz w:val="20"/>
+                          <w:szCs w:val="20"/>
+                        </w:rPr>
+                        <w:tab/>
+                      </w:r>
+                      <w:r>
+                        <w:rPr>
+                          <w:rFonts w:cs="Consolas"/>
+                          <w:b/>
+                          <w:color w:val="FF0000"/>
+                          <w:sz w:val="20"/>
+                          <w:szCs w:val="20"/>
+                        </w:rPr>
+                        <w:tab/>
+                        <w:t xml:space="preserve">int </w:t>
+                      </w:r>
+                      <w:proofErr w:type="spellStart"/>
+                      <w:r>
+                        <w:rPr>
+                          <w:rFonts w:cs="Consolas"/>
+                          <w:b/>
+                          <w:color w:val="FF0000"/>
+                          <w:sz w:val="20"/>
+                          <w:szCs w:val="20"/>
+                        </w:rPr>
+                        <w:t>resultadoEsperado</w:t>
+                      </w:r>
+                      <w:proofErr w:type="spellEnd"/>
+                      <w:r>
+                        <w:rPr>
+                          <w:rFonts w:cs="Consolas"/>
+                          <w:b/>
+                          <w:color w:val="FF0000"/>
+                          <w:sz w:val="20"/>
+                          <w:szCs w:val="20"/>
+                        </w:rPr>
+                        <w:t>= 10;</w:t>
+                      </w:r>
+                    </w:p>
+                    <w:p>
+                      <w:pPr>
+                        <w:autoSpaceDE w:val="0"/>
+                        <w:autoSpaceDN w:val="0"/>
+                        <w:adjustRightInd w:val="0"/>
+                        <w:spacing w:after="0" w:line="240" w:lineRule="auto"/>
+                        <w:rPr>
+                          <w:rFonts w:cs="Consolas"/>
+                          <w:b/>
+                          <w:color w:val="FF0000"/>
+                          <w:sz w:val="20"/>
+                          <w:szCs w:val="20"/>
+                        </w:rPr>
+                      </w:pPr>
+                      <w:r>
+                        <w:rPr>
+                          <w:rFonts w:cs="Consolas"/>
+                          <w:b/>
+                          <w:color w:val="FF0000"/>
+                          <w:sz w:val="20"/>
+                          <w:szCs w:val="20"/>
+                        </w:rPr>
+                        <w:tab/>
+                      </w:r>
+                      <w:r>
+                        <w:rPr>
+                          <w:rFonts w:cs="Consolas"/>
+                          <w:b/>
+                          <w:color w:val="FF0000"/>
+                          <w:sz w:val="20"/>
+                          <w:szCs w:val="20"/>
+                        </w:rPr>
+                        <w:tab/>
+                      </w:r>
+                      <w:r>
+                        <w:rPr>
+                          <w:rFonts w:cs="Consolas"/>
+                          <w:b/>
+                          <w:color w:val="FF0000"/>
+                          <w:sz w:val="20"/>
+                          <w:szCs w:val="20"/>
+                        </w:rPr>
+                        <w:tab/>
+                        <w:t xml:space="preserve">int </w:t>
+                      </w:r>
+                      <w:proofErr w:type="spellStart"/>
+                      <w:r>
+                        <w:rPr>
+                          <w:rFonts w:cs="Consolas"/>
+                          <w:b/>
+                          <w:color w:val="FF0000"/>
+                          <w:sz w:val="20"/>
+                          <w:szCs w:val="20"/>
+                        </w:rPr>
+                        <w:t>resultadoReal</w:t>
+                      </w:r>
+                      <w:proofErr w:type="spellEnd"/>
+                      <w:r>
+                        <w:rPr>
+                          <w:rFonts w:cs="Consolas"/>
+                          <w:b/>
+                          <w:color w:val="FF0000"/>
+                          <w:sz w:val="20"/>
+                          <w:szCs w:val="20"/>
+                        </w:rPr>
+                        <w:t xml:space="preserve"> = </w:t>
+                      </w:r>
+                      <w:proofErr w:type="spellStart"/>
+                      <w:r>
+                        <w:rPr>
+                          <w:rFonts w:cs="Consolas"/>
+                          <w:b/>
+                          <w:color w:val="FF0000"/>
+                          <w:sz w:val="20"/>
+                          <w:szCs w:val="20"/>
+                        </w:rPr>
+                        <w:t>julgamento.calculaPena</w:t>
+                      </w:r>
+                      <w:proofErr w:type="spellEnd"/>
+                      <w:r>
+                        <w:rPr>
+                          <w:rFonts w:cs="Consolas"/>
+                          <w:b/>
+                          <w:color w:val="FF0000"/>
+                          <w:sz w:val="20"/>
+                          <w:szCs w:val="20"/>
+                        </w:rPr>
+                        <w:t>("</w:t>
+                      </w:r>
+                      <w:proofErr w:type="spellStart"/>
+                      <w:r>
+                        <w:rPr>
+                          <w:rFonts w:cs="Consolas"/>
+                          <w:b/>
+                          <w:color w:val="FF0000"/>
+                          <w:sz w:val="20"/>
+                          <w:szCs w:val="20"/>
+                        </w:rPr>
+                        <w:t>Nao</w:t>
+                      </w:r>
+                      <w:proofErr w:type="spellEnd"/>
+                      <w:r>
+                        <w:rPr>
+                          <w:rFonts w:cs="Consolas"/>
+                          <w:b/>
+                          <w:color w:val="FF0000"/>
+                          <w:sz w:val="20"/>
+                          <w:szCs w:val="20"/>
+                        </w:rPr>
+                        <w:t>", "sim");</w:t>
+                      </w:r>
+                    </w:p>
+                    <w:p>
+                      <w:pPr>
+                        <w:autoSpaceDE w:val="0"/>
+                        <w:autoSpaceDN w:val="0"/>
+                        <w:adjustRightInd w:val="0"/>
+                        <w:spacing w:after="0" w:line="240" w:lineRule="auto"/>
+                        <w:rPr>
+                          <w:rFonts w:cs="Consolas"/>
+                          <w:b/>
+                          <w:color w:val="FF0000"/>
+                          <w:sz w:val="20"/>
+                          <w:szCs w:val="20"/>
+                        </w:rPr>
+                      </w:pPr>
+                      <w:r>
+                        <w:rPr>
+                          <w:rFonts w:cs="Consolas"/>
+                          <w:b/>
+                          <w:color w:val="FF0000"/>
+                          <w:sz w:val="20"/>
+                          <w:szCs w:val="20"/>
+                        </w:rPr>
+                        <w:tab/>
+                      </w:r>
+                      <w:r>
+                        <w:rPr>
+                          <w:rFonts w:cs="Consolas"/>
+                          <w:b/>
+                          <w:color w:val="FF0000"/>
+                          <w:sz w:val="20"/>
+                          <w:szCs w:val="20"/>
+                        </w:rPr>
+                        <w:tab/>
+                      </w:r>
+                      <w:r>
+                        <w:rPr>
+                          <w:rFonts w:cs="Consolas"/>
+                          <w:b/>
+                          <w:color w:val="FF0000"/>
+                          <w:sz w:val="20"/>
+                          <w:szCs w:val="20"/>
+                        </w:rPr>
+                        <w:tab/>
+                      </w:r>
+                      <w:proofErr w:type="spellStart"/>
+                      <w:r>
+                        <w:rPr>
+                          <w:rFonts w:cs="Consolas"/>
+                          <w:b/>
+                          <w:i/>
+                          <w:iCs/>
+                          <w:color w:val="FF0000"/>
+                          <w:sz w:val="20"/>
+                          <w:szCs w:val="20"/>
+                        </w:rPr>
+                        <w:t>assertEquals</w:t>
+                      </w:r>
+                      <w:proofErr w:type="spellEnd"/>
+                      <w:r>
+                        <w:rPr>
+                          <w:rFonts w:cs="Consolas"/>
+                          <w:b/>
+                          <w:color w:val="FF0000"/>
+                          <w:sz w:val="20"/>
+                          <w:szCs w:val="20"/>
+                        </w:rPr>
+                        <w:t>(</w:t>
+                      </w:r>
+                      <w:proofErr w:type="spellStart"/>
+                      <w:r>
+                        <w:rPr>
+                          <w:rFonts w:cs="Consolas"/>
+                          <w:b/>
+                          <w:color w:val="FF0000"/>
+                          <w:sz w:val="20"/>
+                          <w:szCs w:val="20"/>
+                        </w:rPr>
+                        <w:t>resultadoEsperado</w:t>
+                      </w:r>
+                      <w:proofErr w:type="spellEnd"/>
+                      <w:r>
+                        <w:rPr>
+                          <w:rFonts w:cs="Consolas"/>
+                          <w:b/>
+                          <w:color w:val="FF0000"/>
+                          <w:sz w:val="20"/>
+                          <w:szCs w:val="20"/>
+                        </w:rPr>
+                        <w:t xml:space="preserve">, </w:t>
+                      </w:r>
+                      <w:proofErr w:type="spellStart"/>
+                      <w:r>
+                        <w:rPr>
+                          <w:rFonts w:cs="Consolas"/>
+                          <w:b/>
+                          <w:color w:val="FF0000"/>
+                          <w:sz w:val="20"/>
+                          <w:szCs w:val="20"/>
+                        </w:rPr>
+                        <w:t>resultadoReal</w:t>
+                      </w:r>
+                      <w:proofErr w:type="spellEnd"/>
+                      <w:r>
+                        <w:rPr>
+                          <w:rFonts w:cs="Consolas"/>
+                          <w:b/>
+                          <w:color w:val="FF0000"/>
+                          <w:sz w:val="20"/>
+                          <w:szCs w:val="20"/>
+                        </w:rPr>
+                        <w:t>);</w:t>
+                      </w:r>
+                    </w:p>
+                    <w:p>
+                      <w:pPr>
+                        <w:autoSpaceDE w:val="0"/>
+                        <w:autoSpaceDN w:val="0"/>
+                        <w:adjustRightInd w:val="0"/>
+                        <w:spacing w:after="0" w:line="240" w:lineRule="auto"/>
+                        <w:rPr>
+                          <w:rFonts w:cs="Consolas"/>
+                          <w:sz w:val="20"/>
+                          <w:szCs w:val="20"/>
+                        </w:rPr>
+                      </w:pPr>
+                      <w:r>
+                        <w:rPr>
+                          <w:rFonts w:cs="Consolas"/>
+                          <w:sz w:val="20"/>
+                          <w:szCs w:val="20"/>
+                        </w:rPr>
+                        <w:tab/>
+                      </w:r>
+                      <w:r>
+                        <w:rPr>
+                          <w:rFonts w:cs="Consolas"/>
+                          <w:sz w:val="20"/>
+                          <w:szCs w:val="20"/>
+                        </w:rPr>
+                        <w:tab/>
+                      </w:r>
+                      <w:r>
+                        <w:rPr>
+                          <w:rFonts w:cs="Consolas"/>
+                          <w:sz w:val="20"/>
+                          <w:szCs w:val="20"/>
+                        </w:rPr>
+                        <w:tab/>
+                      </w:r>
+                    </w:p>
+                    <w:p>
+                      <w:pPr>
+                        <w:autoSpaceDE w:val="0"/>
+                        <w:autoSpaceDN w:val="0"/>
+                        <w:adjustRightInd w:val="0"/>
+                        <w:spacing w:after="0" w:line="240" w:lineRule="auto"/>
+                        <w:rPr>
+                          <w:rFonts w:cs="Consolas"/>
+                          <w:sz w:val="20"/>
+                          <w:szCs w:val="20"/>
+                        </w:rPr>
+                      </w:pPr>
+                      <w:r>
+                        <w:rPr>
+                          <w:rFonts w:cs="Consolas"/>
+                          <w:sz w:val="20"/>
+                          <w:szCs w:val="20"/>
+                        </w:rPr>
+                        <w:tab/>
+                        <w:t>}</w:t>
+                      </w:r>
+                    </w:p>
+                    <w:p>
+                      <w:pPr>
+                        <w:autoSpaceDE w:val="0"/>
+                        <w:autoSpaceDN w:val="0"/>
+                        <w:adjustRightInd w:val="0"/>
+                        <w:spacing w:after="0" w:line="240" w:lineRule="auto"/>
+                        <w:rPr>
+                          <w:rFonts w:cs="Consolas"/>
+                          <w:sz w:val="20"/>
+                          <w:szCs w:val="20"/>
+                        </w:rPr>
+                      </w:pPr>
+                    </w:p>
+                    <w:p>
+                      <w:pPr>
+                        <w:autoSpaceDE w:val="0"/>
+                        <w:autoSpaceDN w:val="0"/>
+                        <w:adjustRightInd w:val="0"/>
+                        <w:spacing w:after="0" w:line="240" w:lineRule="auto"/>
+                        <w:rPr>
+                          <w:rFonts w:cs="Consolas"/>
+                          <w:sz w:val="20"/>
+                          <w:szCs w:val="20"/>
+                        </w:rPr>
+                      </w:pPr>
+                      <w:r>
+                        <w:rPr>
+                          <w:rFonts w:cs="Consolas"/>
+                          <w:sz w:val="20"/>
+                          <w:szCs w:val="20"/>
+                        </w:rPr>
+                        <w:t>}</w:t>
+                      </w:r>
+                    </w:p>
+                    <w:p>
+                      <w:pPr>
+                        <w:rPr>
+                          <w:lang w:val="en-US"/>
+                        </w:rPr>
+                      </w:pPr>
+                    </w:p>
+                  </w:txbxContent>
+                </v:textbox>
+                <w10:wrap type="square" anchorx="margin"/>
+              </v:shape>
+            </w:pict>
+          </mc:Fallback>
+        </mc:AlternateContent>
+      </w:r>
+      <w:r>
+        <w:rPr>
+          <w:rFonts w:cs="Consolas"/>
+          <w:sz w:val="28"/>
+          <w:szCs w:val="20"/>
+        </w:rPr>
+        <w:br w:type="page"/>
+      </w:r>
+    </w:p>
+    <w:p>
+      <w:pPr>
+        <w:pStyle w:val="ListParagraph"/>
+        <w:autoSpaceDE w:val="0"/>
+        <w:autoSpaceDN w:val="0"/>
+        <w:adjustRightInd w:val="0"/>
+        <w:spacing w:after="0" w:line="240" w:lineRule="auto"/>
+        <w:rPr>
+          <w:rFonts w:cs="Consolas"/>
+          <w:sz w:val="28"/>
+          <w:szCs w:val="20"/>
+        </w:rPr>
+      </w:pPr>
+      <w:bookmarkStart w:id="0" w:name="_GoBack"/>
+      <w:bookmarkEnd w:id="0"/>
     </w:p>
     <w:sectPr>
       <w:pgSz w:w="11906" w:h="16838"/>
@@ -5223,7 +7027,7 @@
         <w:rFonts w:ascii="Symbol" w:hAnsi="Symbol" w:hint="default"/>
       </w:rPr>
     </w:lvl>
-    <w:lvl w:ilvl="1" w:tplc="04160003" w:tentative="1">
+    <w:lvl w:ilvl="1" w:tplc="04160003">
       <w:start w:val="1"/>
       <w:numFmt w:val="bullet"/>
       <w:lvlText w:val="o"/>
@@ -6071,7 +7875,7 @@
 </file>
 
 <file path=customXml/itemProps1.xml><?xml version="1.0" encoding="utf-8"?>
-<ds:datastoreItem xmlns:ds="http://schemas.openxmlformats.org/officeDocument/2006/customXml" ds:itemID="{F65B20B1-9BA9-4BD8-BB63-26CBA995A7B1}">
+<ds:datastoreItem xmlns:ds="http://schemas.openxmlformats.org/officeDocument/2006/customXml" ds:itemID="{E189B08E-78FC-4A18-9EF4-CA749899BA3A}">
   <ds:schemaRefs>
     <ds:schemaRef ds:uri="http://schemas.openxmlformats.org/officeDocument/2006/bibliography"/>
   </ds:schemaRefs>

</xml_diff>

<commit_message>
Release Final e QOL - mais metódos de teste 👍
</commit_message>
<xml_diff>
--- a/testes/Relatorio de Testes RM78882.docx
+++ b/testes/Relatorio de Testes RM78882.docx
@@ -6814,6 +6814,10 @@
     <w:p>
       <w:pPr>
         <w:pStyle w:val="ListParagraph"/>
+        <w:numPr>
+          <w:ilvl w:val="0"/>
+          <w:numId w:val="5"/>
+        </w:numPr>
         <w:autoSpaceDE w:val="0"/>
         <w:autoSpaceDN w:val="0"/>
         <w:adjustRightInd w:val="0"/>
@@ -6824,6 +6828,4533 @@
           <w:szCs w:val="20"/>
         </w:rPr>
       </w:pPr>
+      <w:r>
+        <w:rPr>
+          <w:noProof/>
+        </w:rPr>
+        <w:lastRenderedPageBreak/>
+        <mc:AlternateContent>
+          <mc:Choice Requires="wps">
+            <w:drawing>
+              <wp:anchor distT="45720" distB="45720" distL="114300" distR="114300" simplePos="0" relativeHeight="251667456" behindDoc="0" locked="0" layoutInCell="1" allowOverlap="1">
+                <wp:simplePos x="0" y="0"/>
+                <wp:positionH relativeFrom="margin">
+                  <wp:align>left</wp:align>
+                </wp:positionH>
+                <wp:positionV relativeFrom="paragraph">
+                  <wp:posOffset>995680</wp:posOffset>
+                </wp:positionV>
+                <wp:extent cx="5372100" cy="7429500"/>
+                <wp:effectExtent l="0" t="0" r="19050" b="19050"/>
+                <wp:wrapSquare wrapText="bothSides"/>
+                <wp:docPr id="5" name="Text Box 2"/>
+                <wp:cNvGraphicFramePr>
+                  <a:graphicFrameLocks xmlns:a="http://schemas.openxmlformats.org/drawingml/2006/main"/>
+                </wp:cNvGraphicFramePr>
+                <a:graphic xmlns:a="http://schemas.openxmlformats.org/drawingml/2006/main">
+                  <a:graphicData uri="http://schemas.microsoft.com/office/word/2010/wordprocessingShape">
+                    <wps:wsp>
+                      <wps:cNvSpPr txBox="1">
+                        <a:spLocks noChangeArrowheads="1"/>
+                      </wps:cNvSpPr>
+                      <wps:spPr bwMode="auto">
+                        <a:xfrm>
+                          <a:off x="0" y="0"/>
+                          <a:ext cx="5372100" cy="7429500"/>
+                        </a:xfrm>
+                        <a:prstGeom prst="rect">
+                          <a:avLst/>
+                        </a:prstGeom>
+                        <a:solidFill>
+                          <a:srgbClr val="FFFFFF"/>
+                        </a:solidFill>
+                        <a:ln w="9525">
+                          <a:solidFill>
+                            <a:srgbClr val="000000"/>
+                          </a:solidFill>
+                          <a:miter lim="800000"/>
+                          <a:headEnd/>
+                          <a:tailEnd/>
+                        </a:ln>
+                      </wps:spPr>
+                      <wps:txbx>
+                        <w:txbxContent>
+                          <w:p>
+                            <w:pPr>
+                              <w:autoSpaceDE w:val="0"/>
+                              <w:autoSpaceDN w:val="0"/>
+                              <w:adjustRightInd w:val="0"/>
+                              <w:spacing w:after="0" w:line="240" w:lineRule="auto"/>
+                              <w:rPr>
+                                <w:rFonts w:cs="Consolas"/>
+                                <w:sz w:val="20"/>
+                                <w:szCs w:val="20"/>
+                                <w:lang w:val="en-US"/>
+                              </w:rPr>
+                            </w:pPr>
+                            <w:r>
+                              <w:rPr>
+                                <w:rFonts w:cs="Consolas"/>
+                                <w:sz w:val="20"/>
+                                <w:szCs w:val="20"/>
+                                <w:lang w:val="en-US"/>
+                              </w:rPr>
+                              <w:t xml:space="preserve">import static </w:t>
+                            </w:r>
+                            <w:proofErr w:type="spellStart"/>
+                            <w:proofErr w:type="gramStart"/>
+                            <w:r>
+                              <w:rPr>
+                                <w:rFonts w:cs="Consolas"/>
+                                <w:sz w:val="20"/>
+                                <w:szCs w:val="20"/>
+                                <w:lang w:val="en-US"/>
+                              </w:rPr>
+                              <w:t>org.junit.jupiter.api.Assertions</w:t>
+                            </w:r>
+                            <w:proofErr w:type="spellEnd"/>
+                            <w:proofErr w:type="gramEnd"/>
+                            <w:r>
+                              <w:rPr>
+                                <w:rFonts w:cs="Consolas"/>
+                                <w:sz w:val="20"/>
+                                <w:szCs w:val="20"/>
+                                <w:lang w:val="en-US"/>
+                              </w:rPr>
+                              <w:t>.*;</w:t>
+                            </w:r>
+                          </w:p>
+                          <w:p>
+                            <w:pPr>
+                              <w:autoSpaceDE w:val="0"/>
+                              <w:autoSpaceDN w:val="0"/>
+                              <w:adjustRightInd w:val="0"/>
+                              <w:spacing w:after="0" w:line="240" w:lineRule="auto"/>
+                              <w:rPr>
+                                <w:rFonts w:cs="Consolas"/>
+                                <w:sz w:val="20"/>
+                                <w:szCs w:val="20"/>
+                                <w:lang w:val="en-US"/>
+                              </w:rPr>
+                            </w:pPr>
+                          </w:p>
+                          <w:p>
+                            <w:pPr>
+                              <w:autoSpaceDE w:val="0"/>
+                              <w:autoSpaceDN w:val="0"/>
+                              <w:adjustRightInd w:val="0"/>
+                              <w:spacing w:after="0" w:line="240" w:lineRule="auto"/>
+                              <w:rPr>
+                                <w:rFonts w:cs="Consolas"/>
+                                <w:sz w:val="20"/>
+                                <w:szCs w:val="20"/>
+                                <w:lang w:val="en-US"/>
+                              </w:rPr>
+                            </w:pPr>
+                            <w:r>
+                              <w:rPr>
+                                <w:rFonts w:cs="Consolas"/>
+                                <w:sz w:val="20"/>
+                                <w:szCs w:val="20"/>
+                                <w:lang w:val="en-US"/>
+                              </w:rPr>
+                              <w:t xml:space="preserve">import </w:t>
+                            </w:r>
+                            <w:proofErr w:type="spellStart"/>
+                            <w:proofErr w:type="gramStart"/>
+                            <w:r>
+                              <w:rPr>
+                                <w:rFonts w:cs="Consolas"/>
+                                <w:sz w:val="20"/>
+                                <w:szCs w:val="20"/>
+                                <w:lang w:val="en-US"/>
+                              </w:rPr>
+                              <w:t>org.junit.jupiter.api.Test</w:t>
+                            </w:r>
+                            <w:proofErr w:type="spellEnd"/>
+                            <w:proofErr w:type="gramEnd"/>
+                            <w:r>
+                              <w:rPr>
+                                <w:rFonts w:cs="Consolas"/>
+                                <w:sz w:val="20"/>
+                                <w:szCs w:val="20"/>
+                                <w:lang w:val="en-US"/>
+                              </w:rPr>
+                              <w:t>;</w:t>
+                            </w:r>
+                          </w:p>
+                          <w:p>
+                            <w:pPr>
+                              <w:autoSpaceDE w:val="0"/>
+                              <w:autoSpaceDN w:val="0"/>
+                              <w:adjustRightInd w:val="0"/>
+                              <w:spacing w:after="0" w:line="240" w:lineRule="auto"/>
+                              <w:rPr>
+                                <w:rFonts w:cs="Consolas"/>
+                                <w:sz w:val="20"/>
+                                <w:szCs w:val="20"/>
+                                <w:lang w:val="en-US"/>
+                              </w:rPr>
+                            </w:pPr>
+                          </w:p>
+                          <w:p>
+                            <w:pPr>
+                              <w:autoSpaceDE w:val="0"/>
+                              <w:autoSpaceDN w:val="0"/>
+                              <w:adjustRightInd w:val="0"/>
+                              <w:spacing w:after="0" w:line="240" w:lineRule="auto"/>
+                              <w:rPr>
+                                <w:rFonts w:cs="Consolas"/>
+                                <w:sz w:val="20"/>
+                                <w:szCs w:val="20"/>
+                              </w:rPr>
+                            </w:pPr>
+                            <w:r>
+                              <w:rPr>
+                                <w:rFonts w:cs="Consolas"/>
+                                <w:sz w:val="20"/>
+                                <w:szCs w:val="20"/>
+                              </w:rPr>
+                              <w:t xml:space="preserve">class </w:t>
+                            </w:r>
+                            <w:proofErr w:type="spellStart"/>
+                            <w:r>
+                              <w:rPr>
+                                <w:rFonts w:cs="Consolas"/>
+                                <w:sz w:val="20"/>
+                                <w:szCs w:val="20"/>
+                              </w:rPr>
+                              <w:t>JulgamentoPrisioneiroTest</w:t>
+                            </w:r>
+                            <w:proofErr w:type="spellEnd"/>
+                            <w:r>
+                              <w:rPr>
+                                <w:rFonts w:cs="Consolas"/>
+                                <w:sz w:val="20"/>
+                                <w:szCs w:val="20"/>
+                              </w:rPr>
+                              <w:t xml:space="preserve"> {</w:t>
+                            </w:r>
+                          </w:p>
+                          <w:p>
+                            <w:pPr>
+                              <w:autoSpaceDE w:val="0"/>
+                              <w:autoSpaceDN w:val="0"/>
+                              <w:adjustRightInd w:val="0"/>
+                              <w:spacing w:after="0" w:line="240" w:lineRule="auto"/>
+                              <w:rPr>
+                                <w:rFonts w:cs="Consolas"/>
+                                <w:sz w:val="20"/>
+                                <w:szCs w:val="20"/>
+                              </w:rPr>
+                            </w:pPr>
+                          </w:p>
+                          <w:p>
+                            <w:pPr>
+                              <w:autoSpaceDE w:val="0"/>
+                              <w:autoSpaceDN w:val="0"/>
+                              <w:adjustRightInd w:val="0"/>
+                              <w:spacing w:after="0" w:line="240" w:lineRule="auto"/>
+                              <w:rPr>
+                                <w:rFonts w:cs="Consolas"/>
+                                <w:b/>
+                                <w:color w:val="FF0000"/>
+                                <w:sz w:val="20"/>
+                                <w:szCs w:val="20"/>
+                              </w:rPr>
+                            </w:pPr>
+                            <w:r>
+                              <w:rPr>
+                                <w:rFonts w:cs="Consolas"/>
+                                <w:sz w:val="20"/>
+                                <w:szCs w:val="20"/>
+                              </w:rPr>
+                              <w:tab/>
+                            </w:r>
+                            <w:r>
+                              <w:rPr>
+                                <w:rFonts w:cs="Consolas"/>
+                                <w:b/>
+                                <w:i/>
+                                <w:iCs/>
+                                <w:color w:val="FF0000"/>
+                                <w:sz w:val="20"/>
+                                <w:szCs w:val="20"/>
+                              </w:rPr>
+                              <w:t>@Test</w:t>
+                            </w:r>
+                          </w:p>
+                          <w:p>
+                            <w:pPr>
+                              <w:autoSpaceDE w:val="0"/>
+                              <w:autoSpaceDN w:val="0"/>
+                              <w:adjustRightInd w:val="0"/>
+                              <w:spacing w:after="0" w:line="240" w:lineRule="auto"/>
+                              <w:rPr>
+                                <w:rFonts w:cs="Consolas"/>
+                                <w:b/>
+                                <w:color w:val="FF0000"/>
+                                <w:sz w:val="20"/>
+                                <w:szCs w:val="20"/>
+                              </w:rPr>
+                            </w:pPr>
+                            <w:r>
+                              <w:rPr>
+                                <w:rFonts w:cs="Consolas"/>
+                                <w:b/>
+                                <w:color w:val="FF0000"/>
+                                <w:sz w:val="20"/>
+                                <w:szCs w:val="20"/>
+                              </w:rPr>
+                              <w:tab/>
+                            </w:r>
+                            <w:proofErr w:type="spellStart"/>
+                            <w:r>
+                              <w:rPr>
+                                <w:rFonts w:cs="Consolas"/>
+                                <w:b/>
+                                <w:color w:val="FF0000"/>
+                                <w:sz w:val="20"/>
+                                <w:szCs w:val="20"/>
+                              </w:rPr>
+                              <w:t>void</w:t>
+                            </w:r>
+                            <w:proofErr w:type="spellEnd"/>
+                            <w:r>
+                              <w:rPr>
+                                <w:rFonts w:cs="Consolas"/>
+                                <w:b/>
+                                <w:color w:val="FF0000"/>
+                                <w:sz w:val="20"/>
+                                <w:szCs w:val="20"/>
+                              </w:rPr>
+                              <w:t xml:space="preserve"> </w:t>
+                            </w:r>
+                            <w:proofErr w:type="spellStart"/>
+                            <w:r>
+                              <w:rPr>
+                                <w:rFonts w:cs="Consolas"/>
+                                <w:b/>
+                                <w:color w:val="FF0000"/>
+                                <w:sz w:val="20"/>
+                                <w:szCs w:val="20"/>
+                              </w:rPr>
+                              <w:t>testCalculaPenaMutua</w:t>
+                            </w:r>
+                            <w:proofErr w:type="spellEnd"/>
+                            <w:r>
+                              <w:rPr>
+                                <w:rFonts w:cs="Consolas"/>
+                                <w:b/>
+                                <w:color w:val="FF0000"/>
+                                <w:sz w:val="20"/>
+                                <w:szCs w:val="20"/>
+                              </w:rPr>
+                              <w:t>() {</w:t>
+                            </w:r>
+                          </w:p>
+                          <w:p>
+                            <w:pPr>
+                              <w:autoSpaceDE w:val="0"/>
+                              <w:autoSpaceDN w:val="0"/>
+                              <w:adjustRightInd w:val="0"/>
+                              <w:spacing w:after="0" w:line="240" w:lineRule="auto"/>
+                              <w:rPr>
+                                <w:rFonts w:cs="Consolas"/>
+                                <w:b/>
+                                <w:color w:val="FF0000"/>
+                                <w:sz w:val="20"/>
+                                <w:szCs w:val="20"/>
+                              </w:rPr>
+                            </w:pPr>
+                          </w:p>
+                          <w:p>
+                            <w:pPr>
+                              <w:autoSpaceDE w:val="0"/>
+                              <w:autoSpaceDN w:val="0"/>
+                              <w:adjustRightInd w:val="0"/>
+                              <w:spacing w:after="0" w:line="240" w:lineRule="auto"/>
+                              <w:rPr>
+                                <w:rFonts w:cs="Consolas"/>
+                                <w:b/>
+                                <w:color w:val="FF0000"/>
+                                <w:sz w:val="20"/>
+                                <w:szCs w:val="20"/>
+                              </w:rPr>
+                            </w:pPr>
+                            <w:r>
+                              <w:rPr>
+                                <w:rFonts w:cs="Consolas"/>
+                                <w:b/>
+                                <w:color w:val="FF0000"/>
+                                <w:sz w:val="20"/>
+                                <w:szCs w:val="20"/>
+                              </w:rPr>
+                              <w:tab/>
+                            </w:r>
+                            <w:r>
+                              <w:rPr>
+                                <w:rFonts w:cs="Consolas"/>
+                                <w:b/>
+                                <w:color w:val="FF0000"/>
+                                <w:sz w:val="20"/>
+                                <w:szCs w:val="20"/>
+                              </w:rPr>
+                              <w:tab/>
+                              <w:t>JulgamentoPrisioneiro julgamento = new JulgamentoPrisioneiro();</w:t>
+                            </w:r>
+                          </w:p>
+                          <w:p>
+                            <w:pPr>
+                              <w:autoSpaceDE w:val="0"/>
+                              <w:autoSpaceDN w:val="0"/>
+                              <w:adjustRightInd w:val="0"/>
+                              <w:spacing w:after="0" w:line="240" w:lineRule="auto"/>
+                              <w:rPr>
+                                <w:rFonts w:cs="Consolas"/>
+                                <w:b/>
+                                <w:color w:val="FF0000"/>
+                                <w:sz w:val="20"/>
+                                <w:szCs w:val="20"/>
+                              </w:rPr>
+                            </w:pPr>
+                            <w:r>
+                              <w:rPr>
+                                <w:rFonts w:cs="Consolas"/>
+                                <w:b/>
+                                <w:color w:val="FF0000"/>
+                                <w:sz w:val="20"/>
+                                <w:szCs w:val="20"/>
+                              </w:rPr>
+                              <w:tab/>
+                            </w:r>
+                            <w:r>
+                              <w:rPr>
+                                <w:rFonts w:cs="Consolas"/>
+                                <w:b/>
+                                <w:color w:val="FF0000"/>
+                                <w:sz w:val="20"/>
+                                <w:szCs w:val="20"/>
+                              </w:rPr>
+                              <w:tab/>
+                              <w:t xml:space="preserve">int </w:t>
+                            </w:r>
+                            <w:proofErr w:type="spellStart"/>
+                            <w:r>
+                              <w:rPr>
+                                <w:rFonts w:cs="Consolas"/>
+                                <w:b/>
+                                <w:color w:val="FF0000"/>
+                                <w:sz w:val="20"/>
+                                <w:szCs w:val="20"/>
+                              </w:rPr>
+                              <w:t>resultadoEsperado</w:t>
+                            </w:r>
+                            <w:proofErr w:type="spellEnd"/>
+                            <w:r>
+                              <w:rPr>
+                                <w:rFonts w:cs="Consolas"/>
+                                <w:b/>
+                                <w:color w:val="FF0000"/>
+                                <w:sz w:val="20"/>
+                                <w:szCs w:val="20"/>
+                              </w:rPr>
+                              <w:t xml:space="preserve"> = 5;</w:t>
+                            </w:r>
+                          </w:p>
+                          <w:p>
+                            <w:pPr>
+                              <w:autoSpaceDE w:val="0"/>
+                              <w:autoSpaceDN w:val="0"/>
+                              <w:adjustRightInd w:val="0"/>
+                              <w:spacing w:after="0" w:line="240" w:lineRule="auto"/>
+                              <w:rPr>
+                                <w:rFonts w:cs="Consolas"/>
+                                <w:b/>
+                                <w:color w:val="FF0000"/>
+                                <w:sz w:val="20"/>
+                                <w:szCs w:val="20"/>
+                              </w:rPr>
+                            </w:pPr>
+                            <w:r>
+                              <w:rPr>
+                                <w:rFonts w:cs="Consolas"/>
+                                <w:b/>
+                                <w:color w:val="FF0000"/>
+                                <w:sz w:val="20"/>
+                                <w:szCs w:val="20"/>
+                              </w:rPr>
+                              <w:tab/>
+                            </w:r>
+                            <w:r>
+                              <w:rPr>
+                                <w:rFonts w:cs="Consolas"/>
+                                <w:b/>
+                                <w:color w:val="FF0000"/>
+                                <w:sz w:val="20"/>
+                                <w:szCs w:val="20"/>
+                              </w:rPr>
+                              <w:tab/>
+                              <w:t xml:space="preserve">int </w:t>
+                            </w:r>
+                            <w:proofErr w:type="spellStart"/>
+                            <w:r>
+                              <w:rPr>
+                                <w:rFonts w:cs="Consolas"/>
+                                <w:b/>
+                                <w:color w:val="FF0000"/>
+                                <w:sz w:val="20"/>
+                                <w:szCs w:val="20"/>
+                              </w:rPr>
+                              <w:t>resultadoReal</w:t>
+                            </w:r>
+                            <w:proofErr w:type="spellEnd"/>
+                            <w:r>
+                              <w:rPr>
+                                <w:rFonts w:cs="Consolas"/>
+                                <w:b/>
+                                <w:color w:val="FF0000"/>
+                                <w:sz w:val="20"/>
+                                <w:szCs w:val="20"/>
+                              </w:rPr>
+                              <w:t xml:space="preserve"> = </w:t>
+                            </w:r>
+                            <w:proofErr w:type="spellStart"/>
+                            <w:r>
+                              <w:rPr>
+                                <w:rFonts w:cs="Consolas"/>
+                                <w:b/>
+                                <w:color w:val="FF0000"/>
+                                <w:sz w:val="20"/>
+                                <w:szCs w:val="20"/>
+                              </w:rPr>
+                              <w:t>julgamento.calculaPena</w:t>
+                            </w:r>
+                            <w:proofErr w:type="spellEnd"/>
+                            <w:r>
+                              <w:rPr>
+                                <w:rFonts w:cs="Consolas"/>
+                                <w:b/>
+                                <w:color w:val="FF0000"/>
+                                <w:sz w:val="20"/>
+                                <w:szCs w:val="20"/>
+                              </w:rPr>
+                              <w:t>("sim", "sim");</w:t>
+                            </w:r>
+                          </w:p>
+                          <w:p>
+                            <w:pPr>
+                              <w:autoSpaceDE w:val="0"/>
+                              <w:autoSpaceDN w:val="0"/>
+                              <w:adjustRightInd w:val="0"/>
+                              <w:spacing w:after="0" w:line="240" w:lineRule="auto"/>
+                              <w:rPr>
+                                <w:rFonts w:cs="Consolas"/>
+                                <w:b/>
+                                <w:color w:val="FF0000"/>
+                                <w:sz w:val="20"/>
+                                <w:szCs w:val="20"/>
+                              </w:rPr>
+                            </w:pPr>
+                            <w:r>
+                              <w:rPr>
+                                <w:rFonts w:cs="Consolas"/>
+                                <w:b/>
+                                <w:color w:val="FF0000"/>
+                                <w:sz w:val="20"/>
+                                <w:szCs w:val="20"/>
+                              </w:rPr>
+                              <w:tab/>
+                            </w:r>
+                            <w:r>
+                              <w:rPr>
+                                <w:rFonts w:cs="Consolas"/>
+                                <w:b/>
+                                <w:color w:val="FF0000"/>
+                                <w:sz w:val="20"/>
+                                <w:szCs w:val="20"/>
+                              </w:rPr>
+                              <w:tab/>
+                            </w:r>
+                            <w:proofErr w:type="spellStart"/>
+                            <w:r>
+                              <w:rPr>
+                                <w:rFonts w:cs="Consolas"/>
+                                <w:b/>
+                                <w:i/>
+                                <w:iCs/>
+                                <w:color w:val="FF0000"/>
+                                <w:sz w:val="20"/>
+                                <w:szCs w:val="20"/>
+                              </w:rPr>
+                              <w:t>assertEquals</w:t>
+                            </w:r>
+                            <w:proofErr w:type="spellEnd"/>
+                            <w:r>
+                              <w:rPr>
+                                <w:rFonts w:cs="Consolas"/>
+                                <w:b/>
+                                <w:color w:val="FF0000"/>
+                                <w:sz w:val="20"/>
+                                <w:szCs w:val="20"/>
+                              </w:rPr>
+                              <w:t>(</w:t>
+                            </w:r>
+                            <w:proofErr w:type="spellStart"/>
+                            <w:r>
+                              <w:rPr>
+                                <w:rFonts w:cs="Consolas"/>
+                                <w:b/>
+                                <w:color w:val="FF0000"/>
+                                <w:sz w:val="20"/>
+                                <w:szCs w:val="20"/>
+                              </w:rPr>
+                              <w:t>resultadoEsperado</w:t>
+                            </w:r>
+                            <w:proofErr w:type="spellEnd"/>
+                            <w:r>
+                              <w:rPr>
+                                <w:rFonts w:cs="Consolas"/>
+                                <w:b/>
+                                <w:color w:val="FF0000"/>
+                                <w:sz w:val="20"/>
+                                <w:szCs w:val="20"/>
+                              </w:rPr>
+                              <w:t xml:space="preserve">, </w:t>
+                            </w:r>
+                            <w:proofErr w:type="spellStart"/>
+                            <w:r>
+                              <w:rPr>
+                                <w:rFonts w:cs="Consolas"/>
+                                <w:b/>
+                                <w:color w:val="FF0000"/>
+                                <w:sz w:val="20"/>
+                                <w:szCs w:val="20"/>
+                              </w:rPr>
+                              <w:t>resultadoReal</w:t>
+                            </w:r>
+                            <w:proofErr w:type="spellEnd"/>
+                            <w:r>
+                              <w:rPr>
+                                <w:rFonts w:cs="Consolas"/>
+                                <w:b/>
+                                <w:color w:val="FF0000"/>
+                                <w:sz w:val="20"/>
+                                <w:szCs w:val="20"/>
+                              </w:rPr>
+                              <w:t>);</w:t>
+                            </w:r>
+                          </w:p>
+                          <w:p>
+                            <w:pPr>
+                              <w:autoSpaceDE w:val="0"/>
+                              <w:autoSpaceDN w:val="0"/>
+                              <w:adjustRightInd w:val="0"/>
+                              <w:spacing w:after="0" w:line="240" w:lineRule="auto"/>
+                              <w:rPr>
+                                <w:rFonts w:cs="Consolas"/>
+                                <w:b/>
+                                <w:color w:val="FF0000"/>
+                                <w:sz w:val="20"/>
+                                <w:szCs w:val="20"/>
+                              </w:rPr>
+                            </w:pPr>
+                          </w:p>
+                          <w:p>
+                            <w:pPr>
+                              <w:autoSpaceDE w:val="0"/>
+                              <w:autoSpaceDN w:val="0"/>
+                              <w:adjustRightInd w:val="0"/>
+                              <w:spacing w:after="0" w:line="240" w:lineRule="auto"/>
+                              <w:rPr>
+                                <w:rFonts w:cs="Consolas"/>
+                                <w:b/>
+                                <w:color w:val="FF0000"/>
+                                <w:sz w:val="20"/>
+                                <w:szCs w:val="20"/>
+                              </w:rPr>
+                            </w:pPr>
+                            <w:r>
+                              <w:rPr>
+                                <w:rFonts w:cs="Consolas"/>
+                                <w:b/>
+                                <w:color w:val="FF0000"/>
+                                <w:sz w:val="20"/>
+                                <w:szCs w:val="20"/>
+                              </w:rPr>
+                              <w:tab/>
+                              <w:t>}</w:t>
+                            </w:r>
+                          </w:p>
+                          <w:p>
+                            <w:pPr>
+                              <w:autoSpaceDE w:val="0"/>
+                              <w:autoSpaceDN w:val="0"/>
+                              <w:adjustRightInd w:val="0"/>
+                              <w:spacing w:after="0" w:line="240" w:lineRule="auto"/>
+                              <w:rPr>
+                                <w:rFonts w:cs="Consolas"/>
+                                <w:b/>
+                                <w:color w:val="FF0000"/>
+                                <w:sz w:val="20"/>
+                                <w:szCs w:val="20"/>
+                              </w:rPr>
+                            </w:pPr>
+                          </w:p>
+                          <w:p>
+                            <w:pPr>
+                              <w:autoSpaceDE w:val="0"/>
+                              <w:autoSpaceDN w:val="0"/>
+                              <w:adjustRightInd w:val="0"/>
+                              <w:spacing w:after="0" w:line="240" w:lineRule="auto"/>
+                              <w:rPr>
+                                <w:rFonts w:cs="Consolas"/>
+                                <w:b/>
+                                <w:color w:val="FF0000"/>
+                                <w:sz w:val="20"/>
+                                <w:szCs w:val="20"/>
+                              </w:rPr>
+                            </w:pPr>
+                            <w:r>
+                              <w:rPr>
+                                <w:rFonts w:cs="Consolas"/>
+                                <w:b/>
+                                <w:color w:val="FF0000"/>
+                                <w:sz w:val="20"/>
+                                <w:szCs w:val="20"/>
+                              </w:rPr>
+                              <w:tab/>
+                            </w:r>
+                            <w:r>
+                              <w:rPr>
+                                <w:rFonts w:cs="Consolas"/>
+                                <w:b/>
+                                <w:i/>
+                                <w:iCs/>
+                                <w:color w:val="FF0000"/>
+                                <w:sz w:val="20"/>
+                                <w:szCs w:val="20"/>
+                              </w:rPr>
+                              <w:t>@Test</w:t>
+                            </w:r>
+                          </w:p>
+                          <w:p>
+                            <w:pPr>
+                              <w:autoSpaceDE w:val="0"/>
+                              <w:autoSpaceDN w:val="0"/>
+                              <w:adjustRightInd w:val="0"/>
+                              <w:spacing w:after="0" w:line="240" w:lineRule="auto"/>
+                              <w:rPr>
+                                <w:rFonts w:cs="Consolas"/>
+                                <w:b/>
+                                <w:color w:val="FF0000"/>
+                                <w:sz w:val="20"/>
+                                <w:szCs w:val="20"/>
+                              </w:rPr>
+                            </w:pPr>
+                            <w:r>
+                              <w:rPr>
+                                <w:rFonts w:cs="Consolas"/>
+                                <w:b/>
+                                <w:color w:val="FF0000"/>
+                                <w:sz w:val="20"/>
+                                <w:szCs w:val="20"/>
+                              </w:rPr>
+                              <w:tab/>
+                            </w:r>
+                            <w:proofErr w:type="spellStart"/>
+                            <w:r>
+                              <w:rPr>
+                                <w:rFonts w:cs="Consolas"/>
+                                <w:b/>
+                                <w:color w:val="FF0000"/>
+                                <w:sz w:val="20"/>
+                                <w:szCs w:val="20"/>
+                              </w:rPr>
+                              <w:t>void</w:t>
+                            </w:r>
+                            <w:proofErr w:type="spellEnd"/>
+                            <w:r>
+                              <w:rPr>
+                                <w:rFonts w:cs="Consolas"/>
+                                <w:b/>
+                                <w:color w:val="FF0000"/>
+                                <w:sz w:val="20"/>
+                                <w:szCs w:val="20"/>
+                              </w:rPr>
+                              <w:t xml:space="preserve"> </w:t>
+                            </w:r>
+                            <w:proofErr w:type="spellStart"/>
+                            <w:r>
+                              <w:rPr>
+                                <w:rFonts w:cs="Consolas"/>
+                                <w:b/>
+                                <w:color w:val="FF0000"/>
+                                <w:sz w:val="20"/>
+                                <w:szCs w:val="20"/>
+                              </w:rPr>
+                              <w:t>testCalculaPenaIndividual</w:t>
+                            </w:r>
+                            <w:proofErr w:type="spellEnd"/>
+                            <w:r>
+                              <w:rPr>
+                                <w:rFonts w:cs="Consolas"/>
+                                <w:b/>
+                                <w:color w:val="FF0000"/>
+                                <w:sz w:val="20"/>
+                                <w:szCs w:val="20"/>
+                              </w:rPr>
+                              <w:t>() {</w:t>
+                            </w:r>
+                          </w:p>
+                          <w:p>
+                            <w:pPr>
+                              <w:autoSpaceDE w:val="0"/>
+                              <w:autoSpaceDN w:val="0"/>
+                              <w:adjustRightInd w:val="0"/>
+                              <w:spacing w:after="0" w:line="240" w:lineRule="auto"/>
+                              <w:rPr>
+                                <w:rFonts w:cs="Consolas"/>
+                                <w:b/>
+                                <w:color w:val="FF0000"/>
+                                <w:sz w:val="20"/>
+                                <w:szCs w:val="20"/>
+                              </w:rPr>
+                            </w:pPr>
+                          </w:p>
+                          <w:p>
+                            <w:pPr>
+                              <w:autoSpaceDE w:val="0"/>
+                              <w:autoSpaceDN w:val="0"/>
+                              <w:adjustRightInd w:val="0"/>
+                              <w:spacing w:after="0" w:line="240" w:lineRule="auto"/>
+                              <w:rPr>
+                                <w:rFonts w:cs="Consolas"/>
+                                <w:b/>
+                                <w:color w:val="FF0000"/>
+                                <w:sz w:val="20"/>
+                                <w:szCs w:val="20"/>
+                              </w:rPr>
+                            </w:pPr>
+                            <w:r>
+                              <w:rPr>
+                                <w:rFonts w:cs="Consolas"/>
+                                <w:b/>
+                                <w:color w:val="FF0000"/>
+                                <w:sz w:val="20"/>
+                                <w:szCs w:val="20"/>
+                              </w:rPr>
+                              <w:tab/>
+                            </w:r>
+                            <w:r>
+                              <w:rPr>
+                                <w:rFonts w:cs="Consolas"/>
+                                <w:b/>
+                                <w:color w:val="FF0000"/>
+                                <w:sz w:val="20"/>
+                                <w:szCs w:val="20"/>
+                              </w:rPr>
+                              <w:tab/>
+                              <w:t>JulgamentoPrisioneiro julgamento = new JulgamentoPrisioneiro();</w:t>
+                            </w:r>
+                          </w:p>
+                          <w:p>
+                            <w:pPr>
+                              <w:autoSpaceDE w:val="0"/>
+                              <w:autoSpaceDN w:val="0"/>
+                              <w:adjustRightInd w:val="0"/>
+                              <w:spacing w:after="0" w:line="240" w:lineRule="auto"/>
+                              <w:rPr>
+                                <w:rFonts w:cs="Consolas"/>
+                                <w:b/>
+                                <w:color w:val="FF0000"/>
+                                <w:sz w:val="20"/>
+                                <w:szCs w:val="20"/>
+                              </w:rPr>
+                            </w:pPr>
+                            <w:r>
+                              <w:rPr>
+                                <w:rFonts w:cs="Consolas"/>
+                                <w:b/>
+                                <w:color w:val="FF0000"/>
+                                <w:sz w:val="20"/>
+                                <w:szCs w:val="20"/>
+                              </w:rPr>
+                              <w:tab/>
+                            </w:r>
+                            <w:r>
+                              <w:rPr>
+                                <w:rFonts w:cs="Consolas"/>
+                                <w:b/>
+                                <w:color w:val="FF0000"/>
+                                <w:sz w:val="20"/>
+                                <w:szCs w:val="20"/>
+                              </w:rPr>
+                              <w:tab/>
+                              <w:t xml:space="preserve">int </w:t>
+                            </w:r>
+                            <w:proofErr w:type="spellStart"/>
+                            <w:r>
+                              <w:rPr>
+                                <w:rFonts w:cs="Consolas"/>
+                                <w:b/>
+                                <w:color w:val="FF0000"/>
+                                <w:sz w:val="20"/>
+                                <w:szCs w:val="20"/>
+                              </w:rPr>
+                              <w:t>resultadoEsperado</w:t>
+                            </w:r>
+                            <w:proofErr w:type="spellEnd"/>
+                            <w:r>
+                              <w:rPr>
+                                <w:rFonts w:cs="Consolas"/>
+                                <w:b/>
+                                <w:color w:val="FF0000"/>
+                                <w:sz w:val="20"/>
+                                <w:szCs w:val="20"/>
+                              </w:rPr>
+                              <w:t xml:space="preserve"> = 10;</w:t>
+                            </w:r>
+                          </w:p>
+                          <w:p>
+                            <w:pPr>
+                              <w:autoSpaceDE w:val="0"/>
+                              <w:autoSpaceDN w:val="0"/>
+                              <w:adjustRightInd w:val="0"/>
+                              <w:spacing w:after="0" w:line="240" w:lineRule="auto"/>
+                              <w:rPr>
+                                <w:rFonts w:cs="Consolas"/>
+                                <w:b/>
+                                <w:color w:val="FF0000"/>
+                                <w:sz w:val="20"/>
+                                <w:szCs w:val="20"/>
+                              </w:rPr>
+                            </w:pPr>
+                            <w:r>
+                              <w:rPr>
+                                <w:rFonts w:cs="Consolas"/>
+                                <w:b/>
+                                <w:color w:val="FF0000"/>
+                                <w:sz w:val="20"/>
+                                <w:szCs w:val="20"/>
+                              </w:rPr>
+                              <w:tab/>
+                            </w:r>
+                            <w:r>
+                              <w:rPr>
+                                <w:rFonts w:cs="Consolas"/>
+                                <w:b/>
+                                <w:color w:val="FF0000"/>
+                                <w:sz w:val="20"/>
+                                <w:szCs w:val="20"/>
+                              </w:rPr>
+                              <w:tab/>
+                              <w:t xml:space="preserve">int </w:t>
+                            </w:r>
+                            <w:proofErr w:type="spellStart"/>
+                            <w:r>
+                              <w:rPr>
+                                <w:rFonts w:cs="Consolas"/>
+                                <w:b/>
+                                <w:color w:val="FF0000"/>
+                                <w:sz w:val="20"/>
+                                <w:szCs w:val="20"/>
+                              </w:rPr>
+                              <w:t>resultadoReal</w:t>
+                            </w:r>
+                            <w:proofErr w:type="spellEnd"/>
+                            <w:r>
+                              <w:rPr>
+                                <w:rFonts w:cs="Consolas"/>
+                                <w:b/>
+                                <w:color w:val="FF0000"/>
+                                <w:sz w:val="20"/>
+                                <w:szCs w:val="20"/>
+                              </w:rPr>
+                              <w:t xml:space="preserve"> = </w:t>
+                            </w:r>
+                            <w:proofErr w:type="spellStart"/>
+                            <w:r>
+                              <w:rPr>
+                                <w:rFonts w:cs="Consolas"/>
+                                <w:b/>
+                                <w:color w:val="FF0000"/>
+                                <w:sz w:val="20"/>
+                                <w:szCs w:val="20"/>
+                              </w:rPr>
+                              <w:t>julgamento.calculaPena</w:t>
+                            </w:r>
+                            <w:proofErr w:type="spellEnd"/>
+                            <w:r>
+                              <w:rPr>
+                                <w:rFonts w:cs="Consolas"/>
+                                <w:b/>
+                                <w:color w:val="FF0000"/>
+                                <w:sz w:val="20"/>
+                                <w:szCs w:val="20"/>
+                              </w:rPr>
+                              <w:t>("sim", "</w:t>
+                            </w:r>
+                            <w:proofErr w:type="spellStart"/>
+                            <w:r>
+                              <w:rPr>
+                                <w:rFonts w:cs="Consolas"/>
+                                <w:b/>
+                                <w:color w:val="FF0000"/>
+                                <w:sz w:val="20"/>
+                                <w:szCs w:val="20"/>
+                              </w:rPr>
+                              <w:t>nao</w:t>
+                            </w:r>
+                            <w:proofErr w:type="spellEnd"/>
+                            <w:r>
+                              <w:rPr>
+                                <w:rFonts w:cs="Consolas"/>
+                                <w:b/>
+                                <w:color w:val="FF0000"/>
+                                <w:sz w:val="20"/>
+                                <w:szCs w:val="20"/>
+                              </w:rPr>
+                              <w:t>");</w:t>
+                            </w:r>
+                          </w:p>
+                          <w:p>
+                            <w:pPr>
+                              <w:autoSpaceDE w:val="0"/>
+                              <w:autoSpaceDN w:val="0"/>
+                              <w:adjustRightInd w:val="0"/>
+                              <w:spacing w:after="0" w:line="240" w:lineRule="auto"/>
+                              <w:rPr>
+                                <w:rFonts w:cs="Consolas"/>
+                                <w:b/>
+                                <w:color w:val="FF0000"/>
+                                <w:sz w:val="20"/>
+                                <w:szCs w:val="20"/>
+                              </w:rPr>
+                            </w:pPr>
+                            <w:r>
+                              <w:rPr>
+                                <w:rFonts w:cs="Consolas"/>
+                                <w:b/>
+                                <w:color w:val="FF0000"/>
+                                <w:sz w:val="20"/>
+                                <w:szCs w:val="20"/>
+                              </w:rPr>
+                              <w:tab/>
+                            </w:r>
+                            <w:r>
+                              <w:rPr>
+                                <w:rFonts w:cs="Consolas"/>
+                                <w:b/>
+                                <w:color w:val="FF0000"/>
+                                <w:sz w:val="20"/>
+                                <w:szCs w:val="20"/>
+                              </w:rPr>
+                              <w:tab/>
+                            </w:r>
+                            <w:proofErr w:type="spellStart"/>
+                            <w:r>
+                              <w:rPr>
+                                <w:rFonts w:cs="Consolas"/>
+                                <w:b/>
+                                <w:i/>
+                                <w:iCs/>
+                                <w:color w:val="FF0000"/>
+                                <w:sz w:val="20"/>
+                                <w:szCs w:val="20"/>
+                              </w:rPr>
+                              <w:t>assertEquals</w:t>
+                            </w:r>
+                            <w:proofErr w:type="spellEnd"/>
+                            <w:r>
+                              <w:rPr>
+                                <w:rFonts w:cs="Consolas"/>
+                                <w:b/>
+                                <w:color w:val="FF0000"/>
+                                <w:sz w:val="20"/>
+                                <w:szCs w:val="20"/>
+                              </w:rPr>
+                              <w:t>(</w:t>
+                            </w:r>
+                            <w:proofErr w:type="spellStart"/>
+                            <w:r>
+                              <w:rPr>
+                                <w:rFonts w:cs="Consolas"/>
+                                <w:b/>
+                                <w:color w:val="FF0000"/>
+                                <w:sz w:val="20"/>
+                                <w:szCs w:val="20"/>
+                              </w:rPr>
+                              <w:t>resultadoEsperado</w:t>
+                            </w:r>
+                            <w:proofErr w:type="spellEnd"/>
+                            <w:r>
+                              <w:rPr>
+                                <w:rFonts w:cs="Consolas"/>
+                                <w:b/>
+                                <w:color w:val="FF0000"/>
+                                <w:sz w:val="20"/>
+                                <w:szCs w:val="20"/>
+                              </w:rPr>
+                              <w:t xml:space="preserve">, </w:t>
+                            </w:r>
+                            <w:proofErr w:type="spellStart"/>
+                            <w:r>
+                              <w:rPr>
+                                <w:rFonts w:cs="Consolas"/>
+                                <w:b/>
+                                <w:color w:val="FF0000"/>
+                                <w:sz w:val="20"/>
+                                <w:szCs w:val="20"/>
+                              </w:rPr>
+                              <w:t>resultadoReal</w:t>
+                            </w:r>
+                            <w:proofErr w:type="spellEnd"/>
+                            <w:r>
+                              <w:rPr>
+                                <w:rFonts w:cs="Consolas"/>
+                                <w:b/>
+                                <w:color w:val="FF0000"/>
+                                <w:sz w:val="20"/>
+                                <w:szCs w:val="20"/>
+                              </w:rPr>
+                              <w:t>);</w:t>
+                            </w:r>
+                          </w:p>
+                          <w:p>
+                            <w:pPr>
+                              <w:autoSpaceDE w:val="0"/>
+                              <w:autoSpaceDN w:val="0"/>
+                              <w:adjustRightInd w:val="0"/>
+                              <w:spacing w:after="0" w:line="240" w:lineRule="auto"/>
+                              <w:rPr>
+                                <w:rFonts w:cs="Consolas"/>
+                                <w:b/>
+                                <w:color w:val="FF0000"/>
+                                <w:sz w:val="20"/>
+                                <w:szCs w:val="20"/>
+                              </w:rPr>
+                            </w:pPr>
+                          </w:p>
+                          <w:p>
+                            <w:pPr>
+                              <w:autoSpaceDE w:val="0"/>
+                              <w:autoSpaceDN w:val="0"/>
+                              <w:adjustRightInd w:val="0"/>
+                              <w:spacing w:after="0" w:line="240" w:lineRule="auto"/>
+                              <w:rPr>
+                                <w:rFonts w:cs="Consolas"/>
+                                <w:b/>
+                                <w:color w:val="FF0000"/>
+                                <w:sz w:val="20"/>
+                                <w:szCs w:val="20"/>
+                              </w:rPr>
+                            </w:pPr>
+                            <w:r>
+                              <w:rPr>
+                                <w:rFonts w:cs="Consolas"/>
+                                <w:b/>
+                                <w:color w:val="FF0000"/>
+                                <w:sz w:val="20"/>
+                                <w:szCs w:val="20"/>
+                              </w:rPr>
+                              <w:tab/>
+                              <w:t>}</w:t>
+                            </w:r>
+                          </w:p>
+                          <w:p>
+                            <w:pPr>
+                              <w:autoSpaceDE w:val="0"/>
+                              <w:autoSpaceDN w:val="0"/>
+                              <w:adjustRightInd w:val="0"/>
+                              <w:spacing w:after="0" w:line="240" w:lineRule="auto"/>
+                              <w:rPr>
+                                <w:rFonts w:cs="Consolas"/>
+                                <w:b/>
+                                <w:color w:val="FF0000"/>
+                                <w:sz w:val="20"/>
+                                <w:szCs w:val="20"/>
+                              </w:rPr>
+                            </w:pPr>
+                          </w:p>
+                          <w:p>
+                            <w:pPr>
+                              <w:autoSpaceDE w:val="0"/>
+                              <w:autoSpaceDN w:val="0"/>
+                              <w:adjustRightInd w:val="0"/>
+                              <w:spacing w:after="0" w:line="240" w:lineRule="auto"/>
+                              <w:rPr>
+                                <w:rFonts w:cs="Consolas"/>
+                                <w:b/>
+                                <w:color w:val="FF0000"/>
+                                <w:sz w:val="20"/>
+                                <w:szCs w:val="20"/>
+                              </w:rPr>
+                            </w:pPr>
+                            <w:r>
+                              <w:rPr>
+                                <w:rFonts w:cs="Consolas"/>
+                                <w:b/>
+                                <w:color w:val="FF0000"/>
+                                <w:sz w:val="20"/>
+                                <w:szCs w:val="20"/>
+                              </w:rPr>
+                              <w:tab/>
+                            </w:r>
+                            <w:r>
+                              <w:rPr>
+                                <w:rFonts w:cs="Consolas"/>
+                                <w:b/>
+                                <w:i/>
+                                <w:iCs/>
+                                <w:color w:val="FF0000"/>
+                                <w:sz w:val="20"/>
+                                <w:szCs w:val="20"/>
+                              </w:rPr>
+                              <w:t>@Test</w:t>
+                            </w:r>
+                          </w:p>
+                          <w:p>
+                            <w:pPr>
+                              <w:autoSpaceDE w:val="0"/>
+                              <w:autoSpaceDN w:val="0"/>
+                              <w:adjustRightInd w:val="0"/>
+                              <w:spacing w:after="0" w:line="240" w:lineRule="auto"/>
+                              <w:rPr>
+                                <w:rFonts w:cs="Consolas"/>
+                                <w:b/>
+                                <w:color w:val="FF0000"/>
+                                <w:sz w:val="20"/>
+                                <w:szCs w:val="20"/>
+                              </w:rPr>
+                            </w:pPr>
+                            <w:r>
+                              <w:rPr>
+                                <w:rFonts w:cs="Consolas"/>
+                                <w:b/>
+                                <w:color w:val="FF0000"/>
+                                <w:sz w:val="20"/>
+                                <w:szCs w:val="20"/>
+                              </w:rPr>
+                              <w:tab/>
+                            </w:r>
+                            <w:proofErr w:type="spellStart"/>
+                            <w:r>
+                              <w:rPr>
+                                <w:rFonts w:cs="Consolas"/>
+                                <w:b/>
+                                <w:color w:val="FF0000"/>
+                                <w:sz w:val="20"/>
+                                <w:szCs w:val="20"/>
+                              </w:rPr>
+                              <w:t>void</w:t>
+                            </w:r>
+                            <w:proofErr w:type="spellEnd"/>
+                            <w:r>
+                              <w:rPr>
+                                <w:rFonts w:cs="Consolas"/>
+                                <w:b/>
+                                <w:color w:val="FF0000"/>
+                                <w:sz w:val="20"/>
+                                <w:szCs w:val="20"/>
+                              </w:rPr>
+                              <w:t xml:space="preserve"> </w:t>
+                            </w:r>
+                            <w:proofErr w:type="spellStart"/>
+                            <w:r>
+                              <w:rPr>
+                                <w:rFonts w:cs="Consolas"/>
+                                <w:b/>
+                                <w:color w:val="FF0000"/>
+                                <w:sz w:val="20"/>
+                                <w:szCs w:val="20"/>
+                              </w:rPr>
+                              <w:t>testCalculaPenaCumplices</w:t>
+                            </w:r>
+                            <w:proofErr w:type="spellEnd"/>
+                            <w:r>
+                              <w:rPr>
+                                <w:rFonts w:cs="Consolas"/>
+                                <w:b/>
+                                <w:color w:val="FF0000"/>
+                                <w:sz w:val="20"/>
+                                <w:szCs w:val="20"/>
+                              </w:rPr>
+                              <w:t>() {</w:t>
+                            </w:r>
+                          </w:p>
+                          <w:p>
+                            <w:pPr>
+                              <w:autoSpaceDE w:val="0"/>
+                              <w:autoSpaceDN w:val="0"/>
+                              <w:adjustRightInd w:val="0"/>
+                              <w:spacing w:after="0" w:line="240" w:lineRule="auto"/>
+                              <w:rPr>
+                                <w:rFonts w:cs="Consolas"/>
+                                <w:b/>
+                                <w:color w:val="FF0000"/>
+                                <w:sz w:val="20"/>
+                                <w:szCs w:val="20"/>
+                              </w:rPr>
+                            </w:pPr>
+                          </w:p>
+                          <w:p>
+                            <w:pPr>
+                              <w:autoSpaceDE w:val="0"/>
+                              <w:autoSpaceDN w:val="0"/>
+                              <w:adjustRightInd w:val="0"/>
+                              <w:spacing w:after="0" w:line="240" w:lineRule="auto"/>
+                              <w:rPr>
+                                <w:rFonts w:cs="Consolas"/>
+                                <w:b/>
+                                <w:color w:val="FF0000"/>
+                                <w:sz w:val="20"/>
+                                <w:szCs w:val="20"/>
+                              </w:rPr>
+                            </w:pPr>
+                            <w:r>
+                              <w:rPr>
+                                <w:rFonts w:cs="Consolas"/>
+                                <w:b/>
+                                <w:color w:val="FF0000"/>
+                                <w:sz w:val="20"/>
+                                <w:szCs w:val="20"/>
+                              </w:rPr>
+                              <w:tab/>
+                            </w:r>
+                            <w:r>
+                              <w:rPr>
+                                <w:rFonts w:cs="Consolas"/>
+                                <w:b/>
+                                <w:color w:val="FF0000"/>
+                                <w:sz w:val="20"/>
+                                <w:szCs w:val="20"/>
+                              </w:rPr>
+                              <w:tab/>
+                              <w:t>JulgamentoPrisioneiro julgamento = new JulgamentoPrisioneiro();</w:t>
+                            </w:r>
+                          </w:p>
+                          <w:p>
+                            <w:pPr>
+                              <w:autoSpaceDE w:val="0"/>
+                              <w:autoSpaceDN w:val="0"/>
+                              <w:adjustRightInd w:val="0"/>
+                              <w:spacing w:after="0" w:line="240" w:lineRule="auto"/>
+                              <w:rPr>
+                                <w:rFonts w:cs="Consolas"/>
+                                <w:b/>
+                                <w:color w:val="FF0000"/>
+                                <w:sz w:val="20"/>
+                                <w:szCs w:val="20"/>
+                              </w:rPr>
+                            </w:pPr>
+                            <w:r>
+                              <w:rPr>
+                                <w:rFonts w:cs="Consolas"/>
+                                <w:b/>
+                                <w:color w:val="FF0000"/>
+                                <w:sz w:val="20"/>
+                                <w:szCs w:val="20"/>
+                              </w:rPr>
+                              <w:tab/>
+                            </w:r>
+                            <w:r>
+                              <w:rPr>
+                                <w:rFonts w:cs="Consolas"/>
+                                <w:b/>
+                                <w:color w:val="FF0000"/>
+                                <w:sz w:val="20"/>
+                                <w:szCs w:val="20"/>
+                              </w:rPr>
+                              <w:tab/>
+                              <w:t xml:space="preserve">int </w:t>
+                            </w:r>
+                            <w:proofErr w:type="spellStart"/>
+                            <w:r>
+                              <w:rPr>
+                                <w:rFonts w:cs="Consolas"/>
+                                <w:b/>
+                                <w:color w:val="FF0000"/>
+                                <w:sz w:val="20"/>
+                                <w:szCs w:val="20"/>
+                              </w:rPr>
+                              <w:t>resultadoEsperado</w:t>
+                            </w:r>
+                            <w:proofErr w:type="spellEnd"/>
+                            <w:r>
+                              <w:rPr>
+                                <w:rFonts w:cs="Consolas"/>
+                                <w:b/>
+                                <w:color w:val="FF0000"/>
+                                <w:sz w:val="20"/>
+                                <w:szCs w:val="20"/>
+                              </w:rPr>
+                              <w:t xml:space="preserve"> = 1;</w:t>
+                            </w:r>
+                          </w:p>
+                          <w:p>
+                            <w:pPr>
+                              <w:autoSpaceDE w:val="0"/>
+                              <w:autoSpaceDN w:val="0"/>
+                              <w:adjustRightInd w:val="0"/>
+                              <w:spacing w:after="0" w:line="240" w:lineRule="auto"/>
+                              <w:rPr>
+                                <w:rFonts w:cs="Consolas"/>
+                                <w:b/>
+                                <w:color w:val="FF0000"/>
+                                <w:sz w:val="20"/>
+                                <w:szCs w:val="20"/>
+                              </w:rPr>
+                            </w:pPr>
+                            <w:r>
+                              <w:rPr>
+                                <w:rFonts w:cs="Consolas"/>
+                                <w:b/>
+                                <w:color w:val="FF0000"/>
+                                <w:sz w:val="20"/>
+                                <w:szCs w:val="20"/>
+                              </w:rPr>
+                              <w:tab/>
+                            </w:r>
+                            <w:r>
+                              <w:rPr>
+                                <w:rFonts w:cs="Consolas"/>
+                                <w:b/>
+                                <w:color w:val="FF0000"/>
+                                <w:sz w:val="20"/>
+                                <w:szCs w:val="20"/>
+                              </w:rPr>
+                              <w:tab/>
+                              <w:t xml:space="preserve">int </w:t>
+                            </w:r>
+                            <w:proofErr w:type="spellStart"/>
+                            <w:r>
+                              <w:rPr>
+                                <w:rFonts w:cs="Consolas"/>
+                                <w:b/>
+                                <w:color w:val="FF0000"/>
+                                <w:sz w:val="20"/>
+                                <w:szCs w:val="20"/>
+                              </w:rPr>
+                              <w:t>resultadoReal</w:t>
+                            </w:r>
+                            <w:proofErr w:type="spellEnd"/>
+                            <w:r>
+                              <w:rPr>
+                                <w:rFonts w:cs="Consolas"/>
+                                <w:b/>
+                                <w:color w:val="FF0000"/>
+                                <w:sz w:val="20"/>
+                                <w:szCs w:val="20"/>
+                              </w:rPr>
+                              <w:t xml:space="preserve"> = </w:t>
+                            </w:r>
+                            <w:proofErr w:type="spellStart"/>
+                            <w:r>
+                              <w:rPr>
+                                <w:rFonts w:cs="Consolas"/>
+                                <w:b/>
+                                <w:color w:val="FF0000"/>
+                                <w:sz w:val="20"/>
+                                <w:szCs w:val="20"/>
+                              </w:rPr>
+                              <w:t>julgamento.calculaPena</w:t>
+                            </w:r>
+                            <w:proofErr w:type="spellEnd"/>
+                            <w:r>
+                              <w:rPr>
+                                <w:rFonts w:cs="Consolas"/>
+                                <w:b/>
+                                <w:color w:val="FF0000"/>
+                                <w:sz w:val="20"/>
+                                <w:szCs w:val="20"/>
+                              </w:rPr>
+                              <w:t>("</w:t>
+                            </w:r>
+                            <w:proofErr w:type="spellStart"/>
+                            <w:r>
+                              <w:rPr>
+                                <w:rFonts w:cs="Consolas"/>
+                                <w:b/>
+                                <w:color w:val="FF0000"/>
+                                <w:sz w:val="20"/>
+                                <w:szCs w:val="20"/>
+                              </w:rPr>
+                              <w:t>nao</w:t>
+                            </w:r>
+                            <w:proofErr w:type="spellEnd"/>
+                            <w:r>
+                              <w:rPr>
+                                <w:rFonts w:cs="Consolas"/>
+                                <w:b/>
+                                <w:color w:val="FF0000"/>
+                                <w:sz w:val="20"/>
+                                <w:szCs w:val="20"/>
+                              </w:rPr>
+                              <w:t>", "sim");</w:t>
+                            </w:r>
+                          </w:p>
+                          <w:p>
+                            <w:pPr>
+                              <w:autoSpaceDE w:val="0"/>
+                              <w:autoSpaceDN w:val="0"/>
+                              <w:adjustRightInd w:val="0"/>
+                              <w:spacing w:after="0" w:line="240" w:lineRule="auto"/>
+                              <w:rPr>
+                                <w:rFonts w:cs="Consolas"/>
+                                <w:b/>
+                                <w:color w:val="FF0000"/>
+                                <w:sz w:val="20"/>
+                                <w:szCs w:val="20"/>
+                              </w:rPr>
+                            </w:pPr>
+                            <w:r>
+                              <w:rPr>
+                                <w:rFonts w:cs="Consolas"/>
+                                <w:b/>
+                                <w:color w:val="FF0000"/>
+                                <w:sz w:val="20"/>
+                                <w:szCs w:val="20"/>
+                              </w:rPr>
+                              <w:tab/>
+                            </w:r>
+                            <w:r>
+                              <w:rPr>
+                                <w:rFonts w:cs="Consolas"/>
+                                <w:b/>
+                                <w:color w:val="FF0000"/>
+                                <w:sz w:val="20"/>
+                                <w:szCs w:val="20"/>
+                              </w:rPr>
+                              <w:tab/>
+                            </w:r>
+                            <w:proofErr w:type="spellStart"/>
+                            <w:r>
+                              <w:rPr>
+                                <w:rFonts w:cs="Consolas"/>
+                                <w:b/>
+                                <w:i/>
+                                <w:iCs/>
+                                <w:color w:val="FF0000"/>
+                                <w:sz w:val="20"/>
+                                <w:szCs w:val="20"/>
+                              </w:rPr>
+                              <w:t>assertEquals</w:t>
+                            </w:r>
+                            <w:proofErr w:type="spellEnd"/>
+                            <w:r>
+                              <w:rPr>
+                                <w:rFonts w:cs="Consolas"/>
+                                <w:b/>
+                                <w:color w:val="FF0000"/>
+                                <w:sz w:val="20"/>
+                                <w:szCs w:val="20"/>
+                              </w:rPr>
+                              <w:t>(</w:t>
+                            </w:r>
+                            <w:proofErr w:type="spellStart"/>
+                            <w:r>
+                              <w:rPr>
+                                <w:rFonts w:cs="Consolas"/>
+                                <w:b/>
+                                <w:color w:val="FF0000"/>
+                                <w:sz w:val="20"/>
+                                <w:szCs w:val="20"/>
+                              </w:rPr>
+                              <w:t>resultadoEsperado</w:t>
+                            </w:r>
+                            <w:proofErr w:type="spellEnd"/>
+                            <w:r>
+                              <w:rPr>
+                                <w:rFonts w:cs="Consolas"/>
+                                <w:b/>
+                                <w:color w:val="FF0000"/>
+                                <w:sz w:val="20"/>
+                                <w:szCs w:val="20"/>
+                              </w:rPr>
+                              <w:t xml:space="preserve">, </w:t>
+                            </w:r>
+                            <w:proofErr w:type="spellStart"/>
+                            <w:r>
+                              <w:rPr>
+                                <w:rFonts w:cs="Consolas"/>
+                                <w:b/>
+                                <w:color w:val="FF0000"/>
+                                <w:sz w:val="20"/>
+                                <w:szCs w:val="20"/>
+                              </w:rPr>
+                              <w:t>resultadoReal</w:t>
+                            </w:r>
+                            <w:proofErr w:type="spellEnd"/>
+                            <w:r>
+                              <w:rPr>
+                                <w:rFonts w:cs="Consolas"/>
+                                <w:b/>
+                                <w:color w:val="FF0000"/>
+                                <w:sz w:val="20"/>
+                                <w:szCs w:val="20"/>
+                              </w:rPr>
+                              <w:t>);</w:t>
+                            </w:r>
+                          </w:p>
+                          <w:p>
+                            <w:pPr>
+                              <w:autoSpaceDE w:val="0"/>
+                              <w:autoSpaceDN w:val="0"/>
+                              <w:adjustRightInd w:val="0"/>
+                              <w:spacing w:after="0" w:line="240" w:lineRule="auto"/>
+                              <w:rPr>
+                                <w:rFonts w:cs="Consolas"/>
+                                <w:b/>
+                                <w:color w:val="FF0000"/>
+                                <w:sz w:val="20"/>
+                                <w:szCs w:val="20"/>
+                              </w:rPr>
+                            </w:pPr>
+                          </w:p>
+                          <w:p>
+                            <w:pPr>
+                              <w:autoSpaceDE w:val="0"/>
+                              <w:autoSpaceDN w:val="0"/>
+                              <w:adjustRightInd w:val="0"/>
+                              <w:spacing w:after="0" w:line="240" w:lineRule="auto"/>
+                              <w:rPr>
+                                <w:rFonts w:cs="Consolas"/>
+                                <w:b/>
+                                <w:color w:val="FF0000"/>
+                                <w:sz w:val="20"/>
+                                <w:szCs w:val="20"/>
+                              </w:rPr>
+                            </w:pPr>
+                            <w:r>
+                              <w:rPr>
+                                <w:rFonts w:cs="Consolas"/>
+                                <w:b/>
+                                <w:color w:val="FF0000"/>
+                                <w:sz w:val="20"/>
+                                <w:szCs w:val="20"/>
+                              </w:rPr>
+                              <w:tab/>
+                              <w:t>}</w:t>
+                            </w:r>
+                          </w:p>
+                          <w:p>
+                            <w:pPr>
+                              <w:autoSpaceDE w:val="0"/>
+                              <w:autoSpaceDN w:val="0"/>
+                              <w:adjustRightInd w:val="0"/>
+                              <w:spacing w:after="0" w:line="240" w:lineRule="auto"/>
+                              <w:rPr>
+                                <w:rFonts w:cs="Consolas"/>
+                                <w:b/>
+                                <w:color w:val="FF0000"/>
+                                <w:sz w:val="20"/>
+                                <w:szCs w:val="20"/>
+                              </w:rPr>
+                            </w:pPr>
+                          </w:p>
+                          <w:p>
+                            <w:pPr>
+                              <w:autoSpaceDE w:val="0"/>
+                              <w:autoSpaceDN w:val="0"/>
+                              <w:adjustRightInd w:val="0"/>
+                              <w:spacing w:after="0" w:line="240" w:lineRule="auto"/>
+                              <w:rPr>
+                                <w:rFonts w:cs="Consolas"/>
+                                <w:b/>
+                                <w:color w:val="FF0000"/>
+                                <w:sz w:val="20"/>
+                                <w:szCs w:val="20"/>
+                              </w:rPr>
+                            </w:pPr>
+                            <w:r>
+                              <w:rPr>
+                                <w:rFonts w:cs="Consolas"/>
+                                <w:b/>
+                                <w:color w:val="FF0000"/>
+                                <w:sz w:val="20"/>
+                                <w:szCs w:val="20"/>
+                              </w:rPr>
+                              <w:tab/>
+                            </w:r>
+                            <w:r>
+                              <w:rPr>
+                                <w:rFonts w:cs="Consolas"/>
+                                <w:b/>
+                                <w:i/>
+                                <w:iCs/>
+                                <w:color w:val="FF0000"/>
+                                <w:sz w:val="20"/>
+                                <w:szCs w:val="20"/>
+                              </w:rPr>
+                              <w:t>@Test</w:t>
+                            </w:r>
+                          </w:p>
+                          <w:p>
+                            <w:pPr>
+                              <w:autoSpaceDE w:val="0"/>
+                              <w:autoSpaceDN w:val="0"/>
+                              <w:adjustRightInd w:val="0"/>
+                              <w:spacing w:after="0" w:line="240" w:lineRule="auto"/>
+                              <w:rPr>
+                                <w:rFonts w:cs="Consolas"/>
+                                <w:b/>
+                                <w:color w:val="FF0000"/>
+                                <w:sz w:val="20"/>
+                                <w:szCs w:val="20"/>
+                              </w:rPr>
+                            </w:pPr>
+                            <w:r>
+                              <w:rPr>
+                                <w:rFonts w:cs="Consolas"/>
+                                <w:b/>
+                                <w:color w:val="FF0000"/>
+                                <w:sz w:val="20"/>
+                                <w:szCs w:val="20"/>
+                              </w:rPr>
+                              <w:tab/>
+                            </w:r>
+                            <w:proofErr w:type="spellStart"/>
+                            <w:r>
+                              <w:rPr>
+                                <w:rFonts w:cs="Consolas"/>
+                                <w:b/>
+                                <w:color w:val="FF0000"/>
+                                <w:sz w:val="20"/>
+                                <w:szCs w:val="20"/>
+                              </w:rPr>
+                              <w:t>void</w:t>
+                            </w:r>
+                            <w:proofErr w:type="spellEnd"/>
+                            <w:r>
+                              <w:rPr>
+                                <w:rFonts w:cs="Consolas"/>
+                                <w:b/>
+                                <w:color w:val="FF0000"/>
+                                <w:sz w:val="20"/>
+                                <w:szCs w:val="20"/>
+                              </w:rPr>
+                              <w:t xml:space="preserve"> </w:t>
+                            </w:r>
+                            <w:proofErr w:type="spellStart"/>
+                            <w:r>
+                              <w:rPr>
+                                <w:rFonts w:cs="Consolas"/>
+                                <w:b/>
+                                <w:color w:val="FF0000"/>
+                                <w:sz w:val="20"/>
+                                <w:szCs w:val="20"/>
+                              </w:rPr>
+                              <w:t>testCalculaPenaInocente</w:t>
+                            </w:r>
+                            <w:proofErr w:type="spellEnd"/>
+                            <w:r>
+                              <w:rPr>
+                                <w:rFonts w:cs="Consolas"/>
+                                <w:b/>
+                                <w:color w:val="FF0000"/>
+                                <w:sz w:val="20"/>
+                                <w:szCs w:val="20"/>
+                              </w:rPr>
+                              <w:t>() {</w:t>
+                            </w:r>
+                          </w:p>
+                          <w:p>
+                            <w:pPr>
+                              <w:autoSpaceDE w:val="0"/>
+                              <w:autoSpaceDN w:val="0"/>
+                              <w:adjustRightInd w:val="0"/>
+                              <w:spacing w:after="0" w:line="240" w:lineRule="auto"/>
+                              <w:rPr>
+                                <w:rFonts w:cs="Consolas"/>
+                                <w:b/>
+                                <w:color w:val="FF0000"/>
+                                <w:sz w:val="20"/>
+                                <w:szCs w:val="20"/>
+                              </w:rPr>
+                            </w:pPr>
+                          </w:p>
+                          <w:p>
+                            <w:pPr>
+                              <w:autoSpaceDE w:val="0"/>
+                              <w:autoSpaceDN w:val="0"/>
+                              <w:adjustRightInd w:val="0"/>
+                              <w:spacing w:after="0" w:line="240" w:lineRule="auto"/>
+                              <w:rPr>
+                                <w:rFonts w:cs="Consolas"/>
+                                <w:b/>
+                                <w:color w:val="FF0000"/>
+                                <w:sz w:val="20"/>
+                                <w:szCs w:val="20"/>
+                              </w:rPr>
+                            </w:pPr>
+                            <w:r>
+                              <w:rPr>
+                                <w:rFonts w:cs="Consolas"/>
+                                <w:b/>
+                                <w:color w:val="FF0000"/>
+                                <w:sz w:val="20"/>
+                                <w:szCs w:val="20"/>
+                              </w:rPr>
+                              <w:tab/>
+                            </w:r>
+                            <w:r>
+                              <w:rPr>
+                                <w:rFonts w:cs="Consolas"/>
+                                <w:b/>
+                                <w:color w:val="FF0000"/>
+                                <w:sz w:val="20"/>
+                                <w:szCs w:val="20"/>
+                              </w:rPr>
+                              <w:tab/>
+                              <w:t>JulgamentoPrisioneiro julgamento = new JulgamentoPrisioneiro();</w:t>
+                            </w:r>
+                          </w:p>
+                          <w:p>
+                            <w:pPr>
+                              <w:autoSpaceDE w:val="0"/>
+                              <w:autoSpaceDN w:val="0"/>
+                              <w:adjustRightInd w:val="0"/>
+                              <w:spacing w:after="0" w:line="240" w:lineRule="auto"/>
+                              <w:rPr>
+                                <w:rFonts w:cs="Consolas"/>
+                                <w:b/>
+                                <w:color w:val="FF0000"/>
+                                <w:sz w:val="20"/>
+                                <w:szCs w:val="20"/>
+                              </w:rPr>
+                            </w:pPr>
+                            <w:r>
+                              <w:rPr>
+                                <w:rFonts w:cs="Consolas"/>
+                                <w:b/>
+                                <w:color w:val="FF0000"/>
+                                <w:sz w:val="20"/>
+                                <w:szCs w:val="20"/>
+                              </w:rPr>
+                              <w:tab/>
+                            </w:r>
+                            <w:r>
+                              <w:rPr>
+                                <w:rFonts w:cs="Consolas"/>
+                                <w:b/>
+                                <w:color w:val="FF0000"/>
+                                <w:sz w:val="20"/>
+                                <w:szCs w:val="20"/>
+                              </w:rPr>
+                              <w:tab/>
+                              <w:t xml:space="preserve">int </w:t>
+                            </w:r>
+                            <w:proofErr w:type="spellStart"/>
+                            <w:r>
+                              <w:rPr>
+                                <w:rFonts w:cs="Consolas"/>
+                                <w:b/>
+                                <w:color w:val="FF0000"/>
+                                <w:sz w:val="20"/>
+                                <w:szCs w:val="20"/>
+                              </w:rPr>
+                              <w:t>resultadoEsperado</w:t>
+                            </w:r>
+                            <w:proofErr w:type="spellEnd"/>
+                            <w:r>
+                              <w:rPr>
+                                <w:rFonts w:cs="Consolas"/>
+                                <w:b/>
+                                <w:color w:val="FF0000"/>
+                                <w:sz w:val="20"/>
+                                <w:szCs w:val="20"/>
+                              </w:rPr>
+                              <w:t xml:space="preserve"> = 0;</w:t>
+                            </w:r>
+                          </w:p>
+                          <w:p>
+                            <w:pPr>
+                              <w:autoSpaceDE w:val="0"/>
+                              <w:autoSpaceDN w:val="0"/>
+                              <w:adjustRightInd w:val="0"/>
+                              <w:spacing w:after="0" w:line="240" w:lineRule="auto"/>
+                              <w:rPr>
+                                <w:rFonts w:cs="Consolas"/>
+                                <w:b/>
+                                <w:color w:val="FF0000"/>
+                                <w:sz w:val="20"/>
+                                <w:szCs w:val="20"/>
+                              </w:rPr>
+                            </w:pPr>
+                            <w:r>
+                              <w:rPr>
+                                <w:rFonts w:cs="Consolas"/>
+                                <w:b/>
+                                <w:color w:val="FF0000"/>
+                                <w:sz w:val="20"/>
+                                <w:szCs w:val="20"/>
+                              </w:rPr>
+                              <w:tab/>
+                            </w:r>
+                            <w:r>
+                              <w:rPr>
+                                <w:rFonts w:cs="Consolas"/>
+                                <w:b/>
+                                <w:color w:val="FF0000"/>
+                                <w:sz w:val="20"/>
+                                <w:szCs w:val="20"/>
+                              </w:rPr>
+                              <w:tab/>
+                              <w:t xml:space="preserve">int </w:t>
+                            </w:r>
+                            <w:proofErr w:type="spellStart"/>
+                            <w:r>
+                              <w:rPr>
+                                <w:rFonts w:cs="Consolas"/>
+                                <w:b/>
+                                <w:color w:val="FF0000"/>
+                                <w:sz w:val="20"/>
+                                <w:szCs w:val="20"/>
+                              </w:rPr>
+                              <w:t>resultadoReal</w:t>
+                            </w:r>
+                            <w:proofErr w:type="spellEnd"/>
+                            <w:r>
+                              <w:rPr>
+                                <w:rFonts w:cs="Consolas"/>
+                                <w:b/>
+                                <w:color w:val="FF0000"/>
+                                <w:sz w:val="20"/>
+                                <w:szCs w:val="20"/>
+                              </w:rPr>
+                              <w:t xml:space="preserve"> = </w:t>
+                            </w:r>
+                            <w:proofErr w:type="spellStart"/>
+                            <w:r>
+                              <w:rPr>
+                                <w:rFonts w:cs="Consolas"/>
+                                <w:b/>
+                                <w:color w:val="FF0000"/>
+                                <w:sz w:val="20"/>
+                                <w:szCs w:val="20"/>
+                              </w:rPr>
+                              <w:t>julgamento.calculaPena</w:t>
+                            </w:r>
+                            <w:proofErr w:type="spellEnd"/>
+                            <w:r>
+                              <w:rPr>
+                                <w:rFonts w:cs="Consolas"/>
+                                <w:b/>
+                                <w:color w:val="FF0000"/>
+                                <w:sz w:val="20"/>
+                                <w:szCs w:val="20"/>
+                              </w:rPr>
+                              <w:t>("</w:t>
+                            </w:r>
+                            <w:proofErr w:type="spellStart"/>
+                            <w:r>
+                              <w:rPr>
+                                <w:rFonts w:cs="Consolas"/>
+                                <w:b/>
+                                <w:color w:val="FF0000"/>
+                                <w:sz w:val="20"/>
+                                <w:szCs w:val="20"/>
+                              </w:rPr>
+                              <w:t>nao</w:t>
+                            </w:r>
+                            <w:proofErr w:type="spellEnd"/>
+                            <w:r>
+                              <w:rPr>
+                                <w:rFonts w:cs="Consolas"/>
+                                <w:b/>
+                                <w:color w:val="FF0000"/>
+                                <w:sz w:val="20"/>
+                                <w:szCs w:val="20"/>
+                              </w:rPr>
+                              <w:t>", "</w:t>
+                            </w:r>
+                            <w:proofErr w:type="spellStart"/>
+                            <w:r>
+                              <w:rPr>
+                                <w:rFonts w:cs="Consolas"/>
+                                <w:b/>
+                                <w:color w:val="FF0000"/>
+                                <w:sz w:val="20"/>
+                                <w:szCs w:val="20"/>
+                              </w:rPr>
+                              <w:t>nao</w:t>
+                            </w:r>
+                            <w:proofErr w:type="spellEnd"/>
+                            <w:r>
+                              <w:rPr>
+                                <w:rFonts w:cs="Consolas"/>
+                                <w:b/>
+                                <w:color w:val="FF0000"/>
+                                <w:sz w:val="20"/>
+                                <w:szCs w:val="20"/>
+                              </w:rPr>
+                              <w:t>");</w:t>
+                            </w:r>
+                          </w:p>
+                          <w:p>
+                            <w:pPr>
+                              <w:autoSpaceDE w:val="0"/>
+                              <w:autoSpaceDN w:val="0"/>
+                              <w:adjustRightInd w:val="0"/>
+                              <w:spacing w:after="0" w:line="240" w:lineRule="auto"/>
+                              <w:rPr>
+                                <w:rFonts w:cs="Consolas"/>
+                                <w:b/>
+                                <w:color w:val="FF0000"/>
+                                <w:sz w:val="20"/>
+                                <w:szCs w:val="20"/>
+                              </w:rPr>
+                            </w:pPr>
+                            <w:r>
+                              <w:rPr>
+                                <w:rFonts w:cs="Consolas"/>
+                                <w:b/>
+                                <w:color w:val="FF0000"/>
+                                <w:sz w:val="20"/>
+                                <w:szCs w:val="20"/>
+                              </w:rPr>
+                              <w:tab/>
+                            </w:r>
+                            <w:r>
+                              <w:rPr>
+                                <w:rFonts w:cs="Consolas"/>
+                                <w:b/>
+                                <w:color w:val="FF0000"/>
+                                <w:sz w:val="20"/>
+                                <w:szCs w:val="20"/>
+                              </w:rPr>
+                              <w:tab/>
+                            </w:r>
+                            <w:proofErr w:type="spellStart"/>
+                            <w:r>
+                              <w:rPr>
+                                <w:rFonts w:cs="Consolas"/>
+                                <w:b/>
+                                <w:i/>
+                                <w:iCs/>
+                                <w:color w:val="FF0000"/>
+                                <w:sz w:val="20"/>
+                                <w:szCs w:val="20"/>
+                              </w:rPr>
+                              <w:t>assertEquals</w:t>
+                            </w:r>
+                            <w:proofErr w:type="spellEnd"/>
+                            <w:r>
+                              <w:rPr>
+                                <w:rFonts w:cs="Consolas"/>
+                                <w:b/>
+                                <w:color w:val="FF0000"/>
+                                <w:sz w:val="20"/>
+                                <w:szCs w:val="20"/>
+                              </w:rPr>
+                              <w:t>(</w:t>
+                            </w:r>
+                            <w:proofErr w:type="spellStart"/>
+                            <w:r>
+                              <w:rPr>
+                                <w:rFonts w:cs="Consolas"/>
+                                <w:b/>
+                                <w:color w:val="FF0000"/>
+                                <w:sz w:val="20"/>
+                                <w:szCs w:val="20"/>
+                              </w:rPr>
+                              <w:t>resultadoEsperado</w:t>
+                            </w:r>
+                            <w:proofErr w:type="spellEnd"/>
+                            <w:r>
+                              <w:rPr>
+                                <w:rFonts w:cs="Consolas"/>
+                                <w:b/>
+                                <w:color w:val="FF0000"/>
+                                <w:sz w:val="20"/>
+                                <w:szCs w:val="20"/>
+                              </w:rPr>
+                              <w:t xml:space="preserve">, </w:t>
+                            </w:r>
+                            <w:proofErr w:type="spellStart"/>
+                            <w:r>
+                              <w:rPr>
+                                <w:rFonts w:cs="Consolas"/>
+                                <w:b/>
+                                <w:color w:val="FF0000"/>
+                                <w:sz w:val="20"/>
+                                <w:szCs w:val="20"/>
+                              </w:rPr>
+                              <w:t>resultadoReal</w:t>
+                            </w:r>
+                            <w:proofErr w:type="spellEnd"/>
+                            <w:r>
+                              <w:rPr>
+                                <w:rFonts w:cs="Consolas"/>
+                                <w:b/>
+                                <w:color w:val="FF0000"/>
+                                <w:sz w:val="20"/>
+                                <w:szCs w:val="20"/>
+                              </w:rPr>
+                              <w:t>);</w:t>
+                            </w:r>
+                          </w:p>
+                          <w:p>
+                            <w:pPr>
+                              <w:autoSpaceDE w:val="0"/>
+                              <w:autoSpaceDN w:val="0"/>
+                              <w:adjustRightInd w:val="0"/>
+                              <w:spacing w:after="0" w:line="240" w:lineRule="auto"/>
+                              <w:rPr>
+                                <w:rFonts w:cs="Consolas"/>
+                                <w:b/>
+                                <w:color w:val="FF0000"/>
+                                <w:sz w:val="20"/>
+                                <w:szCs w:val="20"/>
+                              </w:rPr>
+                            </w:pPr>
+                          </w:p>
+                          <w:p>
+                            <w:pPr>
+                              <w:autoSpaceDE w:val="0"/>
+                              <w:autoSpaceDN w:val="0"/>
+                              <w:adjustRightInd w:val="0"/>
+                              <w:spacing w:after="0" w:line="240" w:lineRule="auto"/>
+                              <w:rPr>
+                                <w:rFonts w:cs="Consolas"/>
+                                <w:b/>
+                                <w:color w:val="FF0000"/>
+                                <w:sz w:val="20"/>
+                                <w:szCs w:val="20"/>
+                              </w:rPr>
+                            </w:pPr>
+                            <w:r>
+                              <w:rPr>
+                                <w:rFonts w:cs="Consolas"/>
+                                <w:b/>
+                                <w:color w:val="FF0000"/>
+                                <w:sz w:val="20"/>
+                                <w:szCs w:val="20"/>
+                              </w:rPr>
+                              <w:tab/>
+                              <w:t>}</w:t>
+                            </w:r>
+                          </w:p>
+                          <w:p>
+                            <w:pPr>
+                              <w:autoSpaceDE w:val="0"/>
+                              <w:autoSpaceDN w:val="0"/>
+                              <w:adjustRightInd w:val="0"/>
+                              <w:spacing w:after="0" w:line="240" w:lineRule="auto"/>
+                              <w:rPr>
+                                <w:rFonts w:cs="Consolas"/>
+                                <w:sz w:val="20"/>
+                                <w:szCs w:val="20"/>
+                              </w:rPr>
+                            </w:pPr>
+                          </w:p>
+                          <w:p>
+                            <w:pPr>
+                              <w:rPr>
+                                <w:lang w:val="en-US"/>
+                              </w:rPr>
+                            </w:pPr>
+                            <w:r>
+                              <w:rPr>
+                                <w:rFonts w:cs="Consolas"/>
+                                <w:color w:val="F9FAF4"/>
+                                <w:sz w:val="20"/>
+                                <w:szCs w:val="20"/>
+                              </w:rPr>
+                              <w:t>}</w:t>
+                            </w:r>
+                          </w:p>
+                        </w:txbxContent>
+                      </wps:txbx>
+                      <wps:bodyPr rot="0" vert="horz" wrap="square" lIns="91440" tIns="45720" rIns="91440" bIns="45720" anchor="t" anchorCtr="0">
+                        <a:noAutofit/>
+                      </wps:bodyPr>
+                    </wps:wsp>
+                  </a:graphicData>
+                </a:graphic>
+                <wp14:sizeRelH relativeFrom="margin">
+                  <wp14:pctWidth>0</wp14:pctWidth>
+                </wp14:sizeRelH>
+                <wp14:sizeRelV relativeFrom="margin">
+                  <wp14:pctHeight>0</wp14:pctHeight>
+                </wp14:sizeRelV>
+              </wp:anchor>
+            </w:drawing>
+          </mc:Choice>
+          <mc:Fallback>
+            <w:pict>
+              <v:shape id="_x0000_s1030" type="#_x0000_t202" style="position:absolute;left:0;text-align:left;margin-left:0;margin-top:78.4pt;width:423pt;height:585pt;z-index:251667456;visibility:visible;mso-wrap-style:square;mso-width-percent:0;mso-height-percent:0;mso-wrap-distance-left:9pt;mso-wrap-distance-top:3.6pt;mso-wrap-distance-right:9pt;mso-wrap-distance-bottom:3.6pt;mso-position-horizontal:left;mso-position-horizontal-relative:margin;mso-position-vertical:absolute;mso-position-vertical-relative:text;mso-width-percent:0;mso-height-percent:0;mso-width-relative:margin;mso-height-relative:margin;v-text-anchor:top" o:gfxdata="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">
+                <v:textbox>
+                  <w:txbxContent>
+                    <w:p>
+                      <w:pPr>
+                        <w:autoSpaceDE w:val="0"/>
+                        <w:autoSpaceDN w:val="0"/>
+                        <w:adjustRightInd w:val="0"/>
+                        <w:spacing w:after="0" w:line="240" w:lineRule="auto"/>
+                        <w:rPr>
+                          <w:rFonts w:cs="Consolas"/>
+                          <w:sz w:val="20"/>
+                          <w:szCs w:val="20"/>
+                          <w:lang w:val="en-US"/>
+                        </w:rPr>
+                      </w:pPr>
+                      <w:r>
+                        <w:rPr>
+                          <w:rFonts w:cs="Consolas"/>
+                          <w:sz w:val="20"/>
+                          <w:szCs w:val="20"/>
+                          <w:lang w:val="en-US"/>
+                        </w:rPr>
+                        <w:t xml:space="preserve">import static </w:t>
+                      </w:r>
+                      <w:proofErr w:type="spellStart"/>
+                      <w:proofErr w:type="gramStart"/>
+                      <w:r>
+                        <w:rPr>
+                          <w:rFonts w:cs="Consolas"/>
+                          <w:sz w:val="20"/>
+                          <w:szCs w:val="20"/>
+                          <w:lang w:val="en-US"/>
+                        </w:rPr>
+                        <w:t>org.junit.jupiter.api.Assertions</w:t>
+                      </w:r>
+                      <w:proofErr w:type="spellEnd"/>
+                      <w:proofErr w:type="gramEnd"/>
+                      <w:r>
+                        <w:rPr>
+                          <w:rFonts w:cs="Consolas"/>
+                          <w:sz w:val="20"/>
+                          <w:szCs w:val="20"/>
+                          <w:lang w:val="en-US"/>
+                        </w:rPr>
+                        <w:t>.*;</w:t>
+                      </w:r>
+                    </w:p>
+                    <w:p>
+                      <w:pPr>
+                        <w:autoSpaceDE w:val="0"/>
+                        <w:autoSpaceDN w:val="0"/>
+                        <w:adjustRightInd w:val="0"/>
+                        <w:spacing w:after="0" w:line="240" w:lineRule="auto"/>
+                        <w:rPr>
+                          <w:rFonts w:cs="Consolas"/>
+                          <w:sz w:val="20"/>
+                          <w:szCs w:val="20"/>
+                          <w:lang w:val="en-US"/>
+                        </w:rPr>
+                      </w:pPr>
+                    </w:p>
+                    <w:p>
+                      <w:pPr>
+                        <w:autoSpaceDE w:val="0"/>
+                        <w:autoSpaceDN w:val="0"/>
+                        <w:adjustRightInd w:val="0"/>
+                        <w:spacing w:after="0" w:line="240" w:lineRule="auto"/>
+                        <w:rPr>
+                          <w:rFonts w:cs="Consolas"/>
+                          <w:sz w:val="20"/>
+                          <w:szCs w:val="20"/>
+                          <w:lang w:val="en-US"/>
+                        </w:rPr>
+                      </w:pPr>
+                      <w:r>
+                        <w:rPr>
+                          <w:rFonts w:cs="Consolas"/>
+                          <w:sz w:val="20"/>
+                          <w:szCs w:val="20"/>
+                          <w:lang w:val="en-US"/>
+                        </w:rPr>
+                        <w:t xml:space="preserve">import </w:t>
+                      </w:r>
+                      <w:proofErr w:type="spellStart"/>
+                      <w:proofErr w:type="gramStart"/>
+                      <w:r>
+                        <w:rPr>
+                          <w:rFonts w:cs="Consolas"/>
+                          <w:sz w:val="20"/>
+                          <w:szCs w:val="20"/>
+                          <w:lang w:val="en-US"/>
+                        </w:rPr>
+                        <w:t>org.junit.jupiter.api.Test</w:t>
+                      </w:r>
+                      <w:proofErr w:type="spellEnd"/>
+                      <w:proofErr w:type="gramEnd"/>
+                      <w:r>
+                        <w:rPr>
+                          <w:rFonts w:cs="Consolas"/>
+                          <w:sz w:val="20"/>
+                          <w:szCs w:val="20"/>
+                          <w:lang w:val="en-US"/>
+                        </w:rPr>
+                        <w:t>;</w:t>
+                      </w:r>
+                    </w:p>
+                    <w:p>
+                      <w:pPr>
+                        <w:autoSpaceDE w:val="0"/>
+                        <w:autoSpaceDN w:val="0"/>
+                        <w:adjustRightInd w:val="0"/>
+                        <w:spacing w:after="0" w:line="240" w:lineRule="auto"/>
+                        <w:rPr>
+                          <w:rFonts w:cs="Consolas"/>
+                          <w:sz w:val="20"/>
+                          <w:szCs w:val="20"/>
+                          <w:lang w:val="en-US"/>
+                        </w:rPr>
+                      </w:pPr>
+                    </w:p>
+                    <w:p>
+                      <w:pPr>
+                        <w:autoSpaceDE w:val="0"/>
+                        <w:autoSpaceDN w:val="0"/>
+                        <w:adjustRightInd w:val="0"/>
+                        <w:spacing w:after="0" w:line="240" w:lineRule="auto"/>
+                        <w:rPr>
+                          <w:rFonts w:cs="Consolas"/>
+                          <w:sz w:val="20"/>
+                          <w:szCs w:val="20"/>
+                        </w:rPr>
+                      </w:pPr>
+                      <w:r>
+                        <w:rPr>
+                          <w:rFonts w:cs="Consolas"/>
+                          <w:sz w:val="20"/>
+                          <w:szCs w:val="20"/>
+                        </w:rPr>
+                        <w:t xml:space="preserve">class </w:t>
+                      </w:r>
+                      <w:proofErr w:type="spellStart"/>
+                      <w:r>
+                        <w:rPr>
+                          <w:rFonts w:cs="Consolas"/>
+                          <w:sz w:val="20"/>
+                          <w:szCs w:val="20"/>
+                        </w:rPr>
+                        <w:t>JulgamentoPrisioneiroTest</w:t>
+                      </w:r>
+                      <w:proofErr w:type="spellEnd"/>
+                      <w:r>
+                        <w:rPr>
+                          <w:rFonts w:cs="Consolas"/>
+                          <w:sz w:val="20"/>
+                          <w:szCs w:val="20"/>
+                        </w:rPr>
+                        <w:t xml:space="preserve"> {</w:t>
+                      </w:r>
+                    </w:p>
+                    <w:p>
+                      <w:pPr>
+                        <w:autoSpaceDE w:val="0"/>
+                        <w:autoSpaceDN w:val="0"/>
+                        <w:adjustRightInd w:val="0"/>
+                        <w:spacing w:after="0" w:line="240" w:lineRule="auto"/>
+                        <w:rPr>
+                          <w:rFonts w:cs="Consolas"/>
+                          <w:sz w:val="20"/>
+                          <w:szCs w:val="20"/>
+                        </w:rPr>
+                      </w:pPr>
+                    </w:p>
+                    <w:p>
+                      <w:pPr>
+                        <w:autoSpaceDE w:val="0"/>
+                        <w:autoSpaceDN w:val="0"/>
+                        <w:adjustRightInd w:val="0"/>
+                        <w:spacing w:after="0" w:line="240" w:lineRule="auto"/>
+                        <w:rPr>
+                          <w:rFonts w:cs="Consolas"/>
+                          <w:b/>
+                          <w:color w:val="FF0000"/>
+                          <w:sz w:val="20"/>
+                          <w:szCs w:val="20"/>
+                        </w:rPr>
+                      </w:pPr>
+                      <w:r>
+                        <w:rPr>
+                          <w:rFonts w:cs="Consolas"/>
+                          <w:sz w:val="20"/>
+                          <w:szCs w:val="20"/>
+                        </w:rPr>
+                        <w:tab/>
+                      </w:r>
+                      <w:r>
+                        <w:rPr>
+                          <w:rFonts w:cs="Consolas"/>
+                          <w:b/>
+                          <w:i/>
+                          <w:iCs/>
+                          <w:color w:val="FF0000"/>
+                          <w:sz w:val="20"/>
+                          <w:szCs w:val="20"/>
+                        </w:rPr>
+                        <w:t>@Test</w:t>
+                      </w:r>
+                    </w:p>
+                    <w:p>
+                      <w:pPr>
+                        <w:autoSpaceDE w:val="0"/>
+                        <w:autoSpaceDN w:val="0"/>
+                        <w:adjustRightInd w:val="0"/>
+                        <w:spacing w:after="0" w:line="240" w:lineRule="auto"/>
+                        <w:rPr>
+                          <w:rFonts w:cs="Consolas"/>
+                          <w:b/>
+                          <w:color w:val="FF0000"/>
+                          <w:sz w:val="20"/>
+                          <w:szCs w:val="20"/>
+                        </w:rPr>
+                      </w:pPr>
+                      <w:r>
+                        <w:rPr>
+                          <w:rFonts w:cs="Consolas"/>
+                          <w:b/>
+                          <w:color w:val="FF0000"/>
+                          <w:sz w:val="20"/>
+                          <w:szCs w:val="20"/>
+                        </w:rPr>
+                        <w:tab/>
+                      </w:r>
+                      <w:proofErr w:type="spellStart"/>
+                      <w:r>
+                        <w:rPr>
+                          <w:rFonts w:cs="Consolas"/>
+                          <w:b/>
+                          <w:color w:val="FF0000"/>
+                          <w:sz w:val="20"/>
+                          <w:szCs w:val="20"/>
+                        </w:rPr>
+                        <w:t>void</w:t>
+                      </w:r>
+                      <w:proofErr w:type="spellEnd"/>
+                      <w:r>
+                        <w:rPr>
+                          <w:rFonts w:cs="Consolas"/>
+                          <w:b/>
+                          <w:color w:val="FF0000"/>
+                          <w:sz w:val="20"/>
+                          <w:szCs w:val="20"/>
+                        </w:rPr>
+                        <w:t xml:space="preserve"> </w:t>
+                      </w:r>
+                      <w:proofErr w:type="spellStart"/>
+                      <w:r>
+                        <w:rPr>
+                          <w:rFonts w:cs="Consolas"/>
+                          <w:b/>
+                          <w:color w:val="FF0000"/>
+                          <w:sz w:val="20"/>
+                          <w:szCs w:val="20"/>
+                        </w:rPr>
+                        <w:t>testCalculaPenaMutua</w:t>
+                      </w:r>
+                      <w:proofErr w:type="spellEnd"/>
+                      <w:r>
+                        <w:rPr>
+                          <w:rFonts w:cs="Consolas"/>
+                          <w:b/>
+                          <w:color w:val="FF0000"/>
+                          <w:sz w:val="20"/>
+                          <w:szCs w:val="20"/>
+                        </w:rPr>
+                        <w:t>() {</w:t>
+                      </w:r>
+                    </w:p>
+                    <w:p>
+                      <w:pPr>
+                        <w:autoSpaceDE w:val="0"/>
+                        <w:autoSpaceDN w:val="0"/>
+                        <w:adjustRightInd w:val="0"/>
+                        <w:spacing w:after="0" w:line="240" w:lineRule="auto"/>
+                        <w:rPr>
+                          <w:rFonts w:cs="Consolas"/>
+                          <w:b/>
+                          <w:color w:val="FF0000"/>
+                          <w:sz w:val="20"/>
+                          <w:szCs w:val="20"/>
+                        </w:rPr>
+                      </w:pPr>
+                    </w:p>
+                    <w:p>
+                      <w:pPr>
+                        <w:autoSpaceDE w:val="0"/>
+                        <w:autoSpaceDN w:val="0"/>
+                        <w:adjustRightInd w:val="0"/>
+                        <w:spacing w:after="0" w:line="240" w:lineRule="auto"/>
+                        <w:rPr>
+                          <w:rFonts w:cs="Consolas"/>
+                          <w:b/>
+                          <w:color w:val="FF0000"/>
+                          <w:sz w:val="20"/>
+                          <w:szCs w:val="20"/>
+                        </w:rPr>
+                      </w:pPr>
+                      <w:r>
+                        <w:rPr>
+                          <w:rFonts w:cs="Consolas"/>
+                          <w:b/>
+                          <w:color w:val="FF0000"/>
+                          <w:sz w:val="20"/>
+                          <w:szCs w:val="20"/>
+                        </w:rPr>
+                        <w:tab/>
+                      </w:r>
+                      <w:r>
+                        <w:rPr>
+                          <w:rFonts w:cs="Consolas"/>
+                          <w:b/>
+                          <w:color w:val="FF0000"/>
+                          <w:sz w:val="20"/>
+                          <w:szCs w:val="20"/>
+                        </w:rPr>
+                        <w:tab/>
+                        <w:t>JulgamentoPrisioneiro julgamento = new JulgamentoPrisioneiro();</w:t>
+                      </w:r>
+                    </w:p>
+                    <w:p>
+                      <w:pPr>
+                        <w:autoSpaceDE w:val="0"/>
+                        <w:autoSpaceDN w:val="0"/>
+                        <w:adjustRightInd w:val="0"/>
+                        <w:spacing w:after="0" w:line="240" w:lineRule="auto"/>
+                        <w:rPr>
+                          <w:rFonts w:cs="Consolas"/>
+                          <w:b/>
+                          <w:color w:val="FF0000"/>
+                          <w:sz w:val="20"/>
+                          <w:szCs w:val="20"/>
+                        </w:rPr>
+                      </w:pPr>
+                      <w:r>
+                        <w:rPr>
+                          <w:rFonts w:cs="Consolas"/>
+                          <w:b/>
+                          <w:color w:val="FF0000"/>
+                          <w:sz w:val="20"/>
+                          <w:szCs w:val="20"/>
+                        </w:rPr>
+                        <w:tab/>
+                      </w:r>
+                      <w:r>
+                        <w:rPr>
+                          <w:rFonts w:cs="Consolas"/>
+                          <w:b/>
+                          <w:color w:val="FF0000"/>
+                          <w:sz w:val="20"/>
+                          <w:szCs w:val="20"/>
+                        </w:rPr>
+                        <w:tab/>
+                        <w:t xml:space="preserve">int </w:t>
+                      </w:r>
+                      <w:proofErr w:type="spellStart"/>
+                      <w:r>
+                        <w:rPr>
+                          <w:rFonts w:cs="Consolas"/>
+                          <w:b/>
+                          <w:color w:val="FF0000"/>
+                          <w:sz w:val="20"/>
+                          <w:szCs w:val="20"/>
+                        </w:rPr>
+                        <w:t>resultadoEsperado</w:t>
+                      </w:r>
+                      <w:proofErr w:type="spellEnd"/>
+                      <w:r>
+                        <w:rPr>
+                          <w:rFonts w:cs="Consolas"/>
+                          <w:b/>
+                          <w:color w:val="FF0000"/>
+                          <w:sz w:val="20"/>
+                          <w:szCs w:val="20"/>
+                        </w:rPr>
+                        <w:t xml:space="preserve"> = 5;</w:t>
+                      </w:r>
+                    </w:p>
+                    <w:p>
+                      <w:pPr>
+                        <w:autoSpaceDE w:val="0"/>
+                        <w:autoSpaceDN w:val="0"/>
+                        <w:adjustRightInd w:val="0"/>
+                        <w:spacing w:after="0" w:line="240" w:lineRule="auto"/>
+                        <w:rPr>
+                          <w:rFonts w:cs="Consolas"/>
+                          <w:b/>
+                          <w:color w:val="FF0000"/>
+                          <w:sz w:val="20"/>
+                          <w:szCs w:val="20"/>
+                        </w:rPr>
+                      </w:pPr>
+                      <w:r>
+                        <w:rPr>
+                          <w:rFonts w:cs="Consolas"/>
+                          <w:b/>
+                          <w:color w:val="FF0000"/>
+                          <w:sz w:val="20"/>
+                          <w:szCs w:val="20"/>
+                        </w:rPr>
+                        <w:tab/>
+                      </w:r>
+                      <w:r>
+                        <w:rPr>
+                          <w:rFonts w:cs="Consolas"/>
+                          <w:b/>
+                          <w:color w:val="FF0000"/>
+                          <w:sz w:val="20"/>
+                          <w:szCs w:val="20"/>
+                        </w:rPr>
+                        <w:tab/>
+                        <w:t xml:space="preserve">int </w:t>
+                      </w:r>
+                      <w:proofErr w:type="spellStart"/>
+                      <w:r>
+                        <w:rPr>
+                          <w:rFonts w:cs="Consolas"/>
+                          <w:b/>
+                          <w:color w:val="FF0000"/>
+                          <w:sz w:val="20"/>
+                          <w:szCs w:val="20"/>
+                        </w:rPr>
+                        <w:t>resultadoReal</w:t>
+                      </w:r>
+                      <w:proofErr w:type="spellEnd"/>
+                      <w:r>
+                        <w:rPr>
+                          <w:rFonts w:cs="Consolas"/>
+                          <w:b/>
+                          <w:color w:val="FF0000"/>
+                          <w:sz w:val="20"/>
+                          <w:szCs w:val="20"/>
+                        </w:rPr>
+                        <w:t xml:space="preserve"> = </w:t>
+                      </w:r>
+                      <w:proofErr w:type="spellStart"/>
+                      <w:r>
+                        <w:rPr>
+                          <w:rFonts w:cs="Consolas"/>
+                          <w:b/>
+                          <w:color w:val="FF0000"/>
+                          <w:sz w:val="20"/>
+                          <w:szCs w:val="20"/>
+                        </w:rPr>
+                        <w:t>julgamento.calculaPena</w:t>
+                      </w:r>
+                      <w:proofErr w:type="spellEnd"/>
+                      <w:r>
+                        <w:rPr>
+                          <w:rFonts w:cs="Consolas"/>
+                          <w:b/>
+                          <w:color w:val="FF0000"/>
+                          <w:sz w:val="20"/>
+                          <w:szCs w:val="20"/>
+                        </w:rPr>
+                        <w:t>("sim", "sim");</w:t>
+                      </w:r>
+                    </w:p>
+                    <w:p>
+                      <w:pPr>
+                        <w:autoSpaceDE w:val="0"/>
+                        <w:autoSpaceDN w:val="0"/>
+                        <w:adjustRightInd w:val="0"/>
+                        <w:spacing w:after="0" w:line="240" w:lineRule="auto"/>
+                        <w:rPr>
+                          <w:rFonts w:cs="Consolas"/>
+                          <w:b/>
+                          <w:color w:val="FF0000"/>
+                          <w:sz w:val="20"/>
+                          <w:szCs w:val="20"/>
+                        </w:rPr>
+                      </w:pPr>
+                      <w:r>
+                        <w:rPr>
+                          <w:rFonts w:cs="Consolas"/>
+                          <w:b/>
+                          <w:color w:val="FF0000"/>
+                          <w:sz w:val="20"/>
+                          <w:szCs w:val="20"/>
+                        </w:rPr>
+                        <w:tab/>
+                      </w:r>
+                      <w:r>
+                        <w:rPr>
+                          <w:rFonts w:cs="Consolas"/>
+                          <w:b/>
+                          <w:color w:val="FF0000"/>
+                          <w:sz w:val="20"/>
+                          <w:szCs w:val="20"/>
+                        </w:rPr>
+                        <w:tab/>
+                      </w:r>
+                      <w:proofErr w:type="spellStart"/>
+                      <w:r>
+                        <w:rPr>
+                          <w:rFonts w:cs="Consolas"/>
+                          <w:b/>
+                          <w:i/>
+                          <w:iCs/>
+                          <w:color w:val="FF0000"/>
+                          <w:sz w:val="20"/>
+                          <w:szCs w:val="20"/>
+                        </w:rPr>
+                        <w:t>assertEquals</w:t>
+                      </w:r>
+                      <w:proofErr w:type="spellEnd"/>
+                      <w:r>
+                        <w:rPr>
+                          <w:rFonts w:cs="Consolas"/>
+                          <w:b/>
+                          <w:color w:val="FF0000"/>
+                          <w:sz w:val="20"/>
+                          <w:szCs w:val="20"/>
+                        </w:rPr>
+                        <w:t>(</w:t>
+                      </w:r>
+                      <w:proofErr w:type="spellStart"/>
+                      <w:r>
+                        <w:rPr>
+                          <w:rFonts w:cs="Consolas"/>
+                          <w:b/>
+                          <w:color w:val="FF0000"/>
+                          <w:sz w:val="20"/>
+                          <w:szCs w:val="20"/>
+                        </w:rPr>
+                        <w:t>resultadoEsperado</w:t>
+                      </w:r>
+                      <w:proofErr w:type="spellEnd"/>
+                      <w:r>
+                        <w:rPr>
+                          <w:rFonts w:cs="Consolas"/>
+                          <w:b/>
+                          <w:color w:val="FF0000"/>
+                          <w:sz w:val="20"/>
+                          <w:szCs w:val="20"/>
+                        </w:rPr>
+                        <w:t xml:space="preserve">, </w:t>
+                      </w:r>
+                      <w:proofErr w:type="spellStart"/>
+                      <w:r>
+                        <w:rPr>
+                          <w:rFonts w:cs="Consolas"/>
+                          <w:b/>
+                          <w:color w:val="FF0000"/>
+                          <w:sz w:val="20"/>
+                          <w:szCs w:val="20"/>
+                        </w:rPr>
+                        <w:t>resultadoReal</w:t>
+                      </w:r>
+                      <w:proofErr w:type="spellEnd"/>
+                      <w:r>
+                        <w:rPr>
+                          <w:rFonts w:cs="Consolas"/>
+                          <w:b/>
+                          <w:color w:val="FF0000"/>
+                          <w:sz w:val="20"/>
+                          <w:szCs w:val="20"/>
+                        </w:rPr>
+                        <w:t>);</w:t>
+                      </w:r>
+                    </w:p>
+                    <w:p>
+                      <w:pPr>
+                        <w:autoSpaceDE w:val="0"/>
+                        <w:autoSpaceDN w:val="0"/>
+                        <w:adjustRightInd w:val="0"/>
+                        <w:spacing w:after="0" w:line="240" w:lineRule="auto"/>
+                        <w:rPr>
+                          <w:rFonts w:cs="Consolas"/>
+                          <w:b/>
+                          <w:color w:val="FF0000"/>
+                          <w:sz w:val="20"/>
+                          <w:szCs w:val="20"/>
+                        </w:rPr>
+                      </w:pPr>
+                    </w:p>
+                    <w:p>
+                      <w:pPr>
+                        <w:autoSpaceDE w:val="0"/>
+                        <w:autoSpaceDN w:val="0"/>
+                        <w:adjustRightInd w:val="0"/>
+                        <w:spacing w:after="0" w:line="240" w:lineRule="auto"/>
+                        <w:rPr>
+                          <w:rFonts w:cs="Consolas"/>
+                          <w:b/>
+                          <w:color w:val="FF0000"/>
+                          <w:sz w:val="20"/>
+                          <w:szCs w:val="20"/>
+                        </w:rPr>
+                      </w:pPr>
+                      <w:r>
+                        <w:rPr>
+                          <w:rFonts w:cs="Consolas"/>
+                          <w:b/>
+                          <w:color w:val="FF0000"/>
+                          <w:sz w:val="20"/>
+                          <w:szCs w:val="20"/>
+                        </w:rPr>
+                        <w:tab/>
+                        <w:t>}</w:t>
+                      </w:r>
+                    </w:p>
+                    <w:p>
+                      <w:pPr>
+                        <w:autoSpaceDE w:val="0"/>
+                        <w:autoSpaceDN w:val="0"/>
+                        <w:adjustRightInd w:val="0"/>
+                        <w:spacing w:after="0" w:line="240" w:lineRule="auto"/>
+                        <w:rPr>
+                          <w:rFonts w:cs="Consolas"/>
+                          <w:b/>
+                          <w:color w:val="FF0000"/>
+                          <w:sz w:val="20"/>
+                          <w:szCs w:val="20"/>
+                        </w:rPr>
+                      </w:pPr>
+                    </w:p>
+                    <w:p>
+                      <w:pPr>
+                        <w:autoSpaceDE w:val="0"/>
+                        <w:autoSpaceDN w:val="0"/>
+                        <w:adjustRightInd w:val="0"/>
+                        <w:spacing w:after="0" w:line="240" w:lineRule="auto"/>
+                        <w:rPr>
+                          <w:rFonts w:cs="Consolas"/>
+                          <w:b/>
+                          <w:color w:val="FF0000"/>
+                          <w:sz w:val="20"/>
+                          <w:szCs w:val="20"/>
+                        </w:rPr>
+                      </w:pPr>
+                      <w:r>
+                        <w:rPr>
+                          <w:rFonts w:cs="Consolas"/>
+                          <w:b/>
+                          <w:color w:val="FF0000"/>
+                          <w:sz w:val="20"/>
+                          <w:szCs w:val="20"/>
+                        </w:rPr>
+                        <w:tab/>
+                      </w:r>
+                      <w:r>
+                        <w:rPr>
+                          <w:rFonts w:cs="Consolas"/>
+                          <w:b/>
+                          <w:i/>
+                          <w:iCs/>
+                          <w:color w:val="FF0000"/>
+                          <w:sz w:val="20"/>
+                          <w:szCs w:val="20"/>
+                        </w:rPr>
+                        <w:t>@Test</w:t>
+                      </w:r>
+                    </w:p>
+                    <w:p>
+                      <w:pPr>
+                        <w:autoSpaceDE w:val="0"/>
+                        <w:autoSpaceDN w:val="0"/>
+                        <w:adjustRightInd w:val="0"/>
+                        <w:spacing w:after="0" w:line="240" w:lineRule="auto"/>
+                        <w:rPr>
+                          <w:rFonts w:cs="Consolas"/>
+                          <w:b/>
+                          <w:color w:val="FF0000"/>
+                          <w:sz w:val="20"/>
+                          <w:szCs w:val="20"/>
+                        </w:rPr>
+                      </w:pPr>
+                      <w:r>
+                        <w:rPr>
+                          <w:rFonts w:cs="Consolas"/>
+                          <w:b/>
+                          <w:color w:val="FF0000"/>
+                          <w:sz w:val="20"/>
+                          <w:szCs w:val="20"/>
+                        </w:rPr>
+                        <w:tab/>
+                      </w:r>
+                      <w:proofErr w:type="spellStart"/>
+                      <w:r>
+                        <w:rPr>
+                          <w:rFonts w:cs="Consolas"/>
+                          <w:b/>
+                          <w:color w:val="FF0000"/>
+                          <w:sz w:val="20"/>
+                          <w:szCs w:val="20"/>
+                        </w:rPr>
+                        <w:t>void</w:t>
+                      </w:r>
+                      <w:proofErr w:type="spellEnd"/>
+                      <w:r>
+                        <w:rPr>
+                          <w:rFonts w:cs="Consolas"/>
+                          <w:b/>
+                          <w:color w:val="FF0000"/>
+                          <w:sz w:val="20"/>
+                          <w:szCs w:val="20"/>
+                        </w:rPr>
+                        <w:t xml:space="preserve"> </w:t>
+                      </w:r>
+                      <w:proofErr w:type="spellStart"/>
+                      <w:r>
+                        <w:rPr>
+                          <w:rFonts w:cs="Consolas"/>
+                          <w:b/>
+                          <w:color w:val="FF0000"/>
+                          <w:sz w:val="20"/>
+                          <w:szCs w:val="20"/>
+                        </w:rPr>
+                        <w:t>testCalculaPenaIndividual</w:t>
+                      </w:r>
+                      <w:proofErr w:type="spellEnd"/>
+                      <w:r>
+                        <w:rPr>
+                          <w:rFonts w:cs="Consolas"/>
+                          <w:b/>
+                          <w:color w:val="FF0000"/>
+                          <w:sz w:val="20"/>
+                          <w:szCs w:val="20"/>
+                        </w:rPr>
+                        <w:t>() {</w:t>
+                      </w:r>
+                    </w:p>
+                    <w:p>
+                      <w:pPr>
+                        <w:autoSpaceDE w:val="0"/>
+                        <w:autoSpaceDN w:val="0"/>
+                        <w:adjustRightInd w:val="0"/>
+                        <w:spacing w:after="0" w:line="240" w:lineRule="auto"/>
+                        <w:rPr>
+                          <w:rFonts w:cs="Consolas"/>
+                          <w:b/>
+                          <w:color w:val="FF0000"/>
+                          <w:sz w:val="20"/>
+                          <w:szCs w:val="20"/>
+                        </w:rPr>
+                      </w:pPr>
+                    </w:p>
+                    <w:p>
+                      <w:pPr>
+                        <w:autoSpaceDE w:val="0"/>
+                        <w:autoSpaceDN w:val="0"/>
+                        <w:adjustRightInd w:val="0"/>
+                        <w:spacing w:after="0" w:line="240" w:lineRule="auto"/>
+                        <w:rPr>
+                          <w:rFonts w:cs="Consolas"/>
+                          <w:b/>
+                          <w:color w:val="FF0000"/>
+                          <w:sz w:val="20"/>
+                          <w:szCs w:val="20"/>
+                        </w:rPr>
+                      </w:pPr>
+                      <w:r>
+                        <w:rPr>
+                          <w:rFonts w:cs="Consolas"/>
+                          <w:b/>
+                          <w:color w:val="FF0000"/>
+                          <w:sz w:val="20"/>
+                          <w:szCs w:val="20"/>
+                        </w:rPr>
+                        <w:tab/>
+                      </w:r>
+                      <w:r>
+                        <w:rPr>
+                          <w:rFonts w:cs="Consolas"/>
+                          <w:b/>
+                          <w:color w:val="FF0000"/>
+                          <w:sz w:val="20"/>
+                          <w:szCs w:val="20"/>
+                        </w:rPr>
+                        <w:tab/>
+                        <w:t>JulgamentoPrisioneiro julgamento = new JulgamentoPrisioneiro();</w:t>
+                      </w:r>
+                    </w:p>
+                    <w:p>
+                      <w:pPr>
+                        <w:autoSpaceDE w:val="0"/>
+                        <w:autoSpaceDN w:val="0"/>
+                        <w:adjustRightInd w:val="0"/>
+                        <w:spacing w:after="0" w:line="240" w:lineRule="auto"/>
+                        <w:rPr>
+                          <w:rFonts w:cs="Consolas"/>
+                          <w:b/>
+                          <w:color w:val="FF0000"/>
+                          <w:sz w:val="20"/>
+                          <w:szCs w:val="20"/>
+                        </w:rPr>
+                      </w:pPr>
+                      <w:r>
+                        <w:rPr>
+                          <w:rFonts w:cs="Consolas"/>
+                          <w:b/>
+                          <w:color w:val="FF0000"/>
+                          <w:sz w:val="20"/>
+                          <w:szCs w:val="20"/>
+                        </w:rPr>
+                        <w:tab/>
+                      </w:r>
+                      <w:r>
+                        <w:rPr>
+                          <w:rFonts w:cs="Consolas"/>
+                          <w:b/>
+                          <w:color w:val="FF0000"/>
+                          <w:sz w:val="20"/>
+                          <w:szCs w:val="20"/>
+                        </w:rPr>
+                        <w:tab/>
+                        <w:t xml:space="preserve">int </w:t>
+                      </w:r>
+                      <w:proofErr w:type="spellStart"/>
+                      <w:r>
+                        <w:rPr>
+                          <w:rFonts w:cs="Consolas"/>
+                          <w:b/>
+                          <w:color w:val="FF0000"/>
+                          <w:sz w:val="20"/>
+                          <w:szCs w:val="20"/>
+                        </w:rPr>
+                        <w:t>resultadoEsperado</w:t>
+                      </w:r>
+                      <w:proofErr w:type="spellEnd"/>
+                      <w:r>
+                        <w:rPr>
+                          <w:rFonts w:cs="Consolas"/>
+                          <w:b/>
+                          <w:color w:val="FF0000"/>
+                          <w:sz w:val="20"/>
+                          <w:szCs w:val="20"/>
+                        </w:rPr>
+                        <w:t xml:space="preserve"> = 10;</w:t>
+                      </w:r>
+                    </w:p>
+                    <w:p>
+                      <w:pPr>
+                        <w:autoSpaceDE w:val="0"/>
+                        <w:autoSpaceDN w:val="0"/>
+                        <w:adjustRightInd w:val="0"/>
+                        <w:spacing w:after="0" w:line="240" w:lineRule="auto"/>
+                        <w:rPr>
+                          <w:rFonts w:cs="Consolas"/>
+                          <w:b/>
+                          <w:color w:val="FF0000"/>
+                          <w:sz w:val="20"/>
+                          <w:szCs w:val="20"/>
+                        </w:rPr>
+                      </w:pPr>
+                      <w:r>
+                        <w:rPr>
+                          <w:rFonts w:cs="Consolas"/>
+                          <w:b/>
+                          <w:color w:val="FF0000"/>
+                          <w:sz w:val="20"/>
+                          <w:szCs w:val="20"/>
+                        </w:rPr>
+                        <w:tab/>
+                      </w:r>
+                      <w:r>
+                        <w:rPr>
+                          <w:rFonts w:cs="Consolas"/>
+                          <w:b/>
+                          <w:color w:val="FF0000"/>
+                          <w:sz w:val="20"/>
+                          <w:szCs w:val="20"/>
+                        </w:rPr>
+                        <w:tab/>
+                        <w:t xml:space="preserve">int </w:t>
+                      </w:r>
+                      <w:proofErr w:type="spellStart"/>
+                      <w:r>
+                        <w:rPr>
+                          <w:rFonts w:cs="Consolas"/>
+                          <w:b/>
+                          <w:color w:val="FF0000"/>
+                          <w:sz w:val="20"/>
+                          <w:szCs w:val="20"/>
+                        </w:rPr>
+                        <w:t>resultadoReal</w:t>
+                      </w:r>
+                      <w:proofErr w:type="spellEnd"/>
+                      <w:r>
+                        <w:rPr>
+                          <w:rFonts w:cs="Consolas"/>
+                          <w:b/>
+                          <w:color w:val="FF0000"/>
+                          <w:sz w:val="20"/>
+                          <w:szCs w:val="20"/>
+                        </w:rPr>
+                        <w:t xml:space="preserve"> = </w:t>
+                      </w:r>
+                      <w:proofErr w:type="spellStart"/>
+                      <w:r>
+                        <w:rPr>
+                          <w:rFonts w:cs="Consolas"/>
+                          <w:b/>
+                          <w:color w:val="FF0000"/>
+                          <w:sz w:val="20"/>
+                          <w:szCs w:val="20"/>
+                        </w:rPr>
+                        <w:t>julgamento.calculaPena</w:t>
+                      </w:r>
+                      <w:proofErr w:type="spellEnd"/>
+                      <w:r>
+                        <w:rPr>
+                          <w:rFonts w:cs="Consolas"/>
+                          <w:b/>
+                          <w:color w:val="FF0000"/>
+                          <w:sz w:val="20"/>
+                          <w:szCs w:val="20"/>
+                        </w:rPr>
+                        <w:t>("sim", "</w:t>
+                      </w:r>
+                      <w:proofErr w:type="spellStart"/>
+                      <w:r>
+                        <w:rPr>
+                          <w:rFonts w:cs="Consolas"/>
+                          <w:b/>
+                          <w:color w:val="FF0000"/>
+                          <w:sz w:val="20"/>
+                          <w:szCs w:val="20"/>
+                        </w:rPr>
+                        <w:t>nao</w:t>
+                      </w:r>
+                      <w:proofErr w:type="spellEnd"/>
+                      <w:r>
+                        <w:rPr>
+                          <w:rFonts w:cs="Consolas"/>
+                          <w:b/>
+                          <w:color w:val="FF0000"/>
+                          <w:sz w:val="20"/>
+                          <w:szCs w:val="20"/>
+                        </w:rPr>
+                        <w:t>");</w:t>
+                      </w:r>
+                    </w:p>
+                    <w:p>
+                      <w:pPr>
+                        <w:autoSpaceDE w:val="0"/>
+                        <w:autoSpaceDN w:val="0"/>
+                        <w:adjustRightInd w:val="0"/>
+                        <w:spacing w:after="0" w:line="240" w:lineRule="auto"/>
+                        <w:rPr>
+                          <w:rFonts w:cs="Consolas"/>
+                          <w:b/>
+                          <w:color w:val="FF0000"/>
+                          <w:sz w:val="20"/>
+                          <w:szCs w:val="20"/>
+                        </w:rPr>
+                      </w:pPr>
+                      <w:r>
+                        <w:rPr>
+                          <w:rFonts w:cs="Consolas"/>
+                          <w:b/>
+                          <w:color w:val="FF0000"/>
+                          <w:sz w:val="20"/>
+                          <w:szCs w:val="20"/>
+                        </w:rPr>
+                        <w:tab/>
+                      </w:r>
+                      <w:r>
+                        <w:rPr>
+                          <w:rFonts w:cs="Consolas"/>
+                          <w:b/>
+                          <w:color w:val="FF0000"/>
+                          <w:sz w:val="20"/>
+                          <w:szCs w:val="20"/>
+                        </w:rPr>
+                        <w:tab/>
+                      </w:r>
+                      <w:proofErr w:type="spellStart"/>
+                      <w:r>
+                        <w:rPr>
+                          <w:rFonts w:cs="Consolas"/>
+                          <w:b/>
+                          <w:i/>
+                          <w:iCs/>
+                          <w:color w:val="FF0000"/>
+                          <w:sz w:val="20"/>
+                          <w:szCs w:val="20"/>
+                        </w:rPr>
+                        <w:t>assertEquals</w:t>
+                      </w:r>
+                      <w:proofErr w:type="spellEnd"/>
+                      <w:r>
+                        <w:rPr>
+                          <w:rFonts w:cs="Consolas"/>
+                          <w:b/>
+                          <w:color w:val="FF0000"/>
+                          <w:sz w:val="20"/>
+                          <w:szCs w:val="20"/>
+                        </w:rPr>
+                        <w:t>(</w:t>
+                      </w:r>
+                      <w:proofErr w:type="spellStart"/>
+                      <w:r>
+                        <w:rPr>
+                          <w:rFonts w:cs="Consolas"/>
+                          <w:b/>
+                          <w:color w:val="FF0000"/>
+                          <w:sz w:val="20"/>
+                          <w:szCs w:val="20"/>
+                        </w:rPr>
+                        <w:t>resultadoEsperado</w:t>
+                      </w:r>
+                      <w:proofErr w:type="spellEnd"/>
+                      <w:r>
+                        <w:rPr>
+                          <w:rFonts w:cs="Consolas"/>
+                          <w:b/>
+                          <w:color w:val="FF0000"/>
+                          <w:sz w:val="20"/>
+                          <w:szCs w:val="20"/>
+                        </w:rPr>
+                        <w:t xml:space="preserve">, </w:t>
+                      </w:r>
+                      <w:proofErr w:type="spellStart"/>
+                      <w:r>
+                        <w:rPr>
+                          <w:rFonts w:cs="Consolas"/>
+                          <w:b/>
+                          <w:color w:val="FF0000"/>
+                          <w:sz w:val="20"/>
+                          <w:szCs w:val="20"/>
+                        </w:rPr>
+                        <w:t>resultadoReal</w:t>
+                      </w:r>
+                      <w:proofErr w:type="spellEnd"/>
+                      <w:r>
+                        <w:rPr>
+                          <w:rFonts w:cs="Consolas"/>
+                          <w:b/>
+                          <w:color w:val="FF0000"/>
+                          <w:sz w:val="20"/>
+                          <w:szCs w:val="20"/>
+                        </w:rPr>
+                        <w:t>);</w:t>
+                      </w:r>
+                    </w:p>
+                    <w:p>
+                      <w:pPr>
+                        <w:autoSpaceDE w:val="0"/>
+                        <w:autoSpaceDN w:val="0"/>
+                        <w:adjustRightInd w:val="0"/>
+                        <w:spacing w:after="0" w:line="240" w:lineRule="auto"/>
+                        <w:rPr>
+                          <w:rFonts w:cs="Consolas"/>
+                          <w:b/>
+                          <w:color w:val="FF0000"/>
+                          <w:sz w:val="20"/>
+                          <w:szCs w:val="20"/>
+                        </w:rPr>
+                      </w:pPr>
+                    </w:p>
+                    <w:p>
+                      <w:pPr>
+                        <w:autoSpaceDE w:val="0"/>
+                        <w:autoSpaceDN w:val="0"/>
+                        <w:adjustRightInd w:val="0"/>
+                        <w:spacing w:after="0" w:line="240" w:lineRule="auto"/>
+                        <w:rPr>
+                          <w:rFonts w:cs="Consolas"/>
+                          <w:b/>
+                          <w:color w:val="FF0000"/>
+                          <w:sz w:val="20"/>
+                          <w:szCs w:val="20"/>
+                        </w:rPr>
+                      </w:pPr>
+                      <w:r>
+                        <w:rPr>
+                          <w:rFonts w:cs="Consolas"/>
+                          <w:b/>
+                          <w:color w:val="FF0000"/>
+                          <w:sz w:val="20"/>
+                          <w:szCs w:val="20"/>
+                        </w:rPr>
+                        <w:tab/>
+                        <w:t>}</w:t>
+                      </w:r>
+                    </w:p>
+                    <w:p>
+                      <w:pPr>
+                        <w:autoSpaceDE w:val="0"/>
+                        <w:autoSpaceDN w:val="0"/>
+                        <w:adjustRightInd w:val="0"/>
+                        <w:spacing w:after="0" w:line="240" w:lineRule="auto"/>
+                        <w:rPr>
+                          <w:rFonts w:cs="Consolas"/>
+                          <w:b/>
+                          <w:color w:val="FF0000"/>
+                          <w:sz w:val="20"/>
+                          <w:szCs w:val="20"/>
+                        </w:rPr>
+                      </w:pPr>
+                    </w:p>
+                    <w:p>
+                      <w:pPr>
+                        <w:autoSpaceDE w:val="0"/>
+                        <w:autoSpaceDN w:val="0"/>
+                        <w:adjustRightInd w:val="0"/>
+                        <w:spacing w:after="0" w:line="240" w:lineRule="auto"/>
+                        <w:rPr>
+                          <w:rFonts w:cs="Consolas"/>
+                          <w:b/>
+                          <w:color w:val="FF0000"/>
+                          <w:sz w:val="20"/>
+                          <w:szCs w:val="20"/>
+                        </w:rPr>
+                      </w:pPr>
+                      <w:r>
+                        <w:rPr>
+                          <w:rFonts w:cs="Consolas"/>
+                          <w:b/>
+                          <w:color w:val="FF0000"/>
+                          <w:sz w:val="20"/>
+                          <w:szCs w:val="20"/>
+                        </w:rPr>
+                        <w:tab/>
+                      </w:r>
+                      <w:r>
+                        <w:rPr>
+                          <w:rFonts w:cs="Consolas"/>
+                          <w:b/>
+                          <w:i/>
+                          <w:iCs/>
+                          <w:color w:val="FF0000"/>
+                          <w:sz w:val="20"/>
+                          <w:szCs w:val="20"/>
+                        </w:rPr>
+                        <w:t>@Test</w:t>
+                      </w:r>
+                    </w:p>
+                    <w:p>
+                      <w:pPr>
+                        <w:autoSpaceDE w:val="0"/>
+                        <w:autoSpaceDN w:val="0"/>
+                        <w:adjustRightInd w:val="0"/>
+                        <w:spacing w:after="0" w:line="240" w:lineRule="auto"/>
+                        <w:rPr>
+                          <w:rFonts w:cs="Consolas"/>
+                          <w:b/>
+                          <w:color w:val="FF0000"/>
+                          <w:sz w:val="20"/>
+                          <w:szCs w:val="20"/>
+                        </w:rPr>
+                      </w:pPr>
+                      <w:r>
+                        <w:rPr>
+                          <w:rFonts w:cs="Consolas"/>
+                          <w:b/>
+                          <w:color w:val="FF0000"/>
+                          <w:sz w:val="20"/>
+                          <w:szCs w:val="20"/>
+                        </w:rPr>
+                        <w:tab/>
+                      </w:r>
+                      <w:proofErr w:type="spellStart"/>
+                      <w:r>
+                        <w:rPr>
+                          <w:rFonts w:cs="Consolas"/>
+                          <w:b/>
+                          <w:color w:val="FF0000"/>
+                          <w:sz w:val="20"/>
+                          <w:szCs w:val="20"/>
+                        </w:rPr>
+                        <w:t>void</w:t>
+                      </w:r>
+                      <w:proofErr w:type="spellEnd"/>
+                      <w:r>
+                        <w:rPr>
+                          <w:rFonts w:cs="Consolas"/>
+                          <w:b/>
+                          <w:color w:val="FF0000"/>
+                          <w:sz w:val="20"/>
+                          <w:szCs w:val="20"/>
+                        </w:rPr>
+                        <w:t xml:space="preserve"> </w:t>
+                      </w:r>
+                      <w:proofErr w:type="spellStart"/>
+                      <w:r>
+                        <w:rPr>
+                          <w:rFonts w:cs="Consolas"/>
+                          <w:b/>
+                          <w:color w:val="FF0000"/>
+                          <w:sz w:val="20"/>
+                          <w:szCs w:val="20"/>
+                        </w:rPr>
+                        <w:t>testCalculaPenaCumplices</w:t>
+                      </w:r>
+                      <w:proofErr w:type="spellEnd"/>
+                      <w:r>
+                        <w:rPr>
+                          <w:rFonts w:cs="Consolas"/>
+                          <w:b/>
+                          <w:color w:val="FF0000"/>
+                          <w:sz w:val="20"/>
+                          <w:szCs w:val="20"/>
+                        </w:rPr>
+                        <w:t>() {</w:t>
+                      </w:r>
+                    </w:p>
+                    <w:p>
+                      <w:pPr>
+                        <w:autoSpaceDE w:val="0"/>
+                        <w:autoSpaceDN w:val="0"/>
+                        <w:adjustRightInd w:val="0"/>
+                        <w:spacing w:after="0" w:line="240" w:lineRule="auto"/>
+                        <w:rPr>
+                          <w:rFonts w:cs="Consolas"/>
+                          <w:b/>
+                          <w:color w:val="FF0000"/>
+                          <w:sz w:val="20"/>
+                          <w:szCs w:val="20"/>
+                        </w:rPr>
+                      </w:pPr>
+                    </w:p>
+                    <w:p>
+                      <w:pPr>
+                        <w:autoSpaceDE w:val="0"/>
+                        <w:autoSpaceDN w:val="0"/>
+                        <w:adjustRightInd w:val="0"/>
+                        <w:spacing w:after="0" w:line="240" w:lineRule="auto"/>
+                        <w:rPr>
+                          <w:rFonts w:cs="Consolas"/>
+                          <w:b/>
+                          <w:color w:val="FF0000"/>
+                          <w:sz w:val="20"/>
+                          <w:szCs w:val="20"/>
+                        </w:rPr>
+                      </w:pPr>
+                      <w:r>
+                        <w:rPr>
+                          <w:rFonts w:cs="Consolas"/>
+                          <w:b/>
+                          <w:color w:val="FF0000"/>
+                          <w:sz w:val="20"/>
+                          <w:szCs w:val="20"/>
+                        </w:rPr>
+                        <w:tab/>
+                      </w:r>
+                      <w:r>
+                        <w:rPr>
+                          <w:rFonts w:cs="Consolas"/>
+                          <w:b/>
+                          <w:color w:val="FF0000"/>
+                          <w:sz w:val="20"/>
+                          <w:szCs w:val="20"/>
+                        </w:rPr>
+                        <w:tab/>
+                        <w:t>JulgamentoPrisioneiro julgamento = new JulgamentoPrisioneiro();</w:t>
+                      </w:r>
+                    </w:p>
+                    <w:p>
+                      <w:pPr>
+                        <w:autoSpaceDE w:val="0"/>
+                        <w:autoSpaceDN w:val="0"/>
+                        <w:adjustRightInd w:val="0"/>
+                        <w:spacing w:after="0" w:line="240" w:lineRule="auto"/>
+                        <w:rPr>
+                          <w:rFonts w:cs="Consolas"/>
+                          <w:b/>
+                          <w:color w:val="FF0000"/>
+                          <w:sz w:val="20"/>
+                          <w:szCs w:val="20"/>
+                        </w:rPr>
+                      </w:pPr>
+                      <w:r>
+                        <w:rPr>
+                          <w:rFonts w:cs="Consolas"/>
+                          <w:b/>
+                          <w:color w:val="FF0000"/>
+                          <w:sz w:val="20"/>
+                          <w:szCs w:val="20"/>
+                        </w:rPr>
+                        <w:tab/>
+                      </w:r>
+                      <w:r>
+                        <w:rPr>
+                          <w:rFonts w:cs="Consolas"/>
+                          <w:b/>
+                          <w:color w:val="FF0000"/>
+                          <w:sz w:val="20"/>
+                          <w:szCs w:val="20"/>
+                        </w:rPr>
+                        <w:tab/>
+                        <w:t xml:space="preserve">int </w:t>
+                      </w:r>
+                      <w:proofErr w:type="spellStart"/>
+                      <w:r>
+                        <w:rPr>
+                          <w:rFonts w:cs="Consolas"/>
+                          <w:b/>
+                          <w:color w:val="FF0000"/>
+                          <w:sz w:val="20"/>
+                          <w:szCs w:val="20"/>
+                        </w:rPr>
+                        <w:t>resultadoEsperado</w:t>
+                      </w:r>
+                      <w:proofErr w:type="spellEnd"/>
+                      <w:r>
+                        <w:rPr>
+                          <w:rFonts w:cs="Consolas"/>
+                          <w:b/>
+                          <w:color w:val="FF0000"/>
+                          <w:sz w:val="20"/>
+                          <w:szCs w:val="20"/>
+                        </w:rPr>
+                        <w:t xml:space="preserve"> = 1;</w:t>
+                      </w:r>
+                    </w:p>
+                    <w:p>
+                      <w:pPr>
+                        <w:autoSpaceDE w:val="0"/>
+                        <w:autoSpaceDN w:val="0"/>
+                        <w:adjustRightInd w:val="0"/>
+                        <w:spacing w:after="0" w:line="240" w:lineRule="auto"/>
+                        <w:rPr>
+                          <w:rFonts w:cs="Consolas"/>
+                          <w:b/>
+                          <w:color w:val="FF0000"/>
+                          <w:sz w:val="20"/>
+                          <w:szCs w:val="20"/>
+                        </w:rPr>
+                      </w:pPr>
+                      <w:r>
+                        <w:rPr>
+                          <w:rFonts w:cs="Consolas"/>
+                          <w:b/>
+                          <w:color w:val="FF0000"/>
+                          <w:sz w:val="20"/>
+                          <w:szCs w:val="20"/>
+                        </w:rPr>
+                        <w:tab/>
+                      </w:r>
+                      <w:r>
+                        <w:rPr>
+                          <w:rFonts w:cs="Consolas"/>
+                          <w:b/>
+                          <w:color w:val="FF0000"/>
+                          <w:sz w:val="20"/>
+                          <w:szCs w:val="20"/>
+                        </w:rPr>
+                        <w:tab/>
+                        <w:t xml:space="preserve">int </w:t>
+                      </w:r>
+                      <w:proofErr w:type="spellStart"/>
+                      <w:r>
+                        <w:rPr>
+                          <w:rFonts w:cs="Consolas"/>
+                          <w:b/>
+                          <w:color w:val="FF0000"/>
+                          <w:sz w:val="20"/>
+                          <w:szCs w:val="20"/>
+                        </w:rPr>
+                        <w:t>resultadoReal</w:t>
+                      </w:r>
+                      <w:proofErr w:type="spellEnd"/>
+                      <w:r>
+                        <w:rPr>
+                          <w:rFonts w:cs="Consolas"/>
+                          <w:b/>
+                          <w:color w:val="FF0000"/>
+                          <w:sz w:val="20"/>
+                          <w:szCs w:val="20"/>
+                        </w:rPr>
+                        <w:t xml:space="preserve"> = </w:t>
+                      </w:r>
+                      <w:proofErr w:type="spellStart"/>
+                      <w:r>
+                        <w:rPr>
+                          <w:rFonts w:cs="Consolas"/>
+                          <w:b/>
+                          <w:color w:val="FF0000"/>
+                          <w:sz w:val="20"/>
+                          <w:szCs w:val="20"/>
+                        </w:rPr>
+                        <w:t>julgamento.calculaPena</w:t>
+                      </w:r>
+                      <w:proofErr w:type="spellEnd"/>
+                      <w:r>
+                        <w:rPr>
+                          <w:rFonts w:cs="Consolas"/>
+                          <w:b/>
+                          <w:color w:val="FF0000"/>
+                          <w:sz w:val="20"/>
+                          <w:szCs w:val="20"/>
+                        </w:rPr>
+                        <w:t>("</w:t>
+                      </w:r>
+                      <w:proofErr w:type="spellStart"/>
+                      <w:r>
+                        <w:rPr>
+                          <w:rFonts w:cs="Consolas"/>
+                          <w:b/>
+                          <w:color w:val="FF0000"/>
+                          <w:sz w:val="20"/>
+                          <w:szCs w:val="20"/>
+                        </w:rPr>
+                        <w:t>nao</w:t>
+                      </w:r>
+                      <w:proofErr w:type="spellEnd"/>
+                      <w:r>
+                        <w:rPr>
+                          <w:rFonts w:cs="Consolas"/>
+                          <w:b/>
+                          <w:color w:val="FF0000"/>
+                          <w:sz w:val="20"/>
+                          <w:szCs w:val="20"/>
+                        </w:rPr>
+                        <w:t>", "sim");</w:t>
+                      </w:r>
+                    </w:p>
+                    <w:p>
+                      <w:pPr>
+                        <w:autoSpaceDE w:val="0"/>
+                        <w:autoSpaceDN w:val="0"/>
+                        <w:adjustRightInd w:val="0"/>
+                        <w:spacing w:after="0" w:line="240" w:lineRule="auto"/>
+                        <w:rPr>
+                          <w:rFonts w:cs="Consolas"/>
+                          <w:b/>
+                          <w:color w:val="FF0000"/>
+                          <w:sz w:val="20"/>
+                          <w:szCs w:val="20"/>
+                        </w:rPr>
+                      </w:pPr>
+                      <w:r>
+                        <w:rPr>
+                          <w:rFonts w:cs="Consolas"/>
+                          <w:b/>
+                          <w:color w:val="FF0000"/>
+                          <w:sz w:val="20"/>
+                          <w:szCs w:val="20"/>
+                        </w:rPr>
+                        <w:tab/>
+                      </w:r>
+                      <w:r>
+                        <w:rPr>
+                          <w:rFonts w:cs="Consolas"/>
+                          <w:b/>
+                          <w:color w:val="FF0000"/>
+                          <w:sz w:val="20"/>
+                          <w:szCs w:val="20"/>
+                        </w:rPr>
+                        <w:tab/>
+                      </w:r>
+                      <w:proofErr w:type="spellStart"/>
+                      <w:r>
+                        <w:rPr>
+                          <w:rFonts w:cs="Consolas"/>
+                          <w:b/>
+                          <w:i/>
+                          <w:iCs/>
+                          <w:color w:val="FF0000"/>
+                          <w:sz w:val="20"/>
+                          <w:szCs w:val="20"/>
+                        </w:rPr>
+                        <w:t>assertEquals</w:t>
+                      </w:r>
+                      <w:proofErr w:type="spellEnd"/>
+                      <w:r>
+                        <w:rPr>
+                          <w:rFonts w:cs="Consolas"/>
+                          <w:b/>
+                          <w:color w:val="FF0000"/>
+                          <w:sz w:val="20"/>
+                          <w:szCs w:val="20"/>
+                        </w:rPr>
+                        <w:t>(</w:t>
+                      </w:r>
+                      <w:proofErr w:type="spellStart"/>
+                      <w:r>
+                        <w:rPr>
+                          <w:rFonts w:cs="Consolas"/>
+                          <w:b/>
+                          <w:color w:val="FF0000"/>
+                          <w:sz w:val="20"/>
+                          <w:szCs w:val="20"/>
+                        </w:rPr>
+                        <w:t>resultadoEsperado</w:t>
+                      </w:r>
+                      <w:proofErr w:type="spellEnd"/>
+                      <w:r>
+                        <w:rPr>
+                          <w:rFonts w:cs="Consolas"/>
+                          <w:b/>
+                          <w:color w:val="FF0000"/>
+                          <w:sz w:val="20"/>
+                          <w:szCs w:val="20"/>
+                        </w:rPr>
+                        <w:t xml:space="preserve">, </w:t>
+                      </w:r>
+                      <w:proofErr w:type="spellStart"/>
+                      <w:r>
+                        <w:rPr>
+                          <w:rFonts w:cs="Consolas"/>
+                          <w:b/>
+                          <w:color w:val="FF0000"/>
+                          <w:sz w:val="20"/>
+                          <w:szCs w:val="20"/>
+                        </w:rPr>
+                        <w:t>resultadoReal</w:t>
+                      </w:r>
+                      <w:proofErr w:type="spellEnd"/>
+                      <w:r>
+                        <w:rPr>
+                          <w:rFonts w:cs="Consolas"/>
+                          <w:b/>
+                          <w:color w:val="FF0000"/>
+                          <w:sz w:val="20"/>
+                          <w:szCs w:val="20"/>
+                        </w:rPr>
+                        <w:t>);</w:t>
+                      </w:r>
+                    </w:p>
+                    <w:p>
+                      <w:pPr>
+                        <w:autoSpaceDE w:val="0"/>
+                        <w:autoSpaceDN w:val="0"/>
+                        <w:adjustRightInd w:val="0"/>
+                        <w:spacing w:after="0" w:line="240" w:lineRule="auto"/>
+                        <w:rPr>
+                          <w:rFonts w:cs="Consolas"/>
+                          <w:b/>
+                          <w:color w:val="FF0000"/>
+                          <w:sz w:val="20"/>
+                          <w:szCs w:val="20"/>
+                        </w:rPr>
+                      </w:pPr>
+                    </w:p>
+                    <w:p>
+                      <w:pPr>
+                        <w:autoSpaceDE w:val="0"/>
+                        <w:autoSpaceDN w:val="0"/>
+                        <w:adjustRightInd w:val="0"/>
+                        <w:spacing w:after="0" w:line="240" w:lineRule="auto"/>
+                        <w:rPr>
+                          <w:rFonts w:cs="Consolas"/>
+                          <w:b/>
+                          <w:color w:val="FF0000"/>
+                          <w:sz w:val="20"/>
+                          <w:szCs w:val="20"/>
+                        </w:rPr>
+                      </w:pPr>
+                      <w:r>
+                        <w:rPr>
+                          <w:rFonts w:cs="Consolas"/>
+                          <w:b/>
+                          <w:color w:val="FF0000"/>
+                          <w:sz w:val="20"/>
+                          <w:szCs w:val="20"/>
+                        </w:rPr>
+                        <w:tab/>
+                        <w:t>}</w:t>
+                      </w:r>
+                    </w:p>
+                    <w:p>
+                      <w:pPr>
+                        <w:autoSpaceDE w:val="0"/>
+                        <w:autoSpaceDN w:val="0"/>
+                        <w:adjustRightInd w:val="0"/>
+                        <w:spacing w:after="0" w:line="240" w:lineRule="auto"/>
+                        <w:rPr>
+                          <w:rFonts w:cs="Consolas"/>
+                          <w:b/>
+                          <w:color w:val="FF0000"/>
+                          <w:sz w:val="20"/>
+                          <w:szCs w:val="20"/>
+                        </w:rPr>
+                      </w:pPr>
+                    </w:p>
+                    <w:p>
+                      <w:pPr>
+                        <w:autoSpaceDE w:val="0"/>
+                        <w:autoSpaceDN w:val="0"/>
+                        <w:adjustRightInd w:val="0"/>
+                        <w:spacing w:after="0" w:line="240" w:lineRule="auto"/>
+                        <w:rPr>
+                          <w:rFonts w:cs="Consolas"/>
+                          <w:b/>
+                          <w:color w:val="FF0000"/>
+                          <w:sz w:val="20"/>
+                          <w:szCs w:val="20"/>
+                        </w:rPr>
+                      </w:pPr>
+                      <w:r>
+                        <w:rPr>
+                          <w:rFonts w:cs="Consolas"/>
+                          <w:b/>
+                          <w:color w:val="FF0000"/>
+                          <w:sz w:val="20"/>
+                          <w:szCs w:val="20"/>
+                        </w:rPr>
+                        <w:tab/>
+                      </w:r>
+                      <w:r>
+                        <w:rPr>
+                          <w:rFonts w:cs="Consolas"/>
+                          <w:b/>
+                          <w:i/>
+                          <w:iCs/>
+                          <w:color w:val="FF0000"/>
+                          <w:sz w:val="20"/>
+                          <w:szCs w:val="20"/>
+                        </w:rPr>
+                        <w:t>@Test</w:t>
+                      </w:r>
+                    </w:p>
+                    <w:p>
+                      <w:pPr>
+                        <w:autoSpaceDE w:val="0"/>
+                        <w:autoSpaceDN w:val="0"/>
+                        <w:adjustRightInd w:val="0"/>
+                        <w:spacing w:after="0" w:line="240" w:lineRule="auto"/>
+                        <w:rPr>
+                          <w:rFonts w:cs="Consolas"/>
+                          <w:b/>
+                          <w:color w:val="FF0000"/>
+                          <w:sz w:val="20"/>
+                          <w:szCs w:val="20"/>
+                        </w:rPr>
+                      </w:pPr>
+                      <w:r>
+                        <w:rPr>
+                          <w:rFonts w:cs="Consolas"/>
+                          <w:b/>
+                          <w:color w:val="FF0000"/>
+                          <w:sz w:val="20"/>
+                          <w:szCs w:val="20"/>
+                        </w:rPr>
+                        <w:tab/>
+                      </w:r>
+                      <w:proofErr w:type="spellStart"/>
+                      <w:r>
+                        <w:rPr>
+                          <w:rFonts w:cs="Consolas"/>
+                          <w:b/>
+                          <w:color w:val="FF0000"/>
+                          <w:sz w:val="20"/>
+                          <w:szCs w:val="20"/>
+                        </w:rPr>
+                        <w:t>void</w:t>
+                      </w:r>
+                      <w:proofErr w:type="spellEnd"/>
+                      <w:r>
+                        <w:rPr>
+                          <w:rFonts w:cs="Consolas"/>
+                          <w:b/>
+                          <w:color w:val="FF0000"/>
+                          <w:sz w:val="20"/>
+                          <w:szCs w:val="20"/>
+                        </w:rPr>
+                        <w:t xml:space="preserve"> </w:t>
+                      </w:r>
+                      <w:proofErr w:type="spellStart"/>
+                      <w:r>
+                        <w:rPr>
+                          <w:rFonts w:cs="Consolas"/>
+                          <w:b/>
+                          <w:color w:val="FF0000"/>
+                          <w:sz w:val="20"/>
+                          <w:szCs w:val="20"/>
+                        </w:rPr>
+                        <w:t>testCalculaPenaInocente</w:t>
+                      </w:r>
+                      <w:proofErr w:type="spellEnd"/>
+                      <w:r>
+                        <w:rPr>
+                          <w:rFonts w:cs="Consolas"/>
+                          <w:b/>
+                          <w:color w:val="FF0000"/>
+                          <w:sz w:val="20"/>
+                          <w:szCs w:val="20"/>
+                        </w:rPr>
+                        <w:t>() {</w:t>
+                      </w:r>
+                    </w:p>
+                    <w:p>
+                      <w:pPr>
+                        <w:autoSpaceDE w:val="0"/>
+                        <w:autoSpaceDN w:val="0"/>
+                        <w:adjustRightInd w:val="0"/>
+                        <w:spacing w:after="0" w:line="240" w:lineRule="auto"/>
+                        <w:rPr>
+                          <w:rFonts w:cs="Consolas"/>
+                          <w:b/>
+                          <w:color w:val="FF0000"/>
+                          <w:sz w:val="20"/>
+                          <w:szCs w:val="20"/>
+                        </w:rPr>
+                      </w:pPr>
+                    </w:p>
+                    <w:p>
+                      <w:pPr>
+                        <w:autoSpaceDE w:val="0"/>
+                        <w:autoSpaceDN w:val="0"/>
+                        <w:adjustRightInd w:val="0"/>
+                        <w:spacing w:after="0" w:line="240" w:lineRule="auto"/>
+                        <w:rPr>
+                          <w:rFonts w:cs="Consolas"/>
+                          <w:b/>
+                          <w:color w:val="FF0000"/>
+                          <w:sz w:val="20"/>
+                          <w:szCs w:val="20"/>
+                        </w:rPr>
+                      </w:pPr>
+                      <w:r>
+                        <w:rPr>
+                          <w:rFonts w:cs="Consolas"/>
+                          <w:b/>
+                          <w:color w:val="FF0000"/>
+                          <w:sz w:val="20"/>
+                          <w:szCs w:val="20"/>
+                        </w:rPr>
+                        <w:tab/>
+                      </w:r>
+                      <w:r>
+                        <w:rPr>
+                          <w:rFonts w:cs="Consolas"/>
+                          <w:b/>
+                          <w:color w:val="FF0000"/>
+                          <w:sz w:val="20"/>
+                          <w:szCs w:val="20"/>
+                        </w:rPr>
+                        <w:tab/>
+                        <w:t>JulgamentoPrisioneiro julgamento = new JulgamentoPrisioneiro();</w:t>
+                      </w:r>
+                    </w:p>
+                    <w:p>
+                      <w:pPr>
+                        <w:autoSpaceDE w:val="0"/>
+                        <w:autoSpaceDN w:val="0"/>
+                        <w:adjustRightInd w:val="0"/>
+                        <w:spacing w:after="0" w:line="240" w:lineRule="auto"/>
+                        <w:rPr>
+                          <w:rFonts w:cs="Consolas"/>
+                          <w:b/>
+                          <w:color w:val="FF0000"/>
+                          <w:sz w:val="20"/>
+                          <w:szCs w:val="20"/>
+                        </w:rPr>
+                      </w:pPr>
+                      <w:r>
+                        <w:rPr>
+                          <w:rFonts w:cs="Consolas"/>
+                          <w:b/>
+                          <w:color w:val="FF0000"/>
+                          <w:sz w:val="20"/>
+                          <w:szCs w:val="20"/>
+                        </w:rPr>
+                        <w:tab/>
+                      </w:r>
+                      <w:r>
+                        <w:rPr>
+                          <w:rFonts w:cs="Consolas"/>
+                          <w:b/>
+                          <w:color w:val="FF0000"/>
+                          <w:sz w:val="20"/>
+                          <w:szCs w:val="20"/>
+                        </w:rPr>
+                        <w:tab/>
+                        <w:t xml:space="preserve">int </w:t>
+                      </w:r>
+                      <w:proofErr w:type="spellStart"/>
+                      <w:r>
+                        <w:rPr>
+                          <w:rFonts w:cs="Consolas"/>
+                          <w:b/>
+                          <w:color w:val="FF0000"/>
+                          <w:sz w:val="20"/>
+                          <w:szCs w:val="20"/>
+                        </w:rPr>
+                        <w:t>resultadoEsperado</w:t>
+                      </w:r>
+                      <w:proofErr w:type="spellEnd"/>
+                      <w:r>
+                        <w:rPr>
+                          <w:rFonts w:cs="Consolas"/>
+                          <w:b/>
+                          <w:color w:val="FF0000"/>
+                          <w:sz w:val="20"/>
+                          <w:szCs w:val="20"/>
+                        </w:rPr>
+                        <w:t xml:space="preserve"> = 0;</w:t>
+                      </w:r>
+                    </w:p>
+                    <w:p>
+                      <w:pPr>
+                        <w:autoSpaceDE w:val="0"/>
+                        <w:autoSpaceDN w:val="0"/>
+                        <w:adjustRightInd w:val="0"/>
+                        <w:spacing w:after="0" w:line="240" w:lineRule="auto"/>
+                        <w:rPr>
+                          <w:rFonts w:cs="Consolas"/>
+                          <w:b/>
+                          <w:color w:val="FF0000"/>
+                          <w:sz w:val="20"/>
+                          <w:szCs w:val="20"/>
+                        </w:rPr>
+                      </w:pPr>
+                      <w:r>
+                        <w:rPr>
+                          <w:rFonts w:cs="Consolas"/>
+                          <w:b/>
+                          <w:color w:val="FF0000"/>
+                          <w:sz w:val="20"/>
+                          <w:szCs w:val="20"/>
+                        </w:rPr>
+                        <w:tab/>
+                      </w:r>
+                      <w:r>
+                        <w:rPr>
+                          <w:rFonts w:cs="Consolas"/>
+                          <w:b/>
+                          <w:color w:val="FF0000"/>
+                          <w:sz w:val="20"/>
+                          <w:szCs w:val="20"/>
+                        </w:rPr>
+                        <w:tab/>
+                        <w:t xml:space="preserve">int </w:t>
+                      </w:r>
+                      <w:proofErr w:type="spellStart"/>
+                      <w:r>
+                        <w:rPr>
+                          <w:rFonts w:cs="Consolas"/>
+                          <w:b/>
+                          <w:color w:val="FF0000"/>
+                          <w:sz w:val="20"/>
+                          <w:szCs w:val="20"/>
+                        </w:rPr>
+                        <w:t>resultadoReal</w:t>
+                      </w:r>
+                      <w:proofErr w:type="spellEnd"/>
+                      <w:r>
+                        <w:rPr>
+                          <w:rFonts w:cs="Consolas"/>
+                          <w:b/>
+                          <w:color w:val="FF0000"/>
+                          <w:sz w:val="20"/>
+                          <w:szCs w:val="20"/>
+                        </w:rPr>
+                        <w:t xml:space="preserve"> = </w:t>
+                      </w:r>
+                      <w:proofErr w:type="spellStart"/>
+                      <w:r>
+                        <w:rPr>
+                          <w:rFonts w:cs="Consolas"/>
+                          <w:b/>
+                          <w:color w:val="FF0000"/>
+                          <w:sz w:val="20"/>
+                          <w:szCs w:val="20"/>
+                        </w:rPr>
+                        <w:t>julgamento.calculaPena</w:t>
+                      </w:r>
+                      <w:proofErr w:type="spellEnd"/>
+                      <w:r>
+                        <w:rPr>
+                          <w:rFonts w:cs="Consolas"/>
+                          <w:b/>
+                          <w:color w:val="FF0000"/>
+                          <w:sz w:val="20"/>
+                          <w:szCs w:val="20"/>
+                        </w:rPr>
+                        <w:t>("</w:t>
+                      </w:r>
+                      <w:proofErr w:type="spellStart"/>
+                      <w:r>
+                        <w:rPr>
+                          <w:rFonts w:cs="Consolas"/>
+                          <w:b/>
+                          <w:color w:val="FF0000"/>
+                          <w:sz w:val="20"/>
+                          <w:szCs w:val="20"/>
+                        </w:rPr>
+                        <w:t>nao</w:t>
+                      </w:r>
+                      <w:proofErr w:type="spellEnd"/>
+                      <w:r>
+                        <w:rPr>
+                          <w:rFonts w:cs="Consolas"/>
+                          <w:b/>
+                          <w:color w:val="FF0000"/>
+                          <w:sz w:val="20"/>
+                          <w:szCs w:val="20"/>
+                        </w:rPr>
+                        <w:t>", "</w:t>
+                      </w:r>
+                      <w:proofErr w:type="spellStart"/>
+                      <w:r>
+                        <w:rPr>
+                          <w:rFonts w:cs="Consolas"/>
+                          <w:b/>
+                          <w:color w:val="FF0000"/>
+                          <w:sz w:val="20"/>
+                          <w:szCs w:val="20"/>
+                        </w:rPr>
+                        <w:t>nao</w:t>
+                      </w:r>
+                      <w:proofErr w:type="spellEnd"/>
+                      <w:r>
+                        <w:rPr>
+                          <w:rFonts w:cs="Consolas"/>
+                          <w:b/>
+                          <w:color w:val="FF0000"/>
+                          <w:sz w:val="20"/>
+                          <w:szCs w:val="20"/>
+                        </w:rPr>
+                        <w:t>");</w:t>
+                      </w:r>
+                    </w:p>
+                    <w:p>
+                      <w:pPr>
+                        <w:autoSpaceDE w:val="0"/>
+                        <w:autoSpaceDN w:val="0"/>
+                        <w:adjustRightInd w:val="0"/>
+                        <w:spacing w:after="0" w:line="240" w:lineRule="auto"/>
+                        <w:rPr>
+                          <w:rFonts w:cs="Consolas"/>
+                          <w:b/>
+                          <w:color w:val="FF0000"/>
+                          <w:sz w:val="20"/>
+                          <w:szCs w:val="20"/>
+                        </w:rPr>
+                      </w:pPr>
+                      <w:r>
+                        <w:rPr>
+                          <w:rFonts w:cs="Consolas"/>
+                          <w:b/>
+                          <w:color w:val="FF0000"/>
+                          <w:sz w:val="20"/>
+                          <w:szCs w:val="20"/>
+                        </w:rPr>
+                        <w:tab/>
+                      </w:r>
+                      <w:r>
+                        <w:rPr>
+                          <w:rFonts w:cs="Consolas"/>
+                          <w:b/>
+                          <w:color w:val="FF0000"/>
+                          <w:sz w:val="20"/>
+                          <w:szCs w:val="20"/>
+                        </w:rPr>
+                        <w:tab/>
+                      </w:r>
+                      <w:proofErr w:type="spellStart"/>
+                      <w:r>
+                        <w:rPr>
+                          <w:rFonts w:cs="Consolas"/>
+                          <w:b/>
+                          <w:i/>
+                          <w:iCs/>
+                          <w:color w:val="FF0000"/>
+                          <w:sz w:val="20"/>
+                          <w:szCs w:val="20"/>
+                        </w:rPr>
+                        <w:t>assertEquals</w:t>
+                      </w:r>
+                      <w:proofErr w:type="spellEnd"/>
+                      <w:r>
+                        <w:rPr>
+                          <w:rFonts w:cs="Consolas"/>
+                          <w:b/>
+                          <w:color w:val="FF0000"/>
+                          <w:sz w:val="20"/>
+                          <w:szCs w:val="20"/>
+                        </w:rPr>
+                        <w:t>(</w:t>
+                      </w:r>
+                      <w:proofErr w:type="spellStart"/>
+                      <w:r>
+                        <w:rPr>
+                          <w:rFonts w:cs="Consolas"/>
+                          <w:b/>
+                          <w:color w:val="FF0000"/>
+                          <w:sz w:val="20"/>
+                          <w:szCs w:val="20"/>
+                        </w:rPr>
+                        <w:t>resultadoEsperado</w:t>
+                      </w:r>
+                      <w:proofErr w:type="spellEnd"/>
+                      <w:r>
+                        <w:rPr>
+                          <w:rFonts w:cs="Consolas"/>
+                          <w:b/>
+                          <w:color w:val="FF0000"/>
+                          <w:sz w:val="20"/>
+                          <w:szCs w:val="20"/>
+                        </w:rPr>
+                        <w:t xml:space="preserve">, </w:t>
+                      </w:r>
+                      <w:proofErr w:type="spellStart"/>
+                      <w:r>
+                        <w:rPr>
+                          <w:rFonts w:cs="Consolas"/>
+                          <w:b/>
+                          <w:color w:val="FF0000"/>
+                          <w:sz w:val="20"/>
+                          <w:szCs w:val="20"/>
+                        </w:rPr>
+                        <w:t>resultadoReal</w:t>
+                      </w:r>
+                      <w:proofErr w:type="spellEnd"/>
+                      <w:r>
+                        <w:rPr>
+                          <w:rFonts w:cs="Consolas"/>
+                          <w:b/>
+                          <w:color w:val="FF0000"/>
+                          <w:sz w:val="20"/>
+                          <w:szCs w:val="20"/>
+                        </w:rPr>
+                        <w:t>);</w:t>
+                      </w:r>
+                    </w:p>
+                    <w:p>
+                      <w:pPr>
+                        <w:autoSpaceDE w:val="0"/>
+                        <w:autoSpaceDN w:val="0"/>
+                        <w:adjustRightInd w:val="0"/>
+                        <w:spacing w:after="0" w:line="240" w:lineRule="auto"/>
+                        <w:rPr>
+                          <w:rFonts w:cs="Consolas"/>
+                          <w:b/>
+                          <w:color w:val="FF0000"/>
+                          <w:sz w:val="20"/>
+                          <w:szCs w:val="20"/>
+                        </w:rPr>
+                      </w:pPr>
+                    </w:p>
+                    <w:p>
+                      <w:pPr>
+                        <w:autoSpaceDE w:val="0"/>
+                        <w:autoSpaceDN w:val="0"/>
+                        <w:adjustRightInd w:val="0"/>
+                        <w:spacing w:after="0" w:line="240" w:lineRule="auto"/>
+                        <w:rPr>
+                          <w:rFonts w:cs="Consolas"/>
+                          <w:b/>
+                          <w:color w:val="FF0000"/>
+                          <w:sz w:val="20"/>
+                          <w:szCs w:val="20"/>
+                        </w:rPr>
+                      </w:pPr>
+                      <w:r>
+                        <w:rPr>
+                          <w:rFonts w:cs="Consolas"/>
+                          <w:b/>
+                          <w:color w:val="FF0000"/>
+                          <w:sz w:val="20"/>
+                          <w:szCs w:val="20"/>
+                        </w:rPr>
+                        <w:tab/>
+                        <w:t>}</w:t>
+                      </w:r>
+                    </w:p>
+                    <w:p>
+                      <w:pPr>
+                        <w:autoSpaceDE w:val="0"/>
+                        <w:autoSpaceDN w:val="0"/>
+                        <w:adjustRightInd w:val="0"/>
+                        <w:spacing w:after="0" w:line="240" w:lineRule="auto"/>
+                        <w:rPr>
+                          <w:rFonts w:cs="Consolas"/>
+                          <w:sz w:val="20"/>
+                          <w:szCs w:val="20"/>
+                        </w:rPr>
+                      </w:pPr>
+                    </w:p>
+                    <w:p>
+                      <w:pPr>
+                        <w:rPr>
+                          <w:lang w:val="en-US"/>
+                        </w:rPr>
+                      </w:pPr>
+                      <w:r>
+                        <w:rPr>
+                          <w:rFonts w:cs="Consolas"/>
+                          <w:color w:val="F9FAF4"/>
+                          <w:sz w:val="20"/>
+                          <w:szCs w:val="20"/>
+                        </w:rPr>
+                        <w:t>}</w:t>
+                      </w:r>
+                    </w:p>
+                  </w:txbxContent>
+                </v:textbox>
+                <w10:wrap type="square" anchorx="margin"/>
+              </v:shape>
+            </w:pict>
+          </mc:Fallback>
+        </mc:AlternateContent>
+      </w:r>
+      <w:r>
+        <w:rPr>
+          <w:rFonts w:cs="Consolas"/>
+          <w:sz w:val="28"/>
+          <w:szCs w:val="20"/>
+        </w:rPr>
+        <w:t>Melhoria de Qualidade de Vida na classe de Testes, adicionado um teste individual para cada tipo de pena, afim de a</w:t>
+      </w:r>
+      <w:r>
+        <w:rPr>
+          <w:rFonts w:cs="Consolas"/>
+          <w:sz w:val="28"/>
+          <w:szCs w:val="20"/>
+        </w:rPr>
+        <w:t xml:space="preserve">presentar valor </w:t>
+      </w:r>
+      <w:r>
+        <w:rPr>
+          <w:rFonts w:cs="Consolas"/>
+          <w:sz w:val="28"/>
+          <w:szCs w:val="20"/>
+        </w:rPr>
+        <w:t>em atualizações futuras e diminuir a necessidade de alterações da classe no futuro</w:t>
+      </w:r>
+    </w:p>
+    <w:p>
+      <w:pPr>
+        <w:rPr>
+          <w:rFonts w:cs="Consolas"/>
+          <w:sz w:val="28"/>
+          <w:szCs w:val="20"/>
+        </w:rPr>
+      </w:pPr>
+      <w:r>
+        <w:rPr>
+          <w:rFonts w:cs="Consolas"/>
+          <w:sz w:val="28"/>
+          <w:szCs w:val="20"/>
+        </w:rPr>
+        <w:br w:type="page"/>
+      </w:r>
+    </w:p>
+    <w:p>
+      <w:pPr>
+        <w:autoSpaceDE w:val="0"/>
+        <w:autoSpaceDN w:val="0"/>
+        <w:adjustRightInd w:val="0"/>
+        <w:spacing w:after="0" w:line="240" w:lineRule="auto"/>
+        <w:rPr>
+          <w:rFonts w:cs="Consolas"/>
+          <w:sz w:val="28"/>
+          <w:szCs w:val="20"/>
+        </w:rPr>
+      </w:pPr>
+      <w:r>
+        <w:rPr>
+          <w:rFonts w:cs="Consolas"/>
+          <w:sz w:val="28"/>
+          <w:szCs w:val="20"/>
+        </w:rPr>
+        <w:lastRenderedPageBreak/>
+        <w:t>Versões finais da classe Principal e JUNIT</w:t>
+      </w:r>
+    </w:p>
+    <w:p>
+      <w:pPr>
+        <w:autoSpaceDE w:val="0"/>
+        <w:autoSpaceDN w:val="0"/>
+        <w:adjustRightInd w:val="0"/>
+        <w:spacing w:after="0" w:line="240" w:lineRule="auto"/>
+        <w:rPr>
+          <w:rFonts w:cs="Consolas"/>
+          <w:sz w:val="28"/>
+          <w:szCs w:val="20"/>
+        </w:rPr>
+      </w:pPr>
+    </w:p>
+    <w:p>
+      <w:pPr>
+        <w:autoSpaceDE w:val="0"/>
+        <w:autoSpaceDN w:val="0"/>
+        <w:adjustRightInd w:val="0"/>
+        <w:spacing w:after="0" w:line="240" w:lineRule="auto"/>
+        <w:rPr>
+          <w:rFonts w:cs="Consolas"/>
+          <w:sz w:val="28"/>
+          <w:szCs w:val="20"/>
+        </w:rPr>
+      </w:pPr>
+      <w:r>
+        <w:rPr>
+          <w:rFonts w:cs="Consolas"/>
+          <w:noProof/>
+          <w:sz w:val="28"/>
+          <w:szCs w:val="20"/>
+        </w:rPr>
+        <w:drawing>
+          <wp:inline distT="0" distB="0" distL="0" distR="0">
+            <wp:extent cx="4285273" cy="2362200"/>
+            <wp:effectExtent l="0" t="0" r="1270" b="0"/>
+            <wp:docPr id="6" name="Picture 6"/>
+            <wp:cNvGraphicFramePr>
+              <a:graphicFrameLocks xmlns:a="http://schemas.openxmlformats.org/drawingml/2006/main" noChangeAspect="1"/>
+            </wp:cNvGraphicFramePr>
+            <a:graphic xmlns:a="http://schemas.openxmlformats.org/drawingml/2006/main">
+              <a:graphicData uri="http://schemas.openxmlformats.org/drawingml/2006/picture">
+                <pic:pic xmlns:pic="http://schemas.openxmlformats.org/drawingml/2006/picture">
+                  <pic:nvPicPr>
+                    <pic:cNvPr id="0" name="Picture 1"/>
+                    <pic:cNvPicPr>
+                      <a:picLocks noChangeAspect="1" noChangeArrowheads="1"/>
+                    </pic:cNvPicPr>
+                  </pic:nvPicPr>
+                  <pic:blipFill>
+                    <a:blip r:embed="rId6">
+                      <a:extLst>
+                        <a:ext uri="{28A0092B-C50C-407E-A947-70E740481C1C}">
+                          <a14:useLocalDpi xmlns:a14="http://schemas.microsoft.com/office/drawing/2010/main" val="0"/>
+                        </a:ext>
+                      </a:extLst>
+                    </a:blip>
+                    <a:srcRect/>
+                    <a:stretch>
+                      <a:fillRect/>
+                    </a:stretch>
+                  </pic:blipFill>
+                  <pic:spPr bwMode="auto">
+                    <a:xfrm>
+                      <a:off x="0" y="0"/>
+                      <a:ext cx="4329405" cy="2386527"/>
+                    </a:xfrm>
+                    <a:prstGeom prst="rect">
+                      <a:avLst/>
+                    </a:prstGeom>
+                    <a:noFill/>
+                    <a:ln>
+                      <a:noFill/>
+                    </a:ln>
+                  </pic:spPr>
+                </pic:pic>
+              </a:graphicData>
+            </a:graphic>
+          </wp:inline>
+        </w:drawing>
+      </w:r>
+    </w:p>
+    <w:p>
+      <w:pPr>
+        <w:autoSpaceDE w:val="0"/>
+        <w:autoSpaceDN w:val="0"/>
+        <w:adjustRightInd w:val="0"/>
+        <w:spacing w:after="0" w:line="240" w:lineRule="auto"/>
+        <w:rPr>
+          <w:rFonts w:cs="Consolas"/>
+          <w:sz w:val="28"/>
+          <w:szCs w:val="20"/>
+        </w:rPr>
+      </w:pPr>
+    </w:p>
+    <w:p>
+      <w:pPr>
+        <w:autoSpaceDE w:val="0"/>
+        <w:autoSpaceDN w:val="0"/>
+        <w:adjustRightInd w:val="0"/>
+        <w:spacing w:after="0" w:line="240" w:lineRule="auto"/>
+        <w:rPr>
+          <w:rFonts w:cs="Consolas"/>
+          <w:sz w:val="28"/>
+          <w:szCs w:val="20"/>
+        </w:rPr>
+      </w:pPr>
+    </w:p>
+    <w:p>
+      <w:pPr>
+        <w:autoSpaceDE w:val="0"/>
+        <w:autoSpaceDN w:val="0"/>
+        <w:adjustRightInd w:val="0"/>
+        <w:spacing w:after="0" w:line="240" w:lineRule="auto"/>
+        <w:rPr>
+          <w:rFonts w:cs="Consolas"/>
+          <w:sz w:val="28"/>
+          <w:szCs w:val="20"/>
+        </w:rPr>
+      </w:pPr>
+      <w:r>
+        <w:rPr>
+          <w:rFonts w:cs="Consolas"/>
+          <w:noProof/>
+          <w:sz w:val="28"/>
+          <w:szCs w:val="20"/>
+        </w:rPr>
+        <w:drawing>
+          <wp:inline distT="0" distB="0" distL="0" distR="0">
+            <wp:extent cx="4098645" cy="4257675"/>
+            <wp:effectExtent l="0" t="0" r="0" b="0"/>
+            <wp:docPr id="7" name="Picture 7"/>
+            <wp:cNvGraphicFramePr>
+              <a:graphicFrameLocks xmlns:a="http://schemas.openxmlformats.org/drawingml/2006/main" noChangeAspect="1"/>
+            </wp:cNvGraphicFramePr>
+            <a:graphic xmlns:a="http://schemas.openxmlformats.org/drawingml/2006/main">
+              <a:graphicData uri="http://schemas.openxmlformats.org/drawingml/2006/picture">
+                <pic:pic xmlns:pic="http://schemas.openxmlformats.org/drawingml/2006/picture">
+                  <pic:nvPicPr>
+                    <pic:cNvPr id="0" name="Picture 2"/>
+                    <pic:cNvPicPr>
+                      <a:picLocks noChangeAspect="1" noChangeArrowheads="1"/>
+                    </pic:cNvPicPr>
+                  </pic:nvPicPr>
+                  <pic:blipFill>
+                    <a:blip r:embed="rId7">
+                      <a:extLst>
+                        <a:ext uri="{28A0092B-C50C-407E-A947-70E740481C1C}">
+                          <a14:useLocalDpi xmlns:a14="http://schemas.microsoft.com/office/drawing/2010/main" val="0"/>
+                        </a:ext>
+                      </a:extLst>
+                    </a:blip>
+                    <a:srcRect/>
+                    <a:stretch>
+                      <a:fillRect/>
+                    </a:stretch>
+                  </pic:blipFill>
+                  <pic:spPr bwMode="auto">
+                    <a:xfrm>
+                      <a:off x="0" y="0"/>
+                      <a:ext cx="4106552" cy="4265888"/>
+                    </a:xfrm>
+                    <a:prstGeom prst="rect">
+                      <a:avLst/>
+                    </a:prstGeom>
+                    <a:noFill/>
+                    <a:ln>
+                      <a:noFill/>
+                    </a:ln>
+                  </pic:spPr>
+                </pic:pic>
+              </a:graphicData>
+            </a:graphic>
+          </wp:inline>
+        </w:drawing>
+      </w:r>
+    </w:p>
+    <w:p>
+      <w:pPr>
+        <w:autoSpaceDE w:val="0"/>
+        <w:autoSpaceDN w:val="0"/>
+        <w:adjustRightInd w:val="0"/>
+        <w:spacing w:after="0" w:line="240" w:lineRule="auto"/>
+        <w:rPr>
+          <w:rFonts w:cs="Consolas"/>
+          <w:sz w:val="28"/>
+          <w:szCs w:val="20"/>
+        </w:rPr>
+      </w:pPr>
+    </w:p>
+    <w:p>
+      <w:pPr>
+        <w:autoSpaceDE w:val="0"/>
+        <w:autoSpaceDN w:val="0"/>
+        <w:adjustRightInd w:val="0"/>
+        <w:spacing w:after="0" w:line="240" w:lineRule="auto"/>
+        <w:rPr>
+          <w:rFonts w:cs="Consolas"/>
+          <w:sz w:val="28"/>
+          <w:szCs w:val="20"/>
+        </w:rPr>
+      </w:pPr>
+      <w:r>
+        <w:rPr>
+          <w:rFonts w:cs="Consolas"/>
+          <w:sz w:val="28"/>
+          <w:szCs w:val="20"/>
+        </w:rPr>
+        <w:t>Arquivos se encontram no GitHub</w:t>
+      </w:r>
       <w:bookmarkStart w:id="0" w:name="_GoBack"/>
       <w:bookmarkEnd w:id="0"/>
     </w:p>
@@ -6840,6 +11371,119 @@
 <file path=word/numbering.xml><?xml version="1.0" encoding="utf-8"?>
 <w:numbering xmlns:wpc="http://schemas.microsoft.com/office/word/2010/wordprocessingCanvas" xmlns:cx="http://schemas.microsoft.com/office/drawing/2014/chartex" xmlns:cx1="http://schemas.microsoft.com/office/drawing/2015/9/8/chartex" xmlns:cx2="http://schemas.microsoft.com/office/drawing/2015/10/21/chartex" xmlns:cx3="http://schemas.microsoft.com/office/drawing/2016/5/9/chartex" xmlns:cx4="http://schemas.microsoft.com/office/drawing/2016/5/10/chartex" xmlns:cx5="http://schemas.microsoft.com/office/drawing/2016/5/11/chartex" xmlns:cx6="http://schemas.microsoft.com/office/drawing/2016/5/12/chartex" xmlns:cx7="http://schemas.microsoft.com/office/drawing/2016/5/13/chartex" xmlns:cx8="http://schemas.microsoft.com/office/drawing/2016/5/14/chartex" xmlns:mc="http://schemas.openxmlformats.org/markup-compatibility/2006" xmlns:aink="http://schemas.microsoft.com/office/drawing/2016/ink" xmlns:am3d="http://schemas.microsoft.com/office/drawing/2017/model3d" xmlns:o="urn:schemas-microsoft-com:office:office" xmlns:r="http://schemas.openxmlformats.org/officeDocument/2006/relationships" xmlns:m="http://schemas.openxmlformats.org/officeDocument/2006/math" xmlns:v="urn:schemas-microsoft-com:vml" xmlns:wp14="http://schemas.microsoft.com/office/word/2010/wordprocessingDrawing" xmlns:wp="http://schemas.openxmlformats.org/drawingml/2006/wordprocessingDrawing" xmlns:w10="urn:schemas-microsoft-com:office:word" xmlns:w="http://schemas.openxmlformats.org/wordprocessingml/2006/main" xmlns:w14="http://schemas.microsoft.com/office/word/2010/wordml" xmlns:w15="http://schemas.microsoft.com/office/word/2012/wordml" xmlns:w16cid="http://schemas.microsoft.com/office/word/2016/wordml/cid" xmlns:w16se="http://schemas.microsoft.com/office/word/2015/wordml/symex" xmlns:wpg="http://schemas.microsoft.com/office/word/2010/wordprocessingGroup" xmlns:wpi="http://schemas.microsoft.com/office/word/2010/wordprocessingInk" xmlns:wne="http://schemas.microsoft.com/office/word/2006/wordml" xmlns:wps="http://schemas.microsoft.com/office/word/2010/wordprocessingShape" mc:Ignorable="w14 w15 w16se w16cid wp14">
   <w:abstractNum w:abstractNumId="0" w15:restartNumberingAfterBreak="0">
+    <w:nsid w:val="07CA77A8"/>
+    <w:multiLevelType w:val="hybridMultilevel"/>
+    <w:tmpl w:val="841A40AE"/>
+    <w:lvl w:ilvl="0" w:tplc="04160001">
+      <w:start w:val="1"/>
+      <w:numFmt w:val="bullet"/>
+      <w:lvlText w:val=""/>
+      <w:lvlJc w:val="left"/>
+      <w:pPr>
+        <w:ind w:left="1440" w:hanging="360"/>
+      </w:pPr>
+      <w:rPr>
+        <w:rFonts w:ascii="Symbol" w:hAnsi="Symbol" w:hint="default"/>
+      </w:rPr>
+    </w:lvl>
+    <w:lvl w:ilvl="1" w:tplc="04160003" w:tentative="1">
+      <w:start w:val="1"/>
+      <w:numFmt w:val="bullet"/>
+      <w:lvlText w:val="o"/>
+      <w:lvlJc w:val="left"/>
+      <w:pPr>
+        <w:ind w:left="2160" w:hanging="360"/>
+      </w:pPr>
+      <w:rPr>
+        <w:rFonts w:ascii="Courier New" w:hAnsi="Courier New" w:cs="Courier New" w:hint="default"/>
+      </w:rPr>
+    </w:lvl>
+    <w:lvl w:ilvl="2" w:tplc="04160005" w:tentative="1">
+      <w:start w:val="1"/>
+      <w:numFmt w:val="bullet"/>
+      <w:lvlText w:val=""/>
+      <w:lvlJc w:val="left"/>
+      <w:pPr>
+        <w:ind w:left="2880" w:hanging="360"/>
+      </w:pPr>
+      <w:rPr>
+        <w:rFonts w:ascii="Wingdings" w:hAnsi="Wingdings" w:hint="default"/>
+      </w:rPr>
+    </w:lvl>
+    <w:lvl w:ilvl="3" w:tplc="04160001" w:tentative="1">
+      <w:start w:val="1"/>
+      <w:numFmt w:val="bullet"/>
+      <w:lvlText w:val=""/>
+      <w:lvlJc w:val="left"/>
+      <w:pPr>
+        <w:ind w:left="3600" w:hanging="360"/>
+      </w:pPr>
+      <w:rPr>
+        <w:rFonts w:ascii="Symbol" w:hAnsi="Symbol" w:hint="default"/>
+      </w:rPr>
+    </w:lvl>
+    <w:lvl w:ilvl="4" w:tplc="04160003" w:tentative="1">
+      <w:start w:val="1"/>
+      <w:numFmt w:val="bullet"/>
+      <w:lvlText w:val="o"/>
+      <w:lvlJc w:val="left"/>
+      <w:pPr>
+        <w:ind w:left="4320" w:hanging="360"/>
+      </w:pPr>
+      <w:rPr>
+        <w:rFonts w:ascii="Courier New" w:hAnsi="Courier New" w:cs="Courier New" w:hint="default"/>
+      </w:rPr>
+    </w:lvl>
+    <w:lvl w:ilvl="5" w:tplc="04160005" w:tentative="1">
+      <w:start w:val="1"/>
+      <w:numFmt w:val="bullet"/>
+      <w:lvlText w:val=""/>
+      <w:lvlJc w:val="left"/>
+      <w:pPr>
+        <w:ind w:left="5040" w:hanging="360"/>
+      </w:pPr>
+      <w:rPr>
+        <w:rFonts w:ascii="Wingdings" w:hAnsi="Wingdings" w:hint="default"/>
+      </w:rPr>
+    </w:lvl>
+    <w:lvl w:ilvl="6" w:tplc="04160001" w:tentative="1">
+      <w:start w:val="1"/>
+      <w:numFmt w:val="bullet"/>
+      <w:lvlText w:val=""/>
+      <w:lvlJc w:val="left"/>
+      <w:pPr>
+        <w:ind w:left="5760" w:hanging="360"/>
+      </w:pPr>
+      <w:rPr>
+        <w:rFonts w:ascii="Symbol" w:hAnsi="Symbol" w:hint="default"/>
+      </w:rPr>
+    </w:lvl>
+    <w:lvl w:ilvl="7" w:tplc="04160003" w:tentative="1">
+      <w:start w:val="1"/>
+      <w:numFmt w:val="bullet"/>
+      <w:lvlText w:val="o"/>
+      <w:lvlJc w:val="left"/>
+      <w:pPr>
+        <w:ind w:left="6480" w:hanging="360"/>
+      </w:pPr>
+      <w:rPr>
+        <w:rFonts w:ascii="Courier New" w:hAnsi="Courier New" w:cs="Courier New" w:hint="default"/>
+      </w:rPr>
+    </w:lvl>
+    <w:lvl w:ilvl="8" w:tplc="04160005" w:tentative="1">
+      <w:start w:val="1"/>
+      <w:numFmt w:val="bullet"/>
+      <w:lvlText w:val=""/>
+      <w:lvlJc w:val="left"/>
+      <w:pPr>
+        <w:ind w:left="7200" w:hanging="360"/>
+      </w:pPr>
+      <w:rPr>
+        <w:rFonts w:ascii="Wingdings" w:hAnsi="Wingdings" w:hint="default"/>
+      </w:rPr>
+    </w:lvl>
+  </w:abstractNum>
+  <w:abstractNum w:abstractNumId="1" w15:restartNumberingAfterBreak="0">
     <w:nsid w:val="35CC0716"/>
     <w:multiLevelType w:val="hybridMultilevel"/>
     <w:tmpl w:val="2F4E4D68"/>
@@ -6925,7 +11569,120 @@
       </w:pPr>
     </w:lvl>
   </w:abstractNum>
-  <w:abstractNum w:abstractNumId="1" w15:restartNumberingAfterBreak="0">
+  <w:abstractNum w:abstractNumId="2" w15:restartNumberingAfterBreak="0">
+    <w:nsid w:val="5B3C4703"/>
+    <w:multiLevelType w:val="hybridMultilevel"/>
+    <w:tmpl w:val="DEFC087C"/>
+    <w:lvl w:ilvl="0" w:tplc="04160001">
+      <w:start w:val="1"/>
+      <w:numFmt w:val="bullet"/>
+      <w:lvlText w:val=""/>
+      <w:lvlJc w:val="left"/>
+      <w:pPr>
+        <w:ind w:left="720" w:hanging="360"/>
+      </w:pPr>
+      <w:rPr>
+        <w:rFonts w:ascii="Symbol" w:hAnsi="Symbol" w:hint="default"/>
+      </w:rPr>
+    </w:lvl>
+    <w:lvl w:ilvl="1" w:tplc="04160003" w:tentative="1">
+      <w:start w:val="1"/>
+      <w:numFmt w:val="bullet"/>
+      <w:lvlText w:val="o"/>
+      <w:lvlJc w:val="left"/>
+      <w:pPr>
+        <w:ind w:left="1440" w:hanging="360"/>
+      </w:pPr>
+      <w:rPr>
+        <w:rFonts w:ascii="Courier New" w:hAnsi="Courier New" w:cs="Courier New" w:hint="default"/>
+      </w:rPr>
+    </w:lvl>
+    <w:lvl w:ilvl="2" w:tplc="04160005" w:tentative="1">
+      <w:start w:val="1"/>
+      <w:numFmt w:val="bullet"/>
+      <w:lvlText w:val=""/>
+      <w:lvlJc w:val="left"/>
+      <w:pPr>
+        <w:ind w:left="2160" w:hanging="360"/>
+      </w:pPr>
+      <w:rPr>
+        <w:rFonts w:ascii="Wingdings" w:hAnsi="Wingdings" w:hint="default"/>
+      </w:rPr>
+    </w:lvl>
+    <w:lvl w:ilvl="3" w:tplc="04160001" w:tentative="1">
+      <w:start w:val="1"/>
+      <w:numFmt w:val="bullet"/>
+      <w:lvlText w:val=""/>
+      <w:lvlJc w:val="left"/>
+      <w:pPr>
+        <w:ind w:left="2880" w:hanging="360"/>
+      </w:pPr>
+      <w:rPr>
+        <w:rFonts w:ascii="Symbol" w:hAnsi="Symbol" w:hint="default"/>
+      </w:rPr>
+    </w:lvl>
+    <w:lvl w:ilvl="4" w:tplc="04160003" w:tentative="1">
+      <w:start w:val="1"/>
+      <w:numFmt w:val="bullet"/>
+      <w:lvlText w:val="o"/>
+      <w:lvlJc w:val="left"/>
+      <w:pPr>
+        <w:ind w:left="3600" w:hanging="360"/>
+      </w:pPr>
+      <w:rPr>
+        <w:rFonts w:ascii="Courier New" w:hAnsi="Courier New" w:cs="Courier New" w:hint="default"/>
+      </w:rPr>
+    </w:lvl>
+    <w:lvl w:ilvl="5" w:tplc="04160005" w:tentative="1">
+      <w:start w:val="1"/>
+      <w:numFmt w:val="bullet"/>
+      <w:lvlText w:val=""/>
+      <w:lvlJc w:val="left"/>
+      <w:pPr>
+        <w:ind w:left="4320" w:hanging="360"/>
+      </w:pPr>
+      <w:rPr>
+        <w:rFonts w:ascii="Wingdings" w:hAnsi="Wingdings" w:hint="default"/>
+      </w:rPr>
+    </w:lvl>
+    <w:lvl w:ilvl="6" w:tplc="04160001" w:tentative="1">
+      <w:start w:val="1"/>
+      <w:numFmt w:val="bullet"/>
+      <w:lvlText w:val=""/>
+      <w:lvlJc w:val="left"/>
+      <w:pPr>
+        <w:ind w:left="5040" w:hanging="360"/>
+      </w:pPr>
+      <w:rPr>
+        <w:rFonts w:ascii="Symbol" w:hAnsi="Symbol" w:hint="default"/>
+      </w:rPr>
+    </w:lvl>
+    <w:lvl w:ilvl="7" w:tplc="04160003" w:tentative="1">
+      <w:start w:val="1"/>
+      <w:numFmt w:val="bullet"/>
+      <w:lvlText w:val="o"/>
+      <w:lvlJc w:val="left"/>
+      <w:pPr>
+        <w:ind w:left="5760" w:hanging="360"/>
+      </w:pPr>
+      <w:rPr>
+        <w:rFonts w:ascii="Courier New" w:hAnsi="Courier New" w:cs="Courier New" w:hint="default"/>
+      </w:rPr>
+    </w:lvl>
+    <w:lvl w:ilvl="8" w:tplc="04160005" w:tentative="1">
+      <w:start w:val="1"/>
+      <w:numFmt w:val="bullet"/>
+      <w:lvlText w:val=""/>
+      <w:lvlJc w:val="left"/>
+      <w:pPr>
+        <w:ind w:left="6480" w:hanging="360"/>
+      </w:pPr>
+      <w:rPr>
+        <w:rFonts w:ascii="Wingdings" w:hAnsi="Wingdings" w:hint="default"/>
+      </w:rPr>
+    </w:lvl>
+  </w:abstractNum>
+  <w:abstractNum w:abstractNumId="3" w15:restartNumberingAfterBreak="0">
     <w:nsid w:val="61C053D3"/>
     <w:multiLevelType w:val="hybridMultilevel"/>
     <w:tmpl w:val="22C65B46"/>
@@ -7011,7 +11768,7 @@
       </w:pPr>
     </w:lvl>
   </w:abstractNum>
-  <w:abstractNum w:abstractNumId="2" w15:restartNumberingAfterBreak="0">
+  <w:abstractNum w:abstractNumId="4" w15:restartNumberingAfterBreak="0">
     <w:nsid w:val="65430B79"/>
     <w:multiLevelType w:val="hybridMultilevel"/>
     <w:tmpl w:val="7BF0362A"/>
@@ -7125,13 +11882,19 @@
     </w:lvl>
   </w:abstractNum>
   <w:num w:numId="1">
-    <w:abstractNumId w:val="2"/>
+    <w:abstractNumId w:val="4"/>
   </w:num>
   <w:num w:numId="2">
+    <w:abstractNumId w:val="3"/>
+  </w:num>
+  <w:num w:numId="3">
     <w:abstractNumId w:val="1"/>
   </w:num>
-  <w:num w:numId="3">
+  <w:num w:numId="4">
     <w:abstractNumId w:val="0"/>
+  </w:num>
+  <w:num w:numId="5">
+    <w:abstractNumId w:val="2"/>
   </w:num>
 </w:numbering>
 </file>
@@ -7875,7 +12638,7 @@
 </file>
 
 <file path=customXml/itemProps1.xml><?xml version="1.0" encoding="utf-8"?>
-<ds:datastoreItem xmlns:ds="http://schemas.openxmlformats.org/officeDocument/2006/customXml" ds:itemID="{E189B08E-78FC-4A18-9EF4-CA749899BA3A}">
+<ds:datastoreItem xmlns:ds="http://schemas.openxmlformats.org/officeDocument/2006/customXml" ds:itemID="{E389074D-2D71-4E9B-A070-5DEB61A89785}">
   <ds:schemaRefs>
     <ds:schemaRef ds:uri="http://schemas.openxmlformats.org/officeDocument/2006/bibliography"/>
   </ds:schemaRefs>

</xml_diff>